<commit_message>
Adds power on reset
</commit_message>
<xml_diff>
--- a/Spankulator-Manual/Spankulator-Manual.docx
+++ b/Spankulator-Manual/Spankulator-Manual.docx
@@ -65,13 +65,8 @@
       <w:pPr>
         <w:jc w:val="center"/>
       </w:pPr>
-      <w:proofErr w:type="spellStart"/>
-      <w:r>
-        <w:t>Greenface</w:t>
-      </w:r>
-      <w:proofErr w:type="spellEnd"/>
-      <w:r>
-        <w:t xml:space="preserve"> Labs -- 2021</w:t>
+      <w:r>
+        <w:t>Greenface Labs -- 2021</w:t>
       </w:r>
     </w:p>
     <w:p>
@@ -2183,19 +2178,11 @@
           <w:rFonts w:eastAsia="Times New Roman"/>
         </w:rPr>
       </w:pPr>
-      <w:proofErr w:type="spellStart"/>
       <w:r>
         <w:rPr>
           <w:rFonts w:eastAsia="Times New Roman"/>
         </w:rPr>
-        <w:t>Fxn</w:t>
-      </w:r>
-      <w:proofErr w:type="spellEnd"/>
-      <w:r>
-        <w:rPr>
-          <w:rFonts w:eastAsia="Times New Roman"/>
-        </w:rPr>
-        <w:t xml:space="preserve"> – Down (use default parameters as shown in images below)</w:t>
+        <w:t>Fxn – Down (use default parameters as shown in images below)</w:t>
       </w:r>
     </w:p>
     <w:p>
@@ -2719,43 +2706,7 @@
           <w:color w:val="333333"/>
           <w:szCs w:val="24"/>
         </w:rPr>
-        <w:t xml:space="preserve">igital input. Operation is triggered with a </w:t>
-      </w:r>
-      <w:proofErr w:type="gramStart"/>
-      <w:r>
-        <w:rPr>
-          <w:rFonts w:eastAsia="Times New Roman" w:cs="Helvetica"/>
-          <w:color w:val="333333"/>
-          <w:szCs w:val="24"/>
-        </w:rPr>
-        <w:t>0 to 5 volt</w:t>
-      </w:r>
-      <w:proofErr w:type="gramEnd"/>
-      <w:r>
-        <w:rPr>
-          <w:rFonts w:eastAsia="Times New Roman" w:cs="Helvetica"/>
-          <w:color w:val="333333"/>
-          <w:szCs w:val="24"/>
-        </w:rPr>
-        <w:t xml:space="preserve"> transition on this input. This also serves as the External Clock when Ext </w:t>
-      </w:r>
-      <w:proofErr w:type="spellStart"/>
-      <w:r>
-        <w:rPr>
-          <w:rFonts w:eastAsia="Times New Roman" w:cs="Helvetica"/>
-          <w:color w:val="333333"/>
-          <w:szCs w:val="24"/>
-        </w:rPr>
-        <w:t>Clk</w:t>
-      </w:r>
-      <w:proofErr w:type="spellEnd"/>
-      <w:r>
-        <w:rPr>
-          <w:rFonts w:eastAsia="Times New Roman" w:cs="Helvetica"/>
-          <w:color w:val="333333"/>
-          <w:szCs w:val="24"/>
-        </w:rPr>
-        <w:t xml:space="preserve"> mode is enabled.</w:t>
+        <w:t>igital input. Operation is triggered with a 0 to 5 volt transition on this input. This also serves as the External Clock when Ext Clk mode is enabled.</w:t>
       </w:r>
     </w:p>
     <w:p>
@@ -3753,11 +3704,7 @@
         </w:numPr>
       </w:pPr>
       <w:r>
-        <w:t xml:space="preserve">Terminal uses </w:t>
-      </w:r>
-      <w:proofErr w:type="gramStart"/>
-      <w:r>
-        <w:t xml:space="preserve">the </w:t>
+        <w:t xml:space="preserve">Terminal uses the </w:t>
       </w:r>
       <w:r>
         <w:rPr>
@@ -3768,7 +3715,6 @@
         </w:rPr>
         <w:t>!</w:t>
       </w:r>
-      <w:proofErr w:type="gramEnd"/>
       <w:r>
         <w:t xml:space="preserve"> key to trigger.</w:t>
       </w:r>
@@ -3964,7 +3910,6 @@
       <w:r>
         <w:t xml:space="preserve">, </w:t>
       </w:r>
-      <w:proofErr w:type="gramStart"/>
       <w:r>
         <w:rPr>
           <w:b/>
@@ -3974,7 +3919,6 @@
         </w:rPr>
         <w:t>O</w:t>
       </w:r>
-      <w:proofErr w:type="gramEnd"/>
       <w:r>
         <w:t xml:space="preserve"> </w:t>
       </w:r>
@@ -4475,27 +4419,42 @@
       <w:bookmarkEnd w:id="11"/>
     </w:p>
     <w:p>
-      <w:proofErr w:type="gramStart"/>
-      <w:r>
-        <w:t>In order to</w:t>
-      </w:r>
-      <w:proofErr w:type="gramEnd"/>
-      <w:r>
-        <w:t xml:space="preserve"> maximize display life, the display will turn off after a set time. The default time is 15 minutes. The time can be </w:t>
+      <w:r>
+        <w:t xml:space="preserve">In order to maximize display life, the display will turn off after a set time. The default time is 15 minutes. The time can be </w:t>
       </w:r>
       <w:r>
         <w:t>set in the Settings function with a range of 1 to 9999 minutes.</w:t>
       </w:r>
     </w:p>
     <w:p>
-      <w:pPr>
-        <w:rPr>
-          <w:rStyle w:val="Heading2Char"/>
-        </w:rPr>
-      </w:pPr>
-      <w:r>
-        <w:t>Press any button or push the Trigger knob to bring the display back.</w:t>
-      </w:r>
+      <w:r>
+        <w:t>Press any button or push the Trigger knob</w:t>
+      </w:r>
+      <w:r>
+        <w:t xml:space="preserve"> or send a ‘z’ via remote</w:t>
+      </w:r>
+      <w:r>
+        <w:t xml:space="preserve"> to bring the display back.</w:t>
+      </w:r>
+    </w:p>
+    <w:p>
+      <w:pPr>
+        <w:pStyle w:val="Heading2"/>
+      </w:pPr>
+      <w:r>
+        <w:t>Reset on Power On</w:t>
+      </w:r>
+    </w:p>
+    <w:p>
+      <w:bookmarkStart w:id="12" w:name="_Toc66788710"/>
+      <w:r>
+        <w:t>Holding down the + button when powering up will force a full reset to factory defaults. Unlike a reset done in Settings, this reset includes the WiFi parameters</w:t>
+      </w:r>
+      <w:r>
+        <w:t>.</w:t>
+      </w:r>
+    </w:p>
+    <w:p>
       <w:r>
         <w:br w:type="page"/>
       </w:r>
@@ -4504,7 +4463,6 @@
       <w:pPr>
         <w:pStyle w:val="Heading1"/>
       </w:pPr>
-      <w:bookmarkStart w:id="12" w:name="_Toc66788710"/>
       <w:r>
         <w:lastRenderedPageBreak/>
         <w:t>Function Details</w:t>
@@ -5028,15 +4986,7 @@
         <w:t xml:space="preserve">Up </w:t>
       </w:r>
       <w:r>
-        <w:t xml:space="preserve">Spank with the default settings. The yellow trace is Trig </w:t>
-      </w:r>
-      <w:proofErr w:type="gramStart"/>
-      <w:r>
-        <w:t>Out</w:t>
-      </w:r>
-      <w:proofErr w:type="gramEnd"/>
-      <w:r>
-        <w:t xml:space="preserve"> and the purple trace is CV Out.</w:t>
+        <w:t>Spank with the default settings. The yellow trace is Trig Out and the purple trace is CV Out.</w:t>
       </w:r>
     </w:p>
     <w:p>
@@ -5455,15 +5405,7 @@
     <w:p/>
     <w:p>
       <w:r>
-        <w:t xml:space="preserve">The figure below illustrates a Down Spank with the default settings. The yellow trace is Trig </w:t>
-      </w:r>
-      <w:proofErr w:type="gramStart"/>
-      <w:r>
-        <w:t>Out</w:t>
-      </w:r>
-      <w:proofErr w:type="gramEnd"/>
-      <w:r>
-        <w:t xml:space="preserve"> and the purple trace is CV Out.</w:t>
+        <w:t>The figure below illustrates a Down Spank with the default settings. The yellow trace is Trig Out and the purple trace is CV Out.</w:t>
       </w:r>
     </w:p>
     <w:p>
@@ -5911,15 +5853,7 @@
         <w:t>Stretch</w:t>
       </w:r>
       <w:r>
-        <w:t xml:space="preserve"> Spank with the default settings. The yellow trace is Trig </w:t>
-      </w:r>
-      <w:proofErr w:type="gramStart"/>
-      <w:r>
-        <w:t>Out</w:t>
-      </w:r>
-      <w:proofErr w:type="gramEnd"/>
-      <w:r>
-        <w:t xml:space="preserve"> and the purple trace is CV Out.</w:t>
+        <w:t xml:space="preserve"> Spank with the default settings. The yellow trace is Trig Out and the purple trace is CV Out.</w:t>
       </w:r>
     </w:p>
     <w:p>
@@ -6046,23 +5980,7 @@
     </w:p>
     <w:p>
       <w:r>
-        <w:t xml:space="preserve">The voltage level at CV Out is set by the user. Hi Level sets the voltage when the output goes </w:t>
-      </w:r>
-      <w:proofErr w:type="gramStart"/>
-      <w:r>
-        <w:t>HIGH</w:t>
-      </w:r>
-      <w:proofErr w:type="gramEnd"/>
-      <w:r>
-        <w:t xml:space="preserve"> and </w:t>
-      </w:r>
-      <w:proofErr w:type="spellStart"/>
-      <w:r>
-        <w:t>Lo</w:t>
-      </w:r>
-      <w:proofErr w:type="spellEnd"/>
-      <w:r>
-        <w:t xml:space="preserve"> Level sets the voltage when low.</w:t>
+        <w:t>The voltage level at CV Out is set by the user. Hi Level sets the voltage when the output goes HIGH and Lo Level sets the voltage when low.</w:t>
       </w:r>
     </w:p>
     <w:tbl>
@@ -6214,11 +6132,9 @@
             <w:tcW w:w="2337" w:type="dxa"/>
           </w:tcPr>
           <w:p>
-            <w:proofErr w:type="gramStart"/>
             <w:r>
               <w:t>Hi Level</w:t>
             </w:r>
-            <w:proofErr w:type="gramEnd"/>
           </w:p>
         </w:tc>
         <w:tc>
@@ -6346,15 +6262,7 @@
         <w:t>Toggle</w:t>
       </w:r>
       <w:r>
-        <w:t xml:space="preserve"> Spank with the default settings. The yellow trace is Trig </w:t>
-      </w:r>
-      <w:proofErr w:type="gramStart"/>
-      <w:r>
-        <w:t>Out</w:t>
-      </w:r>
-      <w:proofErr w:type="gramEnd"/>
-      <w:r>
-        <w:t xml:space="preserve"> and the purple trace is CV Out.</w:t>
+        <w:t xml:space="preserve"> Spank with the default settings. The yellow trace is Trig Out and the purple trace is CV Out.</w:t>
       </w:r>
     </w:p>
     <w:p>
@@ -6726,15 +6634,7 @@
         <w:t>Maytag</w:t>
       </w:r>
       <w:r>
-        <w:t xml:space="preserve"> Spank with the default settings. The yellow trace is Trig </w:t>
-      </w:r>
-      <w:proofErr w:type="gramStart"/>
-      <w:r>
-        <w:t>Out</w:t>
-      </w:r>
-      <w:proofErr w:type="gramEnd"/>
-      <w:r>
-        <w:t xml:space="preserve"> and the purple trace is CV Out.</w:t>
+        <w:t xml:space="preserve"> Spank with the default settings. The yellow trace is Trig Out and the purple trace is CV Out.</w:t>
       </w:r>
     </w:p>
     <w:p>
@@ -7116,15 +7016,7 @@
         <w:t>LFO</w:t>
       </w:r>
       <w:r>
-        <w:t xml:space="preserve"> Spank with the default settings. The yellow trace is Trig </w:t>
-      </w:r>
-      <w:proofErr w:type="gramStart"/>
-      <w:r>
-        <w:t>Out</w:t>
-      </w:r>
-      <w:proofErr w:type="gramEnd"/>
-      <w:r>
-        <w:t xml:space="preserve"> and the purple trace is CV Out.</w:t>
+        <w:t xml:space="preserve"> Spank with the default settings. The yellow trace is Trig Out and the purple trace is CV Out.</w:t>
       </w:r>
     </w:p>
     <w:p>
@@ -7241,7 +7133,7 @@
           <v:shape id="_x0000_i1025" type="#_x0000_t75" style="width:366.75pt;height:367.5pt" o:ole="">
             <v:imagedata r:id="rId14" o:title=""/>
           </v:shape>
-          <o:OLEObject Type="Embed" ProgID="Photoshop.Image.12" ShapeID="_x0000_i1025" DrawAspect="Content" ObjectID="_1725636085" r:id="rId15">
+          <o:OLEObject Type="Embed" ProgID="Photoshop.Image.12" ShapeID="_x0000_i1025" DrawAspect="Content" ObjectID="_1726963229" r:id="rId15">
             <o:FieldCodes>\s</o:FieldCodes>
           </o:OLEObject>
         </w:object>
@@ -7419,15 +7311,7 @@
     </w:p>
     <w:p>
       <w:r>
-        <w:t xml:space="preserve">The figure below illustrates a User sequence of DUSTM using default settings for all Spanks in the sequence. The yellow trace is Trig </w:t>
-      </w:r>
-      <w:proofErr w:type="gramStart"/>
-      <w:r>
-        <w:t>Out</w:t>
-      </w:r>
-      <w:proofErr w:type="gramEnd"/>
-      <w:r>
-        <w:t xml:space="preserve"> and the purple trace is CV Out.</w:t>
+        <w:t>The figure below illustrates a User sequence of DUSTM using default settings for all Spanks in the sequence. The yellow trace is Trig Out and the purple trace is CV Out.</w:t>
       </w:r>
     </w:p>
     <w:p>
@@ -7579,15 +7463,7 @@
     </w:p>
     <w:p>
       <w:r>
-        <w:t xml:space="preserve">When used in AC mode, Bounce acts as </w:t>
-      </w:r>
-      <w:proofErr w:type="gramStart"/>
-      <w:r>
-        <w:t>an  Envelope</w:t>
-      </w:r>
-      <w:proofErr w:type="gramEnd"/>
-      <w:r>
-        <w:t xml:space="preserve"> Follower.</w:t>
+        <w:t>When used in AC mode, Bounce acts as an  Envelope Follower.</w:t>
       </w:r>
     </w:p>
     <w:tbl>
@@ -8199,21 +8075,8 @@
       <w:r>
         <w:t xml:space="preserve">Instead of </w:t>
       </w:r>
-      <w:proofErr w:type="spellStart"/>
-      <w:r>
-        <w:t>Fxn</w:t>
-      </w:r>
-      <w:proofErr w:type="spellEnd"/>
-      <w:r>
-        <w:t xml:space="preserve">+ and </w:t>
-      </w:r>
-      <w:proofErr w:type="spellStart"/>
-      <w:r>
-        <w:t>Fxn</w:t>
-      </w:r>
-      <w:proofErr w:type="spellEnd"/>
-      <w:r>
-        <w:t xml:space="preserve">- buttons, there is a dedicated button for each function. </w:t>
+      <w:r>
+        <w:t xml:space="preserve">Fxn+ and Fxn- buttons, there is a dedicated button for each function. </w:t>
       </w:r>
     </w:p>
     <w:p>
@@ -8330,15 +8193,7 @@
     </w:p>
     <w:p>
       <w:r>
-        <w:t xml:space="preserve">Terminal mode is accessed via the </w:t>
-      </w:r>
-      <w:proofErr w:type="spellStart"/>
-      <w:r>
-        <w:t>MicroUSB</w:t>
-      </w:r>
-      <w:proofErr w:type="spellEnd"/>
-      <w:r>
-        <w:t xml:space="preserve"> connector on the Arduino that is on the bottom of the Spankulator.</w:t>
+        <w:t>Terminal mode is accessed via the MicroUSB connector on the Arduino that is on the bottom of the Spankulator.</w:t>
       </w:r>
       <w:r>
         <w:t xml:space="preserve"> It is always available and cannot be turned on or off.</w:t>
@@ -8456,15 +8311,7 @@
         <w:t>Important!</w:t>
       </w:r>
       <w:r>
-        <w:t xml:space="preserve"> Only connect USB to a powered-up system. Otherwise, the 5V power from the USB will try to power the entire rack. And that’s not </w:t>
-      </w:r>
-      <w:proofErr w:type="gramStart"/>
-      <w:r>
-        <w:t>really good</w:t>
-      </w:r>
-      <w:proofErr w:type="gramEnd"/>
-      <w:r>
-        <w:t>. So, please disconnect the USB cable before you turn off the power</w:t>
+        <w:t xml:space="preserve"> Only connect USB to a powered-up system. Otherwise, the 5V power from the USB will try to power the entire rack. And that’s not really good. So, please disconnect the USB cable before you turn off the power</w:t>
       </w:r>
       <w:r>
         <w:t>.</w:t>
@@ -8481,6 +8328,9 @@
       </w:pPr>
       <w:r>
         <w:lastRenderedPageBreak/>
+        <w:t xml:space="preserve">Spankulator Remote </w:t>
+      </w:r>
+      <w:r>
         <w:t>Commands</w:t>
       </w:r>
     </w:p>
@@ -8681,11 +8531,9 @@
             <w:pPr>
               <w:jc w:val="center"/>
             </w:pPr>
-            <w:proofErr w:type="spellStart"/>
             <w:r>
               <w:t>Prev</w:t>
             </w:r>
-            <w:proofErr w:type="spellEnd"/>
           </w:p>
         </w:tc>
       </w:tr>
@@ -9246,11 +9094,9 @@
             <w:pPr>
               <w:jc w:val="center"/>
             </w:pPr>
-            <w:proofErr w:type="spellStart"/>
             <w:r>
               <w:t>fx</w:t>
             </w:r>
-            <w:proofErr w:type="spellEnd"/>
           </w:p>
         </w:tc>
         <w:tc>
@@ -9262,15 +9108,7 @@
               <w:jc w:val="center"/>
             </w:pPr>
             <w:r>
-              <w:t xml:space="preserve">Click </w:t>
-            </w:r>
-            <w:proofErr w:type="spellStart"/>
-            <w:r>
-              <w:t>Fxn</w:t>
-            </w:r>
-            <w:proofErr w:type="spellEnd"/>
-            <w:r>
-              <w:t xml:space="preserve"> Name</w:t>
+              <w:t>Click Fxn Name</w:t>
             </w:r>
           </w:p>
         </w:tc>
@@ -9305,11 +9143,9 @@
             <w:pPr>
               <w:jc w:val="center"/>
             </w:pPr>
-            <w:proofErr w:type="spellStart"/>
             <w:r>
               <w:t>px</w:t>
             </w:r>
-            <w:proofErr w:type="spellEnd"/>
           </w:p>
         </w:tc>
         <w:tc>
@@ -9356,14 +9192,12 @@
             <w:pPr>
               <w:jc w:val="center"/>
             </w:pPr>
-            <w:proofErr w:type="gramStart"/>
             <w:r>
               <w:t>:</w:t>
             </w:r>
             <w:r>
               <w:t>xx</w:t>
             </w:r>
-            <w:proofErr w:type="gramEnd"/>
           </w:p>
         </w:tc>
         <w:tc>
@@ -9407,11 +9241,9 @@
             <w:pPr>
               <w:jc w:val="center"/>
             </w:pPr>
-            <w:proofErr w:type="spellStart"/>
             <w:r>
               <w:t>xxxx</w:t>
             </w:r>
-            <w:proofErr w:type="spellEnd"/>
           </w:p>
         </w:tc>
         <w:tc>
@@ -9461,11 +9293,9 @@
             <w:pPr>
               <w:jc w:val="center"/>
             </w:pPr>
-            <w:proofErr w:type="spellStart"/>
             <w:r>
               <w:t>Oxxxx</w:t>
             </w:r>
-            <w:proofErr w:type="spellEnd"/>
           </w:p>
         </w:tc>
         <w:tc>
@@ -9515,11 +9345,9 @@
             <w:pPr>
               <w:jc w:val="center"/>
             </w:pPr>
-            <w:proofErr w:type="spellStart"/>
             <w:r>
               <w:t>Sxxxx</w:t>
             </w:r>
-            <w:proofErr w:type="spellEnd"/>
           </w:p>
         </w:tc>
         <w:tc>
@@ -9566,11 +9394,9 @@
             <w:pPr>
               <w:jc w:val="center"/>
             </w:pPr>
-            <w:proofErr w:type="spellStart"/>
             <w:r>
               <w:t>Cxxxx</w:t>
             </w:r>
-            <w:proofErr w:type="spellEnd"/>
           </w:p>
         </w:tc>
         <w:tc>
@@ -9617,14 +9443,12 @@
             <w:pPr>
               <w:jc w:val="center"/>
             </w:pPr>
-            <w:proofErr w:type="spellStart"/>
             <w:r>
               <w:t>c</w:t>
             </w:r>
             <w:r>
               <w:t>xxxx</w:t>
             </w:r>
-            <w:proofErr w:type="spellEnd"/>
           </w:p>
         </w:tc>
         <w:tc>
@@ -11039,15 +10863,7 @@
         </w:numPr>
       </w:pPr>
       <w:r>
-        <w:t xml:space="preserve">CV Scale – </w:t>
-      </w:r>
-      <w:proofErr w:type="spellStart"/>
-      <w:r>
-        <w:t>xxxx</w:t>
-      </w:r>
-      <w:proofErr w:type="spellEnd"/>
-      <w:r>
-        <w:t xml:space="preserve"> means up to 4 digits in the range of 0-1023 </w:t>
+        <w:t xml:space="preserve">CV Scale – xxxx means up to 4 digits in the range of 0-1023 </w:t>
       </w:r>
     </w:p>
     <w:p>
@@ -11083,15 +10899,7 @@
         </w:numPr>
       </w:pPr>
       <w:r>
-        <w:t xml:space="preserve">Enter Parameter – </w:t>
-      </w:r>
-      <w:proofErr w:type="spellStart"/>
-      <w:r>
-        <w:t>xxxx</w:t>
-      </w:r>
-      <w:proofErr w:type="spellEnd"/>
-      <w:r>
-        <w:t xml:space="preserve"> means up to 4 digits depending on the parameter. The range also depends on the parameter.</w:t>
+        <w:t>Enter Parameter – xxxx means up to 4 digits depending on the parameter. The range also depends on the parameter.</w:t>
       </w:r>
     </w:p>
     <w:p>
@@ -11804,11 +11612,9 @@
           <w:numId w:val="22"/>
         </w:numPr>
       </w:pPr>
-      <w:proofErr w:type="spellStart"/>
       <w:r>
         <w:t>Spankulator.ino.bin</w:t>
       </w:r>
-      <w:proofErr w:type="spellEnd"/>
     </w:p>
     <w:p>
       <w:pPr>
@@ -11825,15 +11631,7 @@
     <w:p>
       <w:r>
         <w:lastRenderedPageBreak/>
-        <w:t xml:space="preserve">These files work for the Windows OS. Mac and Linux users must install the GUI version of </w:t>
-      </w:r>
-      <w:proofErr w:type="spellStart"/>
-      <w:r>
-        <w:t>bossac</w:t>
-      </w:r>
-      <w:proofErr w:type="spellEnd"/>
-      <w:r>
-        <w:t xml:space="preserve"> and use that instead.</w:t>
+        <w:t>These files work for the Windows OS. Mac and Linux users must install the GUI version of bossac and use that instead.</w:t>
       </w:r>
       <w:r>
         <w:t xml:space="preserve"> Bossa can be found at: </w:t>
@@ -11852,15 +11650,7 @@
         <w:t>Follow these steps to update the code</w:t>
       </w:r>
       <w:r>
-        <w:t xml:space="preserve">. This procedure ensures that your rack won’t be inadvertently powered by the USB </w:t>
-      </w:r>
-      <w:proofErr w:type="gramStart"/>
-      <w:r>
-        <w:t>+5 volt</w:t>
-      </w:r>
-      <w:proofErr w:type="gramEnd"/>
-      <w:r>
-        <w:t xml:space="preserve"> supply.</w:t>
+        <w:t>. This procedure ensures that your rack won’t be inadvertently powered by the USB +5 volt supply.</w:t>
       </w:r>
     </w:p>
     <w:p>
@@ -11980,15 +11770,7 @@
         <w:t>The update process should work at this time.</w:t>
       </w:r>
       <w:r>
-        <w:t xml:space="preserve"> Please contact </w:t>
-      </w:r>
-      <w:proofErr w:type="spellStart"/>
-      <w:r>
-        <w:t>Greenface</w:t>
-      </w:r>
-      <w:proofErr w:type="spellEnd"/>
-      <w:r>
-        <w:t xml:space="preserve"> Labs directly if this </w:t>
+        <w:t xml:space="preserve"> Please contact Greenface Labs directly if this </w:t>
       </w:r>
       <w:r>
         <w:t>doesn’t work</w:t>

</xml_diff>

<commit_message>
Adds DuDad. Updates Excel to use Power Query.
</commit_message>
<xml_diff>
--- a/Spankulator-Manual/Spankulator-Manual.docx
+++ b/Spankulator-Manual/Spankulator-Manual.docx
@@ -65,8 +65,13 @@
       <w:pPr>
         <w:jc w:val="center"/>
       </w:pPr>
-      <w:r>
-        <w:t>Greenface Labs -- 2021</w:t>
+      <w:proofErr w:type="spellStart"/>
+      <w:r>
+        <w:t>Greenface</w:t>
+      </w:r>
+      <w:proofErr w:type="spellEnd"/>
+      <w:r>
+        <w:t xml:space="preserve"> Labs -- 2021</w:t>
       </w:r>
     </w:p>
     <w:p>
@@ -1009,7 +1014,7 @@
                 <w:noProof/>
                 <w:webHidden/>
               </w:rPr>
-              <w:t>11</w:t>
+              <w:t>10</w:t>
             </w:r>
             <w:r>
               <w:rPr>
@@ -2178,11 +2183,19 @@
           <w:rFonts w:eastAsia="Times New Roman"/>
         </w:rPr>
       </w:pPr>
+      <w:proofErr w:type="spellStart"/>
       <w:r>
         <w:rPr>
           <w:rFonts w:eastAsia="Times New Roman"/>
         </w:rPr>
-        <w:t>Fxn – Down (use default parameters as shown in images below)</w:t>
+        <w:t>Fxn</w:t>
+      </w:r>
+      <w:proofErr w:type="spellEnd"/>
+      <w:r>
+        <w:rPr>
+          <w:rFonts w:eastAsia="Times New Roman"/>
+        </w:rPr>
+        <w:t xml:space="preserve"> – Down (use default parameters as shown in images below)</w:t>
       </w:r>
     </w:p>
     <w:p>
@@ -2706,7 +2719,43 @@
           <w:color w:val="333333"/>
           <w:szCs w:val="24"/>
         </w:rPr>
-        <w:t>igital input. Operation is triggered with a 0 to 5 volt transition on this input. This also serves as the External Clock when Ext Clk mode is enabled.</w:t>
+        <w:t xml:space="preserve">igital input. Operation is triggered with a </w:t>
+      </w:r>
+      <w:proofErr w:type="gramStart"/>
+      <w:r>
+        <w:rPr>
+          <w:rFonts w:eastAsia="Times New Roman" w:cs="Helvetica"/>
+          <w:color w:val="333333"/>
+          <w:szCs w:val="24"/>
+        </w:rPr>
+        <w:t>0 to 5 volt</w:t>
+      </w:r>
+      <w:proofErr w:type="gramEnd"/>
+      <w:r>
+        <w:rPr>
+          <w:rFonts w:eastAsia="Times New Roman" w:cs="Helvetica"/>
+          <w:color w:val="333333"/>
+          <w:szCs w:val="24"/>
+        </w:rPr>
+        <w:t xml:space="preserve"> transition on this input. This also serves as the External Clock when Ext </w:t>
+      </w:r>
+      <w:proofErr w:type="spellStart"/>
+      <w:r>
+        <w:rPr>
+          <w:rFonts w:eastAsia="Times New Roman" w:cs="Helvetica"/>
+          <w:color w:val="333333"/>
+          <w:szCs w:val="24"/>
+        </w:rPr>
+        <w:t>Clk</w:t>
+      </w:r>
+      <w:proofErr w:type="spellEnd"/>
+      <w:r>
+        <w:rPr>
+          <w:rFonts w:eastAsia="Times New Roman" w:cs="Helvetica"/>
+          <w:color w:val="333333"/>
+          <w:szCs w:val="24"/>
+        </w:rPr>
+        <w:t xml:space="preserve"> mode is enabled.</w:t>
       </w:r>
     </w:p>
     <w:p>
@@ -3704,7 +3753,11 @@
         </w:numPr>
       </w:pPr>
       <w:r>
-        <w:t xml:space="preserve">Terminal uses the </w:t>
+        <w:t xml:space="preserve">Terminal uses </w:t>
+      </w:r>
+      <w:proofErr w:type="gramStart"/>
+      <w:r>
+        <w:t xml:space="preserve">the </w:t>
       </w:r>
       <w:r>
         <w:rPr>
@@ -3715,6 +3768,7 @@
         </w:rPr>
         <w:t>!</w:t>
       </w:r>
+      <w:proofErr w:type="gramEnd"/>
       <w:r>
         <w:t xml:space="preserve"> key to trigger.</w:t>
       </w:r>
@@ -3910,6 +3964,7 @@
       <w:r>
         <w:t xml:space="preserve">, </w:t>
       </w:r>
+      <w:proofErr w:type="gramStart"/>
       <w:r>
         <w:rPr>
           <w:b/>
@@ -3919,6 +3974,7 @@
         </w:rPr>
         <w:t>O</w:t>
       </w:r>
+      <w:proofErr w:type="gramEnd"/>
       <w:r>
         <w:t xml:space="preserve"> </w:t>
       </w:r>
@@ -4419,8 +4475,13 @@
       <w:bookmarkEnd w:id="11"/>
     </w:p>
     <w:p>
-      <w:r>
-        <w:t xml:space="preserve">In order to maximize display life, the display will turn off after a set time. The default time is 15 minutes. The time can be </w:t>
+      <w:proofErr w:type="gramStart"/>
+      <w:r>
+        <w:t>In order to</w:t>
+      </w:r>
+      <w:proofErr w:type="gramEnd"/>
+      <w:r>
+        <w:t xml:space="preserve"> maximize display life, the display will turn off after a set time. The default time is 15 minutes. The time can be </w:t>
       </w:r>
       <w:r>
         <w:t>set in the Settings function with a range of 1 to 9999 minutes.</w:t>
@@ -4986,7 +5047,15 @@
         <w:t xml:space="preserve">Up </w:t>
       </w:r>
       <w:r>
-        <w:t>Spank with the default settings. The yellow trace is Trig Out and the purple trace is CV Out.</w:t>
+        <w:t xml:space="preserve">Spank with the default settings. The yellow trace is Trig </w:t>
+      </w:r>
+      <w:proofErr w:type="gramStart"/>
+      <w:r>
+        <w:t>Out</w:t>
+      </w:r>
+      <w:proofErr w:type="gramEnd"/>
+      <w:r>
+        <w:t xml:space="preserve"> and the purple trace is CV Out.</w:t>
       </w:r>
     </w:p>
     <w:p>
@@ -5405,7 +5474,15 @@
     <w:p/>
     <w:p>
       <w:r>
-        <w:t>The figure below illustrates a Down Spank with the default settings. The yellow trace is Trig Out and the purple trace is CV Out.</w:t>
+        <w:t xml:space="preserve">The figure below illustrates a Down Spank with the default settings. The yellow trace is Trig </w:t>
+      </w:r>
+      <w:proofErr w:type="gramStart"/>
+      <w:r>
+        <w:t>Out</w:t>
+      </w:r>
+      <w:proofErr w:type="gramEnd"/>
+      <w:r>
+        <w:t xml:space="preserve"> and the purple trace is CV Out.</w:t>
       </w:r>
     </w:p>
     <w:p>
@@ -5853,7 +5930,15 @@
         <w:t>Stretch</w:t>
       </w:r>
       <w:r>
-        <w:t xml:space="preserve"> Spank with the default settings. The yellow trace is Trig Out and the purple trace is CV Out.</w:t>
+        <w:t xml:space="preserve"> Spank with the default settings. The yellow trace is Trig </w:t>
+      </w:r>
+      <w:proofErr w:type="gramStart"/>
+      <w:r>
+        <w:t>Out</w:t>
+      </w:r>
+      <w:proofErr w:type="gramEnd"/>
+      <w:r>
+        <w:t xml:space="preserve"> and the purple trace is CV Out.</w:t>
       </w:r>
     </w:p>
     <w:p>
@@ -5980,7 +6065,23 @@
     </w:p>
     <w:p>
       <w:r>
-        <w:t>The voltage level at CV Out is set by the user. Hi Level sets the voltage when the output goes HIGH and Lo Level sets the voltage when low.</w:t>
+        <w:t xml:space="preserve">The voltage level at CV Out is set by the user. Hi Level sets the voltage when the output goes </w:t>
+      </w:r>
+      <w:proofErr w:type="gramStart"/>
+      <w:r>
+        <w:t>HIGH</w:t>
+      </w:r>
+      <w:proofErr w:type="gramEnd"/>
+      <w:r>
+        <w:t xml:space="preserve"> and </w:t>
+      </w:r>
+      <w:proofErr w:type="spellStart"/>
+      <w:r>
+        <w:t>Lo</w:t>
+      </w:r>
+      <w:proofErr w:type="spellEnd"/>
+      <w:r>
+        <w:t xml:space="preserve"> Level sets the voltage when low.</w:t>
       </w:r>
     </w:p>
     <w:tbl>
@@ -6132,9 +6233,11 @@
             <w:tcW w:w="2337" w:type="dxa"/>
           </w:tcPr>
           <w:p>
+            <w:proofErr w:type="gramStart"/>
             <w:r>
               <w:t>Hi Level</w:t>
             </w:r>
+            <w:proofErr w:type="gramEnd"/>
           </w:p>
         </w:tc>
         <w:tc>
@@ -6262,7 +6365,15 @@
         <w:t>Toggle</w:t>
       </w:r>
       <w:r>
-        <w:t xml:space="preserve"> Spank with the default settings. The yellow trace is Trig Out and the purple trace is CV Out.</w:t>
+        <w:t xml:space="preserve"> Spank with the default settings. The yellow trace is Trig </w:t>
+      </w:r>
+      <w:proofErr w:type="gramStart"/>
+      <w:r>
+        <w:t>Out</w:t>
+      </w:r>
+      <w:proofErr w:type="gramEnd"/>
+      <w:r>
+        <w:t xml:space="preserve"> and the purple trace is CV Out.</w:t>
       </w:r>
     </w:p>
     <w:p>
@@ -6634,7 +6745,15 @@
         <w:t>Maytag</w:t>
       </w:r>
       <w:r>
-        <w:t xml:space="preserve"> Spank with the default settings. The yellow trace is Trig Out and the purple trace is CV Out.</w:t>
+        <w:t xml:space="preserve"> Spank with the default settings. The yellow trace is Trig </w:t>
+      </w:r>
+      <w:proofErr w:type="gramStart"/>
+      <w:r>
+        <w:t>Out</w:t>
+      </w:r>
+      <w:proofErr w:type="gramEnd"/>
+      <w:r>
+        <w:t xml:space="preserve"> and the purple trace is CV Out.</w:t>
       </w:r>
     </w:p>
     <w:p>
@@ -7016,7 +7135,15 @@
         <w:t>LFO</w:t>
       </w:r>
       <w:r>
-        <w:t xml:space="preserve"> Spank with the default settings. The yellow trace is Trig Out and the purple trace is CV Out.</w:t>
+        <w:t xml:space="preserve"> Spank with the default settings. The yellow trace is Trig </w:t>
+      </w:r>
+      <w:proofErr w:type="gramStart"/>
+      <w:r>
+        <w:t>Out</w:t>
+      </w:r>
+      <w:proofErr w:type="gramEnd"/>
+      <w:r>
+        <w:t xml:space="preserve"> and the purple trace is CV Out.</w:t>
       </w:r>
     </w:p>
     <w:p>
@@ -7133,7 +7260,7 @@
           <v:shape id="_x0000_i1025" type="#_x0000_t75" style="width:366.75pt;height:367.5pt" o:ole="">
             <v:imagedata r:id="rId14" o:title=""/>
           </v:shape>
-          <o:OLEObject Type="Embed" ProgID="Photoshop.Image.12" ShapeID="_x0000_i1025" DrawAspect="Content" ObjectID="_1726963229" r:id="rId15">
+          <o:OLEObject Type="Embed" ProgID="Photoshop.Image.12" ShapeID="_x0000_i1025" DrawAspect="Content" ObjectID="_1727013589" r:id="rId15">
             <o:FieldCodes>\s</o:FieldCodes>
           </o:OLEObject>
         </w:object>
@@ -7311,7 +7438,15 @@
     </w:p>
     <w:p>
       <w:r>
-        <w:t>The figure below illustrates a User sequence of DUSTM using default settings for all Spanks in the sequence. The yellow trace is Trig Out and the purple trace is CV Out.</w:t>
+        <w:t xml:space="preserve">The figure below illustrates a User sequence of DUSTM using default settings for all Spanks in the sequence. The yellow trace is Trig </w:t>
+      </w:r>
+      <w:proofErr w:type="gramStart"/>
+      <w:r>
+        <w:t>Out</w:t>
+      </w:r>
+      <w:proofErr w:type="gramEnd"/>
+      <w:r>
+        <w:t xml:space="preserve"> and the purple trace is CV Out.</w:t>
       </w:r>
     </w:p>
     <w:p>
@@ -7463,7 +7598,15 @@
     </w:p>
     <w:p>
       <w:r>
-        <w:t>When used in AC mode, Bounce acts as an  Envelope Follower.</w:t>
+        <w:t xml:space="preserve">When used in AC mode, Bounce acts as </w:t>
+      </w:r>
+      <w:proofErr w:type="gramStart"/>
+      <w:r>
+        <w:t>an  Envelope</w:t>
+      </w:r>
+      <w:proofErr w:type="gramEnd"/>
+      <w:r>
+        <w:t xml:space="preserve"> Follower.</w:t>
       </w:r>
     </w:p>
     <w:tbl>
@@ -8075,8 +8218,21 @@
       <w:r>
         <w:t xml:space="preserve">Instead of </w:t>
       </w:r>
-      <w:r>
-        <w:t xml:space="preserve">Fxn+ and Fxn- buttons, there is a dedicated button for each function. </w:t>
+      <w:proofErr w:type="spellStart"/>
+      <w:r>
+        <w:t>Fxn</w:t>
+      </w:r>
+      <w:proofErr w:type="spellEnd"/>
+      <w:r>
+        <w:t xml:space="preserve">+ and </w:t>
+      </w:r>
+      <w:proofErr w:type="spellStart"/>
+      <w:r>
+        <w:t>Fxn</w:t>
+      </w:r>
+      <w:proofErr w:type="spellEnd"/>
+      <w:r>
+        <w:t xml:space="preserve">- buttons, there is a dedicated button for each function. </w:t>
       </w:r>
     </w:p>
     <w:p>
@@ -8193,7 +8349,15 @@
     </w:p>
     <w:p>
       <w:r>
-        <w:t>Terminal mode is accessed via the MicroUSB connector on the Arduino that is on the bottom of the Spankulator.</w:t>
+        <w:t xml:space="preserve">Terminal mode is accessed via the </w:t>
+      </w:r>
+      <w:proofErr w:type="spellStart"/>
+      <w:r>
+        <w:t>MicroUSB</w:t>
+      </w:r>
+      <w:proofErr w:type="spellEnd"/>
+      <w:r>
+        <w:t xml:space="preserve"> connector on the Arduino that is on the bottom of the Spankulator.</w:t>
       </w:r>
       <w:r>
         <w:t xml:space="preserve"> It is always available and cannot be turned on or off.</w:t>
@@ -8311,7 +8475,15 @@
         <w:t>Important!</w:t>
       </w:r>
       <w:r>
-        <w:t xml:space="preserve"> Only connect USB to a powered-up system. Otherwise, the 5V power from the USB will try to power the entire rack. And that’s not really good. So, please disconnect the USB cable before you turn off the power</w:t>
+        <w:t xml:space="preserve"> Only connect USB to a powered-up system. Otherwise, the 5V power from the USB will try to power the entire rack. And that’s not </w:t>
+      </w:r>
+      <w:proofErr w:type="gramStart"/>
+      <w:r>
+        <w:t>really good</w:t>
+      </w:r>
+      <w:proofErr w:type="gramEnd"/>
+      <w:r>
+        <w:t>. So, please disconnect the USB cable before you turn off the power</w:t>
       </w:r>
       <w:r>
         <w:t>.</w:t>
@@ -8531,9 +8703,11 @@
             <w:pPr>
               <w:jc w:val="center"/>
             </w:pPr>
+            <w:proofErr w:type="spellStart"/>
             <w:r>
               <w:t>Prev</w:t>
             </w:r>
+            <w:proofErr w:type="spellEnd"/>
           </w:p>
         </w:tc>
       </w:tr>
@@ -9094,9 +9268,11 @@
             <w:pPr>
               <w:jc w:val="center"/>
             </w:pPr>
+            <w:proofErr w:type="spellStart"/>
             <w:r>
               <w:t>fx</w:t>
             </w:r>
+            <w:proofErr w:type="spellEnd"/>
           </w:p>
         </w:tc>
         <w:tc>
@@ -9108,7 +9284,15 @@
               <w:jc w:val="center"/>
             </w:pPr>
             <w:r>
-              <w:t>Click Fxn Name</w:t>
+              <w:t xml:space="preserve">Click </w:t>
+            </w:r>
+            <w:proofErr w:type="spellStart"/>
+            <w:r>
+              <w:t>Fxn</w:t>
+            </w:r>
+            <w:proofErr w:type="spellEnd"/>
+            <w:r>
+              <w:t xml:space="preserve"> Name</w:t>
             </w:r>
           </w:p>
         </w:tc>
@@ -9143,9 +9327,11 @@
             <w:pPr>
               <w:jc w:val="center"/>
             </w:pPr>
+            <w:proofErr w:type="spellStart"/>
             <w:r>
               <w:t>px</w:t>
             </w:r>
+            <w:proofErr w:type="spellEnd"/>
           </w:p>
         </w:tc>
         <w:tc>
@@ -9192,12 +9378,14 @@
             <w:pPr>
               <w:jc w:val="center"/>
             </w:pPr>
+            <w:proofErr w:type="gramStart"/>
             <w:r>
               <w:t>:</w:t>
             </w:r>
             <w:r>
               <w:t>xx</w:t>
             </w:r>
+            <w:proofErr w:type="gramEnd"/>
           </w:p>
         </w:tc>
         <w:tc>
@@ -9241,9 +9429,11 @@
             <w:pPr>
               <w:jc w:val="center"/>
             </w:pPr>
+            <w:proofErr w:type="spellStart"/>
             <w:r>
               <w:t>xxxx</w:t>
             </w:r>
+            <w:proofErr w:type="spellEnd"/>
           </w:p>
         </w:tc>
         <w:tc>
@@ -9293,9 +9483,11 @@
             <w:pPr>
               <w:jc w:val="center"/>
             </w:pPr>
+            <w:proofErr w:type="spellStart"/>
             <w:r>
               <w:t>Oxxxx</w:t>
             </w:r>
+            <w:proofErr w:type="spellEnd"/>
           </w:p>
         </w:tc>
         <w:tc>
@@ -9345,9 +9537,11 @@
             <w:pPr>
               <w:jc w:val="center"/>
             </w:pPr>
+            <w:proofErr w:type="spellStart"/>
             <w:r>
               <w:t>Sxxxx</w:t>
             </w:r>
+            <w:proofErr w:type="spellEnd"/>
           </w:p>
         </w:tc>
         <w:tc>
@@ -9394,9 +9588,11 @@
             <w:pPr>
               <w:jc w:val="center"/>
             </w:pPr>
+            <w:proofErr w:type="spellStart"/>
             <w:r>
               <w:t>Cxxxx</w:t>
             </w:r>
+            <w:proofErr w:type="spellEnd"/>
           </w:p>
         </w:tc>
         <w:tc>
@@ -9443,12 +9639,14 @@
             <w:pPr>
               <w:jc w:val="center"/>
             </w:pPr>
+            <w:proofErr w:type="spellStart"/>
             <w:r>
               <w:t>c</w:t>
             </w:r>
             <w:r>
               <w:t>xxxx</w:t>
             </w:r>
+            <w:proofErr w:type="spellEnd"/>
           </w:p>
         </w:tc>
         <w:tc>
@@ -10863,7 +11061,15 @@
         </w:numPr>
       </w:pPr>
       <w:r>
-        <w:t xml:space="preserve">CV Scale – xxxx means up to 4 digits in the range of 0-1023 </w:t>
+        <w:t xml:space="preserve">CV Scale – </w:t>
+      </w:r>
+      <w:proofErr w:type="spellStart"/>
+      <w:r>
+        <w:t>xxxx</w:t>
+      </w:r>
+      <w:proofErr w:type="spellEnd"/>
+      <w:r>
+        <w:t xml:space="preserve"> means up to 4 digits in the range of 0-1023 </w:t>
       </w:r>
     </w:p>
     <w:p>
@@ -10899,7 +11105,15 @@
         </w:numPr>
       </w:pPr>
       <w:r>
-        <w:t>Enter Parameter – xxxx means up to 4 digits depending on the parameter. The range also depends on the parameter.</w:t>
+        <w:t xml:space="preserve">Enter Parameter – </w:t>
+      </w:r>
+      <w:proofErr w:type="spellStart"/>
+      <w:r>
+        <w:t>xxxx</w:t>
+      </w:r>
+      <w:proofErr w:type="spellEnd"/>
+      <w:r>
+        <w:t xml:space="preserve"> means up to 4 digits depending on the parameter. The range also depends on the parameter.</w:t>
       </w:r>
     </w:p>
     <w:p>
@@ -11612,9 +11826,11 @@
           <w:numId w:val="22"/>
         </w:numPr>
       </w:pPr>
+      <w:proofErr w:type="spellStart"/>
       <w:r>
         <w:t>Spankulator.ino.bin</w:t>
       </w:r>
+      <w:proofErr w:type="spellEnd"/>
     </w:p>
     <w:p>
       <w:pPr>
@@ -11631,7 +11847,15 @@
     <w:p>
       <w:r>
         <w:lastRenderedPageBreak/>
-        <w:t>These files work for the Windows OS. Mac and Linux users must install the GUI version of bossac and use that instead.</w:t>
+        <w:t xml:space="preserve">These files work for the Windows OS. Mac and Linux users must install the GUI version of </w:t>
+      </w:r>
+      <w:proofErr w:type="spellStart"/>
+      <w:r>
+        <w:t>bossac</w:t>
+      </w:r>
+      <w:proofErr w:type="spellEnd"/>
+      <w:r>
+        <w:t xml:space="preserve"> and use that instead.</w:t>
       </w:r>
       <w:r>
         <w:t xml:space="preserve"> Bossa can be found at: </w:t>
@@ -11650,7 +11874,15 @@
         <w:t>Follow these steps to update the code</w:t>
       </w:r>
       <w:r>
-        <w:t>. This procedure ensures that your rack won’t be inadvertently powered by the USB +5 volt supply.</w:t>
+        <w:t xml:space="preserve">. This procedure ensures that your rack won’t be inadvertently powered by the USB </w:t>
+      </w:r>
+      <w:proofErr w:type="gramStart"/>
+      <w:r>
+        <w:t>+5 volt</w:t>
+      </w:r>
+      <w:proofErr w:type="gramEnd"/>
+      <w:r>
+        <w:t xml:space="preserve"> supply.</w:t>
       </w:r>
     </w:p>
     <w:p>
@@ -11770,7 +12002,15 @@
         <w:t>The update process should work at this time.</w:t>
       </w:r>
       <w:r>
-        <w:t xml:space="preserve"> Please contact Greenface Labs directly if this </w:t>
+        <w:t xml:space="preserve"> Please contact </w:t>
+      </w:r>
+      <w:proofErr w:type="spellStart"/>
+      <w:r>
+        <w:t>Greenface</w:t>
+      </w:r>
+      <w:proofErr w:type="spellEnd"/>
+      <w:r>
+        <w:t xml:space="preserve"> Labs directly if this </w:t>
       </w:r>
       <w:r>
         <w:t>doesn’t work</w:t>

</xml_diff>

<commit_message>
Consolidates zip_gerbers.bat. Improves BOM files.
</commit_message>
<xml_diff>
--- a/Spankulator-Manual/Spankulator-Manual.docx
+++ b/Spankulator-Manual/Spankulator-Manual.docx
@@ -65,13 +65,8 @@
       <w:pPr>
         <w:jc w:val="center"/>
       </w:pPr>
-      <w:proofErr w:type="spellStart"/>
-      <w:r>
-        <w:t>Greenface</w:t>
-      </w:r>
-      <w:proofErr w:type="spellEnd"/>
-      <w:r>
-        <w:t xml:space="preserve"> Labs -- 2021</w:t>
+      <w:r>
+        <w:t>Greenface Labs -- 2021</w:t>
       </w:r>
     </w:p>
     <w:p>
@@ -2183,19 +2178,11 @@
           <w:rFonts w:eastAsia="Times New Roman"/>
         </w:rPr>
       </w:pPr>
-      <w:proofErr w:type="spellStart"/>
       <w:r>
         <w:rPr>
           <w:rFonts w:eastAsia="Times New Roman"/>
         </w:rPr>
-        <w:t>Fxn</w:t>
-      </w:r>
-      <w:proofErr w:type="spellEnd"/>
-      <w:r>
-        <w:rPr>
-          <w:rFonts w:eastAsia="Times New Roman"/>
-        </w:rPr>
-        <w:t xml:space="preserve"> – Down (use default parameters as shown in images below)</w:t>
+        <w:t>Fxn – Down (use default parameters as shown in images below)</w:t>
       </w:r>
     </w:p>
     <w:p>
@@ -2719,43 +2706,7 @@
           <w:color w:val="333333"/>
           <w:szCs w:val="24"/>
         </w:rPr>
-        <w:t xml:space="preserve">igital input. Operation is triggered with a </w:t>
-      </w:r>
-      <w:proofErr w:type="gramStart"/>
-      <w:r>
-        <w:rPr>
-          <w:rFonts w:eastAsia="Times New Roman" w:cs="Helvetica"/>
-          <w:color w:val="333333"/>
-          <w:szCs w:val="24"/>
-        </w:rPr>
-        <w:t>0 to 5 volt</w:t>
-      </w:r>
-      <w:proofErr w:type="gramEnd"/>
-      <w:r>
-        <w:rPr>
-          <w:rFonts w:eastAsia="Times New Roman" w:cs="Helvetica"/>
-          <w:color w:val="333333"/>
-          <w:szCs w:val="24"/>
-        </w:rPr>
-        <w:t xml:space="preserve"> transition on this input. This also serves as the External Clock when Ext </w:t>
-      </w:r>
-      <w:proofErr w:type="spellStart"/>
-      <w:r>
-        <w:rPr>
-          <w:rFonts w:eastAsia="Times New Roman" w:cs="Helvetica"/>
-          <w:color w:val="333333"/>
-          <w:szCs w:val="24"/>
-        </w:rPr>
-        <w:t>Clk</w:t>
-      </w:r>
-      <w:proofErr w:type="spellEnd"/>
-      <w:r>
-        <w:rPr>
-          <w:rFonts w:eastAsia="Times New Roman" w:cs="Helvetica"/>
-          <w:color w:val="333333"/>
-          <w:szCs w:val="24"/>
-        </w:rPr>
-        <w:t xml:space="preserve"> mode is enabled.</w:t>
+        <w:t>igital input. Operation is triggered with a 0 to 5 volt transition on this input. This also serves as the External Clock when Ext Clk mode is enabled.</w:t>
       </w:r>
     </w:p>
     <w:p>
@@ -3753,11 +3704,7 @@
         </w:numPr>
       </w:pPr>
       <w:r>
-        <w:t xml:space="preserve">Terminal uses </w:t>
-      </w:r>
-      <w:proofErr w:type="gramStart"/>
-      <w:r>
-        <w:t xml:space="preserve">the </w:t>
+        <w:t xml:space="preserve">Terminal uses the </w:t>
       </w:r>
       <w:r>
         <w:rPr>
@@ -3768,7 +3715,6 @@
         </w:rPr>
         <w:t>!</w:t>
       </w:r>
-      <w:proofErr w:type="gramEnd"/>
       <w:r>
         <w:t xml:space="preserve"> key to trigger.</w:t>
       </w:r>
@@ -3964,7 +3910,6 @@
       <w:r>
         <w:t xml:space="preserve">, </w:t>
       </w:r>
-      <w:proofErr w:type="gramStart"/>
       <w:r>
         <w:rPr>
           <w:b/>
@@ -3974,7 +3919,6 @@
         </w:rPr>
         <w:t>O</w:t>
       </w:r>
-      <w:proofErr w:type="gramEnd"/>
       <w:r>
         <w:t xml:space="preserve"> </w:t>
       </w:r>
@@ -4073,7 +4017,13 @@
         </w:numPr>
       </w:pPr>
       <w:r>
-        <w:t xml:space="preserve">CV Quantization can be selected by </w:t>
+        <w:t>CV Quantization can be selected</w:t>
+      </w:r>
+      <w:r>
+        <w:t xml:space="preserve"> in Settings</w:t>
+      </w:r>
+      <w:r>
+        <w:t xml:space="preserve"> by </w:t>
       </w:r>
       <w:r>
         <w:t>the following</w:t>
@@ -4091,17 +4041,17 @@
         </w:numPr>
       </w:pPr>
       <w:r>
-        <w:t xml:space="preserve">Select in </w:t>
+        <w:t xml:space="preserve">Terminal uses </w:t>
       </w:r>
       <w:r>
         <w:rPr>
           <w:b/>
           <w:bCs/>
         </w:rPr>
-        <w:t>Settings</w:t>
-      </w:r>
-      <w:r>
-        <w:t>.</w:t>
+        <w:t>q0</w:t>
+      </w:r>
+      <w:r>
+        <w:t xml:space="preserve"> to turn Quantization OFF.</w:t>
       </w:r>
     </w:p>
     <w:p>
@@ -4120,36 +4070,13 @@
           <w:b/>
           <w:bCs/>
         </w:rPr>
-        <w:t>q0</w:t>
-      </w:r>
-      <w:r>
-        <w:t xml:space="preserve"> to turn Quantization OFF.</w:t>
-      </w:r>
-    </w:p>
-    <w:p>
-      <w:pPr>
-        <w:pStyle w:val="ListParagraph"/>
-        <w:numPr>
-          <w:ilvl w:val="1"/>
-          <w:numId w:val="11"/>
-        </w:numPr>
-      </w:pPr>
-      <w:r>
-        <w:lastRenderedPageBreak/>
-        <w:t xml:space="preserve">Terminal uses </w:t>
+        <w:t>q</w:t>
       </w:r>
       <w:r>
         <w:rPr>
           <w:b/>
           <w:bCs/>
         </w:rPr>
-        <w:t>q</w:t>
-      </w:r>
-      <w:r>
-        <w:rPr>
-          <w:b/>
-          <w:bCs/>
-        </w:rPr>
         <w:t>1</w:t>
       </w:r>
       <w:r>
@@ -4157,17 +4084,25 @@
       </w:r>
     </w:p>
     <w:p>
-      <w:r>
-        <w:br w:type="page"/>
-      </w:r>
-    </w:p>
-    <w:p>
       <w:pPr>
         <w:pStyle w:val="Heading2"/>
       </w:pPr>
       <w:bookmarkStart w:id="7" w:name="_Toc66788705"/>
       <w:r>
         <w:lastRenderedPageBreak/>
+        <w:t xml:space="preserve">Note on CV Input/Output </w:t>
+      </w:r>
+    </w:p>
+    <w:p>
+      <w:r>
+        <w:t xml:space="preserve">The Spankulator is designed to operate on a +/-5V range. There are usage scenarios that require a different range (0-8V for example). For these scenarios, it is recommended that an external biasing module be used. The 4MS SISM module is recommended, but there are many others that would work also. </w:t>
+      </w:r>
+    </w:p>
+    <w:p>
+      <w:pPr>
+        <w:pStyle w:val="Heading2"/>
+      </w:pPr>
+      <w:r>
         <w:t>Trigger</w:t>
       </w:r>
       <w:bookmarkEnd w:id="7"/>
@@ -4363,6 +4298,7 @@
     </w:p>
     <w:p>
       <w:r>
+        <w:lastRenderedPageBreak/>
         <w:t xml:space="preserve">The CV Out signal ranges from -5V to +5V.  The range can be </w:t>
       </w:r>
       <w:r>
@@ -4384,7 +4320,6 @@
     </w:p>
     <w:p>
       <w:r>
-        <w:lastRenderedPageBreak/>
         <w:t>Use Settings to select Value as the Adjust Function.</w:t>
       </w:r>
     </w:p>
@@ -4475,13 +4410,8 @@
       <w:bookmarkEnd w:id="11"/>
     </w:p>
     <w:p>
-      <w:proofErr w:type="gramStart"/>
-      <w:r>
-        <w:t>In order to</w:t>
-      </w:r>
-      <w:proofErr w:type="gramEnd"/>
-      <w:r>
-        <w:t xml:space="preserve"> maximize display life, the display will turn off after a set time. The default time is 15 minutes. The time can be </w:t>
+      <w:r>
+        <w:t xml:space="preserve">In order to maximize display life, the display will turn off after a set time. The default time is 15 minutes. The time can be </w:t>
       </w:r>
       <w:r>
         <w:t>set in the Settings function with a range of 1 to 9999 minutes.</w:t>
@@ -4509,10 +4439,7 @@
     <w:p>
       <w:bookmarkStart w:id="12" w:name="_Toc66788710"/>
       <w:r>
-        <w:t>Holding down the + button when powering up will force a full reset to factory defaults. Unlike a reset done in Settings, this reset includes the WiFi parameters</w:t>
-      </w:r>
-      <w:r>
-        <w:t>.</w:t>
+        <w:t>Holding down the + button when powering up will force a full reset to factory defaults. Unlike a reset done in Settings, this reset includes the WiFi parameters.</w:t>
       </w:r>
     </w:p>
     <w:p>
@@ -5047,15 +4974,7 @@
         <w:t xml:space="preserve">Up </w:t>
       </w:r>
       <w:r>
-        <w:t xml:space="preserve">Spank with the default settings. The yellow trace is Trig </w:t>
-      </w:r>
-      <w:proofErr w:type="gramStart"/>
-      <w:r>
-        <w:t>Out</w:t>
-      </w:r>
-      <w:proofErr w:type="gramEnd"/>
-      <w:r>
-        <w:t xml:space="preserve"> and the purple trace is CV Out.</w:t>
+        <w:t>Spank with the default settings. The yellow trace is Trig Out and the purple trace is CV Out.</w:t>
       </w:r>
     </w:p>
     <w:p>
@@ -5474,15 +5393,7 @@
     <w:p/>
     <w:p>
       <w:r>
-        <w:t xml:space="preserve">The figure below illustrates a Down Spank with the default settings. The yellow trace is Trig </w:t>
-      </w:r>
-      <w:proofErr w:type="gramStart"/>
-      <w:r>
-        <w:t>Out</w:t>
-      </w:r>
-      <w:proofErr w:type="gramEnd"/>
-      <w:r>
-        <w:t xml:space="preserve"> and the purple trace is CV Out.</w:t>
+        <w:t>The figure below illustrates a Down Spank with the default settings. The yellow trace is Trig Out and the purple trace is CV Out.</w:t>
       </w:r>
     </w:p>
     <w:p>
@@ -5930,15 +5841,7 @@
         <w:t>Stretch</w:t>
       </w:r>
       <w:r>
-        <w:t xml:space="preserve"> Spank with the default settings. The yellow trace is Trig </w:t>
-      </w:r>
-      <w:proofErr w:type="gramStart"/>
-      <w:r>
-        <w:t>Out</w:t>
-      </w:r>
-      <w:proofErr w:type="gramEnd"/>
-      <w:r>
-        <w:t xml:space="preserve"> and the purple trace is CV Out.</w:t>
+        <w:t xml:space="preserve"> Spank with the default settings. The yellow trace is Trig Out and the purple trace is CV Out.</w:t>
       </w:r>
     </w:p>
     <w:p>
@@ -6065,23 +5968,7 @@
     </w:p>
     <w:p>
       <w:r>
-        <w:t xml:space="preserve">The voltage level at CV Out is set by the user. Hi Level sets the voltage when the output goes </w:t>
-      </w:r>
-      <w:proofErr w:type="gramStart"/>
-      <w:r>
-        <w:t>HIGH</w:t>
-      </w:r>
-      <w:proofErr w:type="gramEnd"/>
-      <w:r>
-        <w:t xml:space="preserve"> and </w:t>
-      </w:r>
-      <w:proofErr w:type="spellStart"/>
-      <w:r>
-        <w:t>Lo</w:t>
-      </w:r>
-      <w:proofErr w:type="spellEnd"/>
-      <w:r>
-        <w:t xml:space="preserve"> Level sets the voltage when low.</w:t>
+        <w:t>The voltage level at CV Out is set by the user. Hi Level sets the voltage when the output goes HIGH and Lo Level sets the voltage when low.</w:t>
       </w:r>
     </w:p>
     <w:tbl>
@@ -6233,11 +6120,9 @@
             <w:tcW w:w="2337" w:type="dxa"/>
           </w:tcPr>
           <w:p>
-            <w:proofErr w:type="gramStart"/>
             <w:r>
               <w:t>Hi Level</w:t>
             </w:r>
-            <w:proofErr w:type="gramEnd"/>
           </w:p>
         </w:tc>
         <w:tc>
@@ -6365,15 +6250,7 @@
         <w:t>Toggle</w:t>
       </w:r>
       <w:r>
-        <w:t xml:space="preserve"> Spank with the default settings. The yellow trace is Trig </w:t>
-      </w:r>
-      <w:proofErr w:type="gramStart"/>
-      <w:r>
-        <w:t>Out</w:t>
-      </w:r>
-      <w:proofErr w:type="gramEnd"/>
-      <w:r>
-        <w:t xml:space="preserve"> and the purple trace is CV Out.</w:t>
+        <w:t xml:space="preserve"> Spank with the default settings. The yellow trace is Trig Out and the purple trace is CV Out.</w:t>
       </w:r>
     </w:p>
     <w:p>
@@ -6745,15 +6622,7 @@
         <w:t>Maytag</w:t>
       </w:r>
       <w:r>
-        <w:t xml:space="preserve"> Spank with the default settings. The yellow trace is Trig </w:t>
-      </w:r>
-      <w:proofErr w:type="gramStart"/>
-      <w:r>
-        <w:t>Out</w:t>
-      </w:r>
-      <w:proofErr w:type="gramEnd"/>
-      <w:r>
-        <w:t xml:space="preserve"> and the purple trace is CV Out.</w:t>
+        <w:t xml:space="preserve"> Spank with the default settings. The yellow trace is Trig Out and the purple trace is CV Out.</w:t>
       </w:r>
     </w:p>
     <w:p>
@@ -6889,10 +6758,12 @@
         <w:t xml:space="preserve">10V peak to peak. </w:t>
       </w:r>
       <w:r>
-        <w:t xml:space="preserve">The range and the mid-point can be adjusted by using the CV control. </w:t>
-      </w:r>
-      <w:r>
         <w:t>The Period is in milliseconds.</w:t>
+      </w:r>
+    </w:p>
+    <w:p>
+      <w:r>
+        <w:t>Note: CV Adjust has no affect on this function. This is to provide best signal purity.</w:t>
       </w:r>
     </w:p>
     <w:tbl>
@@ -7135,15 +7006,7 @@
         <w:t>LFO</w:t>
       </w:r>
       <w:r>
-        <w:t xml:space="preserve"> Spank with the default settings. The yellow trace is Trig </w:t>
-      </w:r>
-      <w:proofErr w:type="gramStart"/>
-      <w:r>
-        <w:t>Out</w:t>
-      </w:r>
-      <w:proofErr w:type="gramEnd"/>
-      <w:r>
-        <w:t xml:space="preserve"> and the purple trace is CV Out.</w:t>
+        <w:t xml:space="preserve"> Spank with the default settings. The yellow trace is Trig Out and the purple trace is CV Out.</w:t>
       </w:r>
     </w:p>
     <w:p>
@@ -7260,7 +7123,7 @@
           <v:shape id="_x0000_i1025" type="#_x0000_t75" style="width:366.75pt;height:367.5pt" o:ole="">
             <v:imagedata r:id="rId14" o:title=""/>
           </v:shape>
-          <o:OLEObject Type="Embed" ProgID="Photoshop.Image.12" ShapeID="_x0000_i1025" DrawAspect="Content" ObjectID="_1727013589" r:id="rId15">
+          <o:OLEObject Type="Embed" ProgID="Photoshop.Image.12" ShapeID="_x0000_i1025" DrawAspect="Content" ObjectID="_1728632793" r:id="rId15">
             <o:FieldCodes>\s</o:FieldCodes>
           </o:OLEObject>
         </w:object>
@@ -7438,15 +7301,7 @@
     </w:p>
     <w:p>
       <w:r>
-        <w:t xml:space="preserve">The figure below illustrates a User sequence of DUSTM using default settings for all Spanks in the sequence. The yellow trace is Trig </w:t>
-      </w:r>
-      <w:proofErr w:type="gramStart"/>
-      <w:r>
-        <w:t>Out</w:t>
-      </w:r>
-      <w:proofErr w:type="gramEnd"/>
-      <w:r>
-        <w:t xml:space="preserve"> and the purple trace is CV Out.</w:t>
+        <w:t>The figure below illustrates a User sequence of DUSTM using default settings for all Spanks in the sequence. The yellow trace is Trig Out and the purple trace is CV Out.</w:t>
       </w:r>
     </w:p>
     <w:p>
@@ -7598,15 +7453,7 @@
     </w:p>
     <w:p>
       <w:r>
-        <w:t xml:space="preserve">When used in AC mode, Bounce acts as </w:t>
-      </w:r>
-      <w:proofErr w:type="gramStart"/>
-      <w:r>
-        <w:t>an  Envelope</w:t>
-      </w:r>
-      <w:proofErr w:type="gramEnd"/>
-      <w:r>
-        <w:t xml:space="preserve"> Follower.</w:t>
+        <w:t>When used in AC mode, Bounce acts as an  Envelope Follower.</w:t>
       </w:r>
     </w:p>
     <w:tbl>
@@ -8218,21 +8065,8 @@
       <w:r>
         <w:t xml:space="preserve">Instead of </w:t>
       </w:r>
-      <w:proofErr w:type="spellStart"/>
-      <w:r>
-        <w:t>Fxn</w:t>
-      </w:r>
-      <w:proofErr w:type="spellEnd"/>
-      <w:r>
-        <w:t xml:space="preserve">+ and </w:t>
-      </w:r>
-      <w:proofErr w:type="spellStart"/>
-      <w:r>
-        <w:t>Fxn</w:t>
-      </w:r>
-      <w:proofErr w:type="spellEnd"/>
-      <w:r>
-        <w:t xml:space="preserve">- buttons, there is a dedicated button for each function. </w:t>
+      <w:r>
+        <w:t xml:space="preserve">Fxn+ and Fxn- buttons, there is a dedicated button for each function. </w:t>
       </w:r>
     </w:p>
     <w:p>
@@ -8349,15 +8183,7 @@
     </w:p>
     <w:p>
       <w:r>
-        <w:t xml:space="preserve">Terminal mode is accessed via the </w:t>
-      </w:r>
-      <w:proofErr w:type="spellStart"/>
-      <w:r>
-        <w:t>MicroUSB</w:t>
-      </w:r>
-      <w:proofErr w:type="spellEnd"/>
-      <w:r>
-        <w:t xml:space="preserve"> connector on the Arduino that is on the bottom of the Spankulator.</w:t>
+        <w:t>Terminal mode is accessed via the MicroUSB connector on the Arduino that is on the bottom of the Spankulator.</w:t>
       </w:r>
       <w:r>
         <w:t xml:space="preserve"> It is always available and cannot be turned on or off.</w:t>
@@ -8475,15 +8301,7 @@
         <w:t>Important!</w:t>
       </w:r>
       <w:r>
-        <w:t xml:space="preserve"> Only connect USB to a powered-up system. Otherwise, the 5V power from the USB will try to power the entire rack. And that’s not </w:t>
-      </w:r>
-      <w:proofErr w:type="gramStart"/>
-      <w:r>
-        <w:t>really good</w:t>
-      </w:r>
-      <w:proofErr w:type="gramEnd"/>
-      <w:r>
-        <w:t>. So, please disconnect the USB cable before you turn off the power</w:t>
+        <w:t xml:space="preserve"> Only connect USB to a powered-up system. Otherwise, the 5V power from the USB will try to power the entire rack. And that’s not really good. So, please disconnect the USB cable before you turn off the power</w:t>
       </w:r>
       <w:r>
         <w:t>.</w:t>
@@ -8703,11 +8521,9 @@
             <w:pPr>
               <w:jc w:val="center"/>
             </w:pPr>
-            <w:proofErr w:type="spellStart"/>
             <w:r>
               <w:t>Prev</w:t>
             </w:r>
-            <w:proofErr w:type="spellEnd"/>
           </w:p>
         </w:tc>
       </w:tr>
@@ -9268,11 +9084,9 @@
             <w:pPr>
               <w:jc w:val="center"/>
             </w:pPr>
-            <w:proofErr w:type="spellStart"/>
             <w:r>
               <w:t>fx</w:t>
             </w:r>
-            <w:proofErr w:type="spellEnd"/>
           </w:p>
         </w:tc>
         <w:tc>
@@ -9284,15 +9098,7 @@
               <w:jc w:val="center"/>
             </w:pPr>
             <w:r>
-              <w:t xml:space="preserve">Click </w:t>
-            </w:r>
-            <w:proofErr w:type="spellStart"/>
-            <w:r>
-              <w:t>Fxn</w:t>
-            </w:r>
-            <w:proofErr w:type="spellEnd"/>
-            <w:r>
-              <w:t xml:space="preserve"> Name</w:t>
+              <w:t>Click Fxn Name</w:t>
             </w:r>
           </w:p>
         </w:tc>
@@ -9327,11 +9133,9 @@
             <w:pPr>
               <w:jc w:val="center"/>
             </w:pPr>
-            <w:proofErr w:type="spellStart"/>
             <w:r>
               <w:t>px</w:t>
             </w:r>
-            <w:proofErr w:type="spellEnd"/>
           </w:p>
         </w:tc>
         <w:tc>
@@ -9378,14 +9182,12 @@
             <w:pPr>
               <w:jc w:val="center"/>
             </w:pPr>
-            <w:proofErr w:type="gramStart"/>
             <w:r>
               <w:t>:</w:t>
             </w:r>
             <w:r>
               <w:t>xx</w:t>
             </w:r>
-            <w:proofErr w:type="gramEnd"/>
           </w:p>
         </w:tc>
         <w:tc>
@@ -9429,11 +9231,9 @@
             <w:pPr>
               <w:jc w:val="center"/>
             </w:pPr>
-            <w:proofErr w:type="spellStart"/>
             <w:r>
               <w:t>xxxx</w:t>
             </w:r>
-            <w:proofErr w:type="spellEnd"/>
           </w:p>
         </w:tc>
         <w:tc>
@@ -9483,11 +9283,9 @@
             <w:pPr>
               <w:jc w:val="center"/>
             </w:pPr>
-            <w:proofErr w:type="spellStart"/>
             <w:r>
               <w:t>Oxxxx</w:t>
             </w:r>
-            <w:proofErr w:type="spellEnd"/>
           </w:p>
         </w:tc>
         <w:tc>
@@ -9537,11 +9335,9 @@
             <w:pPr>
               <w:jc w:val="center"/>
             </w:pPr>
-            <w:proofErr w:type="spellStart"/>
             <w:r>
               <w:t>Sxxxx</w:t>
             </w:r>
-            <w:proofErr w:type="spellEnd"/>
           </w:p>
         </w:tc>
         <w:tc>
@@ -9588,11 +9384,9 @@
             <w:pPr>
               <w:jc w:val="center"/>
             </w:pPr>
-            <w:proofErr w:type="spellStart"/>
             <w:r>
               <w:t>Cxxxx</w:t>
             </w:r>
-            <w:proofErr w:type="spellEnd"/>
           </w:p>
         </w:tc>
         <w:tc>
@@ -9639,14 +9433,12 @@
             <w:pPr>
               <w:jc w:val="center"/>
             </w:pPr>
-            <w:proofErr w:type="spellStart"/>
             <w:r>
               <w:t>c</w:t>
             </w:r>
             <w:r>
               <w:t>xxxx</w:t>
             </w:r>
-            <w:proofErr w:type="spellEnd"/>
           </w:p>
         </w:tc>
         <w:tc>
@@ -11061,15 +10853,7 @@
         </w:numPr>
       </w:pPr>
       <w:r>
-        <w:t xml:space="preserve">CV Scale – </w:t>
-      </w:r>
-      <w:proofErr w:type="spellStart"/>
-      <w:r>
-        <w:t>xxxx</w:t>
-      </w:r>
-      <w:proofErr w:type="spellEnd"/>
-      <w:r>
-        <w:t xml:space="preserve"> means up to 4 digits in the range of 0-1023 </w:t>
+        <w:t xml:space="preserve">CV Scale – xxxx means up to 4 digits in the range of 0-1023 </w:t>
       </w:r>
     </w:p>
     <w:p>
@@ -11105,15 +10889,7 @@
         </w:numPr>
       </w:pPr>
       <w:r>
-        <w:t xml:space="preserve">Enter Parameter – </w:t>
-      </w:r>
-      <w:proofErr w:type="spellStart"/>
-      <w:r>
-        <w:t>xxxx</w:t>
-      </w:r>
-      <w:proofErr w:type="spellEnd"/>
-      <w:r>
-        <w:t xml:space="preserve"> means up to 4 digits depending on the parameter. The range also depends on the parameter.</w:t>
+        <w:t>Enter Parameter – xxxx means up to 4 digits depending on the parameter. The range also depends on the parameter.</w:t>
       </w:r>
     </w:p>
     <w:p>
@@ -11826,11 +11602,9 @@
           <w:numId w:val="22"/>
         </w:numPr>
       </w:pPr>
-      <w:proofErr w:type="spellStart"/>
       <w:r>
         <w:t>Spankulator.ino.bin</w:t>
       </w:r>
-      <w:proofErr w:type="spellEnd"/>
     </w:p>
     <w:p>
       <w:pPr>
@@ -11847,15 +11621,7 @@
     <w:p>
       <w:r>
         <w:lastRenderedPageBreak/>
-        <w:t xml:space="preserve">These files work for the Windows OS. Mac and Linux users must install the GUI version of </w:t>
-      </w:r>
-      <w:proofErr w:type="spellStart"/>
-      <w:r>
-        <w:t>bossac</w:t>
-      </w:r>
-      <w:proofErr w:type="spellEnd"/>
-      <w:r>
-        <w:t xml:space="preserve"> and use that instead.</w:t>
+        <w:t>These files work for the Windows OS. Mac and Linux users must install the GUI version of bossac and use that instead.</w:t>
       </w:r>
       <w:r>
         <w:t xml:space="preserve"> Bossa can be found at: </w:t>
@@ -11874,15 +11640,7 @@
         <w:t>Follow these steps to update the code</w:t>
       </w:r>
       <w:r>
-        <w:t xml:space="preserve">. This procedure ensures that your rack won’t be inadvertently powered by the USB </w:t>
-      </w:r>
-      <w:proofErr w:type="gramStart"/>
-      <w:r>
-        <w:t>+5 volt</w:t>
-      </w:r>
-      <w:proofErr w:type="gramEnd"/>
-      <w:r>
-        <w:t xml:space="preserve"> supply.</w:t>
+        <w:t>. This procedure ensures that your rack won’t be inadvertently powered by the USB +5 volt supply.</w:t>
       </w:r>
     </w:p>
     <w:p>
@@ -12002,15 +11760,7 @@
         <w:t>The update process should work at this time.</w:t>
       </w:r>
       <w:r>
-        <w:t xml:space="preserve"> Please contact </w:t>
-      </w:r>
-      <w:proofErr w:type="spellStart"/>
-      <w:r>
-        <w:t>Greenface</w:t>
-      </w:r>
-      <w:proofErr w:type="spellEnd"/>
-      <w:r>
-        <w:t xml:space="preserve"> Labs directly if this </w:t>
+        <w:t xml:space="preserve"> Please contact Greenface Labs directly if this </w:t>
       </w:r>
       <w:r>
         <w:t>doesn’t work</w:t>

</xml_diff>

<commit_message>
Removes note about not adjusting LFO when triggered
</commit_message>
<xml_diff>
--- a/Spankulator-Manual/Spankulator-Manual.docx
+++ b/Spankulator-Manual/Spankulator-Manual.docx
@@ -65,13 +65,11 @@
       <w:pPr>
         <w:jc w:val="center"/>
       </w:pPr>
-      <w:proofErr w:type="spellStart"/>
-      <w:r>
-        <w:t>Greenface</w:t>
-      </w:r>
-      <w:proofErr w:type="spellEnd"/>
-      <w:r>
-        <w:t xml:space="preserve"> Labs -- 2021</w:t>
+      <w:r>
+        <w:t>Greenface Labs -- 202</w:t>
+      </w:r>
+      <w:r>
+        <w:t>3</w:t>
       </w:r>
     </w:p>
     <w:p>
@@ -806,7 +804,7 @@
                 <w:noProof/>
                 <w:webHidden/>
               </w:rPr>
-              <w:t>8</w:t>
+              <w:t>9</w:t>
             </w:r>
             <w:r>
               <w:rPr>
@@ -1387,7 +1385,14 @@
                 <w:rStyle w:val="Hyperlink"/>
                 <w:noProof/>
               </w:rPr>
-              <w:t>LFO</w:t>
+              <w:t>LF</w:t>
+            </w:r>
+            <w:r>
+              <w:rPr>
+                <w:rStyle w:val="Hyperlink"/>
+                <w:noProof/>
+              </w:rPr>
+              <w:t>O</w:t>
             </w:r>
             <w:r>
               <w:rPr>
@@ -2183,19 +2188,11 @@
           <w:rFonts w:eastAsia="Times New Roman"/>
         </w:rPr>
       </w:pPr>
-      <w:proofErr w:type="spellStart"/>
       <w:r>
         <w:rPr>
           <w:rFonts w:eastAsia="Times New Roman"/>
         </w:rPr>
-        <w:t>Fxn</w:t>
-      </w:r>
-      <w:proofErr w:type="spellEnd"/>
-      <w:r>
-        <w:rPr>
-          <w:rFonts w:eastAsia="Times New Roman"/>
-        </w:rPr>
-        <w:t xml:space="preserve"> – Down (use default parameters as shown in images below)</w:t>
+        <w:t>Fxn – Down (use default parameters as shown in images below)</w:t>
       </w:r>
     </w:p>
     <w:p>
@@ -2735,43 +2732,7 @@
           <w:color w:val="333333"/>
           <w:szCs w:val="24"/>
         </w:rPr>
-        <w:t xml:space="preserve">igital input. Operation is triggered with a </w:t>
-      </w:r>
-      <w:proofErr w:type="gramStart"/>
-      <w:r>
-        <w:rPr>
-          <w:rFonts w:eastAsia="Times New Roman" w:cs="Helvetica"/>
-          <w:color w:val="333333"/>
-          <w:szCs w:val="24"/>
-        </w:rPr>
-        <w:t>0 to 5 volt</w:t>
-      </w:r>
-      <w:proofErr w:type="gramEnd"/>
-      <w:r>
-        <w:rPr>
-          <w:rFonts w:eastAsia="Times New Roman" w:cs="Helvetica"/>
-          <w:color w:val="333333"/>
-          <w:szCs w:val="24"/>
-        </w:rPr>
-        <w:t xml:space="preserve"> transition on this input. This also serves as the External Clock when Ext </w:t>
-      </w:r>
-      <w:proofErr w:type="spellStart"/>
-      <w:r>
-        <w:rPr>
-          <w:rFonts w:eastAsia="Times New Roman" w:cs="Helvetica"/>
-          <w:color w:val="333333"/>
-          <w:szCs w:val="24"/>
-        </w:rPr>
-        <w:t>Clk</w:t>
-      </w:r>
-      <w:proofErr w:type="spellEnd"/>
-      <w:r>
-        <w:rPr>
-          <w:rFonts w:eastAsia="Times New Roman" w:cs="Helvetica"/>
-          <w:color w:val="333333"/>
-          <w:szCs w:val="24"/>
-        </w:rPr>
-        <w:t xml:space="preserve"> mode is enabled.</w:t>
+        <w:t>igital input. Operation is triggered with a 0 to 5 volt transition on this input. This also serves as the External Clock when Ext Clk mode is enabled.</w:t>
       </w:r>
     </w:p>
     <w:p>
@@ -3005,7 +2966,23 @@
           <w:color w:val="333333"/>
           <w:szCs w:val="24"/>
         </w:rPr>
-        <w:t>DC and AC modes</w:t>
+        <w:t xml:space="preserve">DC and </w:t>
+      </w:r>
+      <w:r>
+        <w:rPr>
+          <w:rFonts w:eastAsia="Times New Roman" w:cs="Helvetica"/>
+          <w:color w:val="333333"/>
+          <w:szCs w:val="24"/>
+        </w:rPr>
+        <w:t xml:space="preserve">optional </w:t>
+      </w:r>
+      <w:r>
+        <w:rPr>
+          <w:rFonts w:eastAsia="Times New Roman" w:cs="Helvetica"/>
+          <w:color w:val="333333"/>
+          <w:szCs w:val="24"/>
+        </w:rPr>
+        <w:t>AC modes</w:t>
       </w:r>
     </w:p>
     <w:p>
@@ -3778,11 +3755,7 @@
         </w:numPr>
       </w:pPr>
       <w:r>
-        <w:t xml:space="preserve">Terminal uses </w:t>
-      </w:r>
-      <w:proofErr w:type="gramStart"/>
-      <w:r>
-        <w:t xml:space="preserve">the </w:t>
+        <w:t xml:space="preserve">Terminal uses the </w:t>
       </w:r>
       <w:r>
         <w:rPr>
@@ -3793,7 +3766,6 @@
         </w:rPr>
         <w:t>!</w:t>
       </w:r>
-      <w:proofErr w:type="gramEnd"/>
       <w:r>
         <w:t xml:space="preserve"> key to trigger.</w:t>
       </w:r>
@@ -4008,7 +3980,6 @@
       <w:r>
         <w:t xml:space="preserve">, </w:t>
       </w:r>
-      <w:proofErr w:type="gramStart"/>
       <w:r>
         <w:rPr>
           <w:b/>
@@ -4018,7 +3989,6 @@
         </w:rPr>
         <w:t>O</w:t>
       </w:r>
-      <w:proofErr w:type="gramEnd"/>
       <w:r>
         <w:t xml:space="preserve"> </w:t>
       </w:r>
@@ -4511,13 +4481,8 @@
       <w:r>
         <w:t xml:space="preserve">S, </w:t>
       </w:r>
-      <w:proofErr w:type="gramStart"/>
-      <w:r>
-        <w:t>O</w:t>
-      </w:r>
-      <w:proofErr w:type="gramEnd"/>
-      <w:r>
-        <w:t xml:space="preserve"> </w:t>
+      <w:r>
+        <w:t xml:space="preserve">O </w:t>
       </w:r>
       <w:r>
         <w:t xml:space="preserve">and c </w:t>
@@ -4581,13 +4546,8 @@
       <w:bookmarkEnd w:id="11"/>
     </w:p>
     <w:p>
-      <w:proofErr w:type="gramStart"/>
-      <w:r>
-        <w:t>In order to</w:t>
-      </w:r>
-      <w:proofErr w:type="gramEnd"/>
-      <w:r>
-        <w:t xml:space="preserve"> maximize display life, the display will turn off after a set time. The default time is 15 minutes. The time can be </w:t>
+      <w:r>
+        <w:t xml:space="preserve">In order to maximize display life, the display will turn off after a set time. The default time is 15 minutes. The time can be </w:t>
       </w:r>
       <w:r>
         <w:t>set in the Settings function with a range of 1 to 9999 minutes.</w:t>
@@ -5156,15 +5116,7 @@
         <w:t xml:space="preserve">Up </w:t>
       </w:r>
       <w:r>
-        <w:t xml:space="preserve">Spank with the default settings. The yellow trace is Trig </w:t>
-      </w:r>
-      <w:proofErr w:type="gramStart"/>
-      <w:r>
-        <w:t>Out</w:t>
-      </w:r>
-      <w:proofErr w:type="gramEnd"/>
-      <w:r>
-        <w:t xml:space="preserve"> and the purple trace is CV Out.</w:t>
+        <w:t>Spank with the default settings. The yellow trace is Trig Out and the purple trace is CV Out.</w:t>
       </w:r>
     </w:p>
     <w:p>
@@ -5589,15 +5541,7 @@
     <w:p/>
     <w:p>
       <w:r>
-        <w:t xml:space="preserve">The figure below illustrates a Down Spank with the default settings. The yellow trace is Trig </w:t>
-      </w:r>
-      <w:proofErr w:type="gramStart"/>
-      <w:r>
-        <w:t>Out</w:t>
-      </w:r>
-      <w:proofErr w:type="gramEnd"/>
-      <w:r>
-        <w:t xml:space="preserve"> and the purple trace is CV Out.</w:t>
+        <w:t>The figure below illustrates a Down Spank with the default settings. The yellow trace is Trig Out and the purple trace is CV Out.</w:t>
       </w:r>
     </w:p>
     <w:p>
@@ -6045,15 +5989,7 @@
         <w:t>Stretch</w:t>
       </w:r>
       <w:r>
-        <w:t xml:space="preserve"> Spank with the default settings. The yellow trace is Trig </w:t>
-      </w:r>
-      <w:proofErr w:type="gramStart"/>
-      <w:r>
-        <w:t>Out</w:t>
-      </w:r>
-      <w:proofErr w:type="gramEnd"/>
-      <w:r>
-        <w:t xml:space="preserve"> and the purple trace is CV Out.</w:t>
+        <w:t xml:space="preserve"> Spank with the default settings. The yellow trace is Trig Out and the purple trace is CV Out.</w:t>
       </w:r>
     </w:p>
     <w:p>
@@ -6180,23 +6116,7 @@
     </w:p>
     <w:p>
       <w:r>
-        <w:t xml:space="preserve">The voltage level at CV Out is set by the user. Hi Level sets the voltage when the output goes </w:t>
-      </w:r>
-      <w:proofErr w:type="gramStart"/>
-      <w:r>
-        <w:t>HIGH</w:t>
-      </w:r>
-      <w:proofErr w:type="gramEnd"/>
-      <w:r>
-        <w:t xml:space="preserve"> and </w:t>
-      </w:r>
-      <w:proofErr w:type="spellStart"/>
-      <w:r>
-        <w:t>Lo</w:t>
-      </w:r>
-      <w:proofErr w:type="spellEnd"/>
-      <w:r>
-        <w:t xml:space="preserve"> Level sets the voltage when low.</w:t>
+        <w:t>The voltage level at CV Out is set by the user. Hi Level sets the voltage when the output goes HIGH and Lo Level sets the voltage when low.</w:t>
       </w:r>
     </w:p>
     <w:tbl>
@@ -6348,11 +6268,9 @@
             <w:tcW w:w="2337" w:type="dxa"/>
           </w:tcPr>
           <w:p>
-            <w:proofErr w:type="gramStart"/>
             <w:r>
               <w:t>Hi Level</w:t>
             </w:r>
-            <w:proofErr w:type="gramEnd"/>
           </w:p>
         </w:tc>
         <w:tc>
@@ -6480,15 +6398,7 @@
         <w:t>Toggle</w:t>
       </w:r>
       <w:r>
-        <w:t xml:space="preserve"> Spank with the default settings. The yellow trace is Trig </w:t>
-      </w:r>
-      <w:proofErr w:type="gramStart"/>
-      <w:r>
-        <w:t>Out</w:t>
-      </w:r>
-      <w:proofErr w:type="gramEnd"/>
-      <w:r>
-        <w:t xml:space="preserve"> and the purple trace is CV Out.</w:t>
+        <w:t xml:space="preserve"> Spank with the default settings. The yellow trace is Trig Out and the purple trace is CV Out.</w:t>
       </w:r>
     </w:p>
     <w:p>
@@ -6866,15 +6776,7 @@
         <w:t>Maytag</w:t>
       </w:r>
       <w:r>
-        <w:t xml:space="preserve"> Spank with the default settings. The yellow trace is Trig </w:t>
-      </w:r>
-      <w:proofErr w:type="gramStart"/>
-      <w:r>
-        <w:t>Out</w:t>
-      </w:r>
-      <w:proofErr w:type="gramEnd"/>
-      <w:r>
-        <w:t xml:space="preserve"> and the purple trace is CV Out.</w:t>
+        <w:t xml:space="preserve"> Spank with the default settings. The yellow trace is Trig Out and the purple trace is CV Out.</w:t>
       </w:r>
     </w:p>
     <w:p>
@@ -7013,35 +6915,6 @@
         <w:t>The Period is in milliseconds.</w:t>
       </w:r>
     </w:p>
-    <w:p>
-      <w:r>
-        <w:t xml:space="preserve">Note: </w:t>
-      </w:r>
-      <w:r>
-        <w:t xml:space="preserve">The </w:t>
-      </w:r>
-      <w:r>
-        <w:t xml:space="preserve">CV </w:t>
-      </w:r>
-      <w:r>
-        <w:t>Controls</w:t>
-      </w:r>
-      <w:r>
-        <w:t xml:space="preserve"> ha</w:t>
-      </w:r>
-      <w:r>
-        <w:t>ve</w:t>
-      </w:r>
-      <w:r>
-        <w:t xml:space="preserve"> no </w:t>
-      </w:r>
-      <w:r>
-        <w:t>e</w:t>
-      </w:r>
-      <w:r>
-        <w:t>ffect on this function. This is to provide best signal purity.</w:t>
-      </w:r>
-    </w:p>
     <w:tbl>
       <w:tblPr>
         <w:tblStyle w:val="TableGrid"/>
@@ -7282,15 +7155,7 @@
         <w:t>LFO</w:t>
       </w:r>
       <w:r>
-        <w:t xml:space="preserve"> Spank with the default settings. The yellow trace is Trig </w:t>
-      </w:r>
-      <w:proofErr w:type="gramStart"/>
-      <w:r>
-        <w:t>Out</w:t>
-      </w:r>
-      <w:proofErr w:type="gramEnd"/>
-      <w:r>
-        <w:t xml:space="preserve"> and the purple trace is CV Out.</w:t>
+        <w:t xml:space="preserve"> Spank with the default settings. The yellow trace is Trig Out and the purple trace is CV Out.</w:t>
       </w:r>
     </w:p>
     <w:p>
@@ -7407,7 +7272,7 @@
           <v:shape id="_x0000_i1025" type="#_x0000_t75" style="width:366.75pt;height:367.5pt" o:ole="">
             <v:imagedata r:id="rId14" o:title=""/>
           </v:shape>
-          <o:OLEObject Type="Embed" ProgID="Photoshop.Image.12" ShapeID="_x0000_i1025" DrawAspect="Content" ObjectID="_1734872468" r:id="rId15">
+          <o:OLEObject Type="Embed" ProgID="Photoshop.Image.12" ShapeID="_x0000_i1025" DrawAspect="Content" ObjectID="_1736569696" r:id="rId15">
             <o:FieldCodes>\s</o:FieldCodes>
           </o:OLEObject>
         </w:object>
@@ -7437,17 +7302,6 @@
     </w:p>
     <w:p>
       <w:r>
-        <w:t xml:space="preserve">The LFO is compute intensive when triggered. Please make changes </w:t>
-      </w:r>
-      <w:r>
-        <w:t>only when trigger is not active.</w:t>
-      </w:r>
-      <w:r>
-        <w:t xml:space="preserve"> </w:t>
-      </w:r>
-    </w:p>
-    <w:p>
-      <w:r>
         <w:t>When in Repeat mode, the waveform will be interrupted by the system in its basic loop. This interruption can be minimized by disabling WiFi</w:t>
       </w:r>
       <w:r>
@@ -7585,15 +7439,7 @@
     </w:p>
     <w:p>
       <w:r>
-        <w:t xml:space="preserve">The figure below illustrates a User sequence of DUSTM using default settings for all Spanks in the sequence. The yellow trace is Trig </w:t>
-      </w:r>
-      <w:proofErr w:type="gramStart"/>
-      <w:r>
-        <w:t>Out</w:t>
-      </w:r>
-      <w:proofErr w:type="gramEnd"/>
-      <w:r>
-        <w:t xml:space="preserve"> and the purple trace is CV Out.</w:t>
+        <w:t>The figure below illustrates a User sequence of DUSTM using default settings for all Spanks in the sequence. The yellow trace is Trig Out and the purple trace is CV Out.</w:t>
       </w:r>
     </w:p>
     <w:p>
@@ -8184,6 +8030,11 @@
       <w:r>
         <w:t xml:space="preserve">Note that the Bounce function operates independently of the Quantize parameter in Settings. </w:t>
       </w:r>
+    </w:p>
+    <w:p>
+      <w:r>
+        <w:t>Also note that the AC functions are optional and need the switched cap filter chip to be installed. Please contact the factory if you want these functions.</w:t>
+      </w:r>
       <w:r>
         <w:br w:type="page"/>
       </w:r>
@@ -8357,21 +8208,8 @@
       <w:r>
         <w:t xml:space="preserve">Instead of </w:t>
       </w:r>
-      <w:proofErr w:type="spellStart"/>
-      <w:r>
-        <w:t>Fxn</w:t>
-      </w:r>
-      <w:proofErr w:type="spellEnd"/>
-      <w:r>
-        <w:t xml:space="preserve">+ and </w:t>
-      </w:r>
-      <w:proofErr w:type="spellStart"/>
-      <w:r>
-        <w:t>Fxn</w:t>
-      </w:r>
-      <w:proofErr w:type="spellEnd"/>
-      <w:r>
-        <w:t xml:space="preserve">- buttons, there is a dedicated button for each function. </w:t>
+      <w:r>
+        <w:t xml:space="preserve">Fxn+ and Fxn- buttons, there is a dedicated button for each function. </w:t>
       </w:r>
     </w:p>
     <w:p>
@@ -8488,15 +8326,7 @@
     </w:p>
     <w:p>
       <w:r>
-        <w:t xml:space="preserve">Terminal mode is accessed via the </w:t>
-      </w:r>
-      <w:proofErr w:type="spellStart"/>
-      <w:r>
-        <w:t>MicroUSB</w:t>
-      </w:r>
-      <w:proofErr w:type="spellEnd"/>
-      <w:r>
-        <w:t xml:space="preserve"> connector on the Arduino that is on the bottom of the Spankulator.</w:t>
+        <w:t>Terminal mode is accessed via the MicroUSB connector on the Arduino that is on the bottom of the Spankulator.</w:t>
       </w:r>
       <w:r>
         <w:t xml:space="preserve"> It is always available and cannot be turned on or off.</w:t>
@@ -8614,15 +8444,10 @@
         <w:t>Important!</w:t>
       </w:r>
       <w:r>
-        <w:t xml:space="preserve"> Only connect USB to a powered-up system. Otherwise, the 5V power from the USB will try to power the entire rack. And that’s not </w:t>
-      </w:r>
-      <w:proofErr w:type="gramStart"/>
-      <w:r>
-        <w:t>really good</w:t>
-      </w:r>
-      <w:proofErr w:type="gramEnd"/>
-      <w:r>
-        <w:t>. So, please disconnect the USB cable before you turn off the power</w:t>
+        <w:t xml:space="preserve"> Only connect USB to a powered-up system. Otherwise, the 5V power from the USB will try to power the entire rack. And that’s not really good. So, please disconnect the USB cable before you turn off the power</w:t>
+      </w:r>
+      <w:r>
+        <w:t xml:space="preserve"> or use the Du Dad</w:t>
       </w:r>
       <w:r>
         <w:t>.</w:t>
@@ -8842,11 +8667,9 @@
             <w:pPr>
               <w:jc w:val="center"/>
             </w:pPr>
-            <w:proofErr w:type="spellStart"/>
             <w:r>
               <w:t>Prev</w:t>
             </w:r>
-            <w:proofErr w:type="spellEnd"/>
           </w:p>
         </w:tc>
       </w:tr>
@@ -9384,55 +9207,57 @@
           </w:tcPr>
           <w:p>
             <w:r>
-              <w:t>Go To Function</w:t>
-            </w:r>
-          </w:p>
-        </w:tc>
-        <w:tc>
-          <w:tcPr>
-            <w:tcW w:w="2337" w:type="dxa"/>
-          </w:tcPr>
-          <w:p>
-            <w:pPr>
-              <w:jc w:val="center"/>
-            </w:pPr>
-          </w:p>
-        </w:tc>
-        <w:tc>
-          <w:tcPr>
-            <w:tcW w:w="2338" w:type="dxa"/>
-            <w:shd w:val="clear" w:color="auto" w:fill="FCEF58" w:themeFill="background2" w:themeFillShade="BF"/>
-          </w:tcPr>
-          <w:p>
-            <w:pPr>
-              <w:jc w:val="center"/>
-            </w:pPr>
-            <w:proofErr w:type="spellStart"/>
-            <w:r>
-              <w:t>fx</w:t>
-            </w:r>
-            <w:proofErr w:type="spellEnd"/>
-          </w:p>
-        </w:tc>
-        <w:tc>
-          <w:tcPr>
-            <w:tcW w:w="2338" w:type="dxa"/>
-          </w:tcPr>
-          <w:p>
-            <w:pPr>
-              <w:jc w:val="center"/>
-            </w:pPr>
-            <w:r>
-              <w:t xml:space="preserve">Click </w:t>
-            </w:r>
-            <w:proofErr w:type="spellStart"/>
-            <w:r>
-              <w:t>Fxn</w:t>
-            </w:r>
-            <w:proofErr w:type="spellEnd"/>
-            <w:r>
-              <w:t xml:space="preserve"> Name</w:t>
-            </w:r>
+              <w:t>Insert blank char</w:t>
+            </w:r>
+          </w:p>
+        </w:tc>
+        <w:tc>
+          <w:tcPr>
+            <w:tcW w:w="2337" w:type="dxa"/>
+          </w:tcPr>
+          <w:p>
+            <w:pPr>
+              <w:jc w:val="center"/>
+            </w:pPr>
+            <w:r>
+              <w:t xml:space="preserve">Hold </w:t>
+            </w:r>
+            <w:r>
+              <w:t>&gt;</w:t>
+            </w:r>
+          </w:p>
+        </w:tc>
+        <w:tc>
+          <w:tcPr>
+            <w:tcW w:w="2338" w:type="dxa"/>
+            <w:shd w:val="clear" w:color="auto" w:fill="FFFFFF" w:themeFill="background1"/>
+          </w:tcPr>
+          <w:p>
+            <w:pPr>
+              <w:tabs>
+                <w:tab w:val="center" w:pos="1061"/>
+                <w:tab w:val="right" w:pos="2122"/>
+              </w:tabs>
+            </w:pPr>
+            <w:r>
+              <w:tab/>
+            </w:r>
+            <w:r>
+              <w:t>i</w:t>
+            </w:r>
+            <w:r>
+              <w:tab/>
+            </w:r>
+          </w:p>
+        </w:tc>
+        <w:tc>
+          <w:tcPr>
+            <w:tcW w:w="2338" w:type="dxa"/>
+          </w:tcPr>
+          <w:p>
+            <w:pPr>
+              <w:jc w:val="center"/>
+            </w:pPr>
           </w:p>
         </w:tc>
       </w:tr>
@@ -9443,47 +9268,48 @@
           </w:tcPr>
           <w:p>
             <w:r>
-              <w:t>Select Parameter</w:t>
-            </w:r>
-          </w:p>
-        </w:tc>
-        <w:tc>
-          <w:tcPr>
-            <w:tcW w:w="2337" w:type="dxa"/>
-          </w:tcPr>
-          <w:p>
-            <w:pPr>
-              <w:jc w:val="center"/>
-            </w:pPr>
-          </w:p>
-        </w:tc>
-        <w:tc>
-          <w:tcPr>
-            <w:tcW w:w="2338" w:type="dxa"/>
-            <w:shd w:val="clear" w:color="auto" w:fill="FCEF58" w:themeFill="background2" w:themeFillShade="BF"/>
-          </w:tcPr>
-          <w:p>
-            <w:pPr>
-              <w:jc w:val="center"/>
-            </w:pPr>
-            <w:proofErr w:type="spellStart"/>
-            <w:r>
-              <w:t>px</w:t>
-            </w:r>
-            <w:proofErr w:type="spellEnd"/>
-          </w:p>
-        </w:tc>
-        <w:tc>
-          <w:tcPr>
-            <w:tcW w:w="2338" w:type="dxa"/>
-          </w:tcPr>
-          <w:p>
-            <w:pPr>
-              <w:jc w:val="center"/>
-            </w:pPr>
-            <w:r>
-              <w:t>Click on Param</w:t>
-            </w:r>
+              <w:t>Delete char</w:t>
+            </w:r>
+          </w:p>
+        </w:tc>
+        <w:tc>
+          <w:tcPr>
+            <w:tcW w:w="2337" w:type="dxa"/>
+          </w:tcPr>
+          <w:p>
+            <w:pPr>
+              <w:jc w:val="center"/>
+            </w:pPr>
+            <w:r>
+              <w:t xml:space="preserve">Hold </w:t>
+            </w:r>
+            <w:r>
+              <w:t>&lt;</w:t>
+            </w:r>
+          </w:p>
+        </w:tc>
+        <w:tc>
+          <w:tcPr>
+            <w:tcW w:w="2338" w:type="dxa"/>
+            <w:shd w:val="clear" w:color="auto" w:fill="FFFFFF" w:themeFill="background1"/>
+          </w:tcPr>
+          <w:p>
+            <w:pPr>
+              <w:jc w:val="center"/>
+            </w:pPr>
+            <w:r>
+              <w:t>Backspace</w:t>
+            </w:r>
+          </w:p>
+        </w:tc>
+        <w:tc>
+          <w:tcPr>
+            <w:tcW w:w="2338" w:type="dxa"/>
+          </w:tcPr>
+          <w:p>
+            <w:pPr>
+              <w:jc w:val="center"/>
+            </w:pPr>
           </w:p>
         </w:tc>
       </w:tr>
@@ -9494,7 +9320,7 @@
           </w:tcPr>
           <w:p>
             <w:r>
-              <w:t>Select Digit#</w:t>
+              <w:t>Go To Function</w:t>
             </w:r>
           </w:p>
         </w:tc>
@@ -9517,24 +9343,22 @@
             <w:pPr>
               <w:jc w:val="center"/>
             </w:pPr>
-            <w:proofErr w:type="gramStart"/>
-            <w:r>
-              <w:t>:</w:t>
-            </w:r>
-            <w:r>
-              <w:t>xx</w:t>
-            </w:r>
-            <w:proofErr w:type="gramEnd"/>
-          </w:p>
-        </w:tc>
-        <w:tc>
-          <w:tcPr>
-            <w:tcW w:w="2338" w:type="dxa"/>
-          </w:tcPr>
-          <w:p>
-            <w:pPr>
-              <w:jc w:val="center"/>
-            </w:pPr>
+            <w:r>
+              <w:t>fx</w:t>
+            </w:r>
+          </w:p>
+        </w:tc>
+        <w:tc>
+          <w:tcPr>
+            <w:tcW w:w="2338" w:type="dxa"/>
+          </w:tcPr>
+          <w:p>
+            <w:pPr>
+              <w:jc w:val="center"/>
+            </w:pPr>
+            <w:r>
+              <w:t>Click Fxn Name</w:t>
+            </w:r>
           </w:p>
         </w:tc>
       </w:tr>
@@ -9545,7 +9369,7 @@
           </w:tcPr>
           <w:p>
             <w:r>
-              <w:t>Enter Parameter</w:t>
+              <w:t>Select Parameter</w:t>
             </w:r>
           </w:p>
         </w:tc>
@@ -9568,23 +9392,21 @@
             <w:pPr>
               <w:jc w:val="center"/>
             </w:pPr>
-            <w:proofErr w:type="spellStart"/>
-            <w:r>
-              <w:t>xxxx</w:t>
-            </w:r>
-            <w:proofErr w:type="spellEnd"/>
-          </w:p>
-        </w:tc>
-        <w:tc>
-          <w:tcPr>
-            <w:tcW w:w="2338" w:type="dxa"/>
-          </w:tcPr>
-          <w:p>
-            <w:pPr>
-              <w:jc w:val="center"/>
-            </w:pPr>
-            <w:r>
-              <w:t>Use Param Input</w:t>
+            <w:r>
+              <w:t>px</w:t>
+            </w:r>
+          </w:p>
+        </w:tc>
+        <w:tc>
+          <w:tcPr>
+            <w:tcW w:w="2338" w:type="dxa"/>
+          </w:tcPr>
+          <w:p>
+            <w:pPr>
+              <w:jc w:val="center"/>
+            </w:pPr>
+            <w:r>
+              <w:t>Click on Param</w:t>
             </w:r>
           </w:p>
         </w:tc>
@@ -9596,21 +9418,18 @@
           </w:tcPr>
           <w:p>
             <w:r>
-              <w:t xml:space="preserve">CV Offset </w:t>
-            </w:r>
-          </w:p>
-        </w:tc>
-        <w:tc>
-          <w:tcPr>
-            <w:tcW w:w="2337" w:type="dxa"/>
-          </w:tcPr>
-          <w:p>
-            <w:pPr>
-              <w:jc w:val="center"/>
-            </w:pPr>
-            <w:r>
-              <w:t xml:space="preserve">Use Adj </w:t>
-            </w:r>
+              <w:t>Select Digit#</w:t>
+            </w:r>
+          </w:p>
+        </w:tc>
+        <w:tc>
+          <w:tcPr>
+            <w:tcW w:w="2337" w:type="dxa"/>
+          </w:tcPr>
+          <w:p>
+            <w:pPr>
+              <w:jc w:val="center"/>
+            </w:pPr>
           </w:p>
         </w:tc>
         <w:tc>
@@ -9622,24 +9441,22 @@
             <w:pPr>
               <w:jc w:val="center"/>
             </w:pPr>
-            <w:proofErr w:type="spellStart"/>
-            <w:r>
-              <w:t>Oxxxx</w:t>
-            </w:r>
-            <w:proofErr w:type="spellEnd"/>
-          </w:p>
-        </w:tc>
-        <w:tc>
-          <w:tcPr>
-            <w:tcW w:w="2338" w:type="dxa"/>
-          </w:tcPr>
-          <w:p>
-            <w:pPr>
-              <w:jc w:val="center"/>
-            </w:pPr>
-            <w:r>
-              <w:t>Use Offset slider</w:t>
-            </w:r>
+            <w:r>
+              <w:t>:</w:t>
+            </w:r>
+            <w:r>
+              <w:t>xx</w:t>
+            </w:r>
+          </w:p>
+        </w:tc>
+        <w:tc>
+          <w:tcPr>
+            <w:tcW w:w="2338" w:type="dxa"/>
+          </w:tcPr>
+          <w:p>
+            <w:pPr>
+              <w:jc w:val="center"/>
+            </w:pPr>
           </w:p>
         </w:tc>
       </w:tr>
@@ -9650,21 +9467,18 @@
           </w:tcPr>
           <w:p>
             <w:r>
-              <w:t>CV Scale</w:t>
-            </w:r>
-          </w:p>
-        </w:tc>
-        <w:tc>
-          <w:tcPr>
-            <w:tcW w:w="2337" w:type="dxa"/>
-          </w:tcPr>
-          <w:p>
-            <w:pPr>
-              <w:jc w:val="center"/>
-            </w:pPr>
-            <w:r>
-              <w:t>Use Adj</w:t>
-            </w:r>
+              <w:t>Enter Parameter</w:t>
+            </w:r>
+          </w:p>
+        </w:tc>
+        <w:tc>
+          <w:tcPr>
+            <w:tcW w:w="2337" w:type="dxa"/>
+          </w:tcPr>
+          <w:p>
+            <w:pPr>
+              <w:jc w:val="center"/>
+            </w:pPr>
           </w:p>
         </w:tc>
         <w:tc>
@@ -9676,23 +9490,21 @@
             <w:pPr>
               <w:jc w:val="center"/>
             </w:pPr>
-            <w:proofErr w:type="spellStart"/>
-            <w:r>
-              <w:t>Sxxxx</w:t>
-            </w:r>
-            <w:proofErr w:type="spellEnd"/>
-          </w:p>
-        </w:tc>
-        <w:tc>
-          <w:tcPr>
-            <w:tcW w:w="2338" w:type="dxa"/>
-          </w:tcPr>
-          <w:p>
-            <w:pPr>
-              <w:jc w:val="center"/>
-            </w:pPr>
-            <w:r>
-              <w:t>Use Scale slider</w:t>
+            <w:r>
+              <w:t>xxxx</w:t>
+            </w:r>
+          </w:p>
+        </w:tc>
+        <w:tc>
+          <w:tcPr>
+            <w:tcW w:w="2338" w:type="dxa"/>
+          </w:tcPr>
+          <w:p>
+            <w:pPr>
+              <w:jc w:val="center"/>
+            </w:pPr>
+            <w:r>
+              <w:t>Use Param Input</w:t>
             </w:r>
           </w:p>
         </w:tc>
@@ -9704,18 +9516,21 @@
           </w:tcPr>
           <w:p>
             <w:r>
-              <w:t>CV Out (scaled)</w:t>
-            </w:r>
-          </w:p>
-        </w:tc>
-        <w:tc>
-          <w:tcPr>
-            <w:tcW w:w="2337" w:type="dxa"/>
-          </w:tcPr>
-          <w:p>
-            <w:pPr>
-              <w:jc w:val="center"/>
-            </w:pPr>
+              <w:t xml:space="preserve">CV Offset </w:t>
+            </w:r>
+          </w:p>
+        </w:tc>
+        <w:tc>
+          <w:tcPr>
+            <w:tcW w:w="2337" w:type="dxa"/>
+          </w:tcPr>
+          <w:p>
+            <w:pPr>
+              <w:jc w:val="center"/>
+            </w:pPr>
+            <w:r>
+              <w:t xml:space="preserve">Use Adj </w:t>
+            </w:r>
           </w:p>
         </w:tc>
         <w:tc>
@@ -9727,21 +9542,22 @@
             <w:pPr>
               <w:jc w:val="center"/>
             </w:pPr>
-            <w:proofErr w:type="spellStart"/>
-            <w:r>
-              <w:t>Cxxxx</w:t>
-            </w:r>
-            <w:proofErr w:type="spellEnd"/>
-          </w:p>
-        </w:tc>
-        <w:tc>
-          <w:tcPr>
-            <w:tcW w:w="2338" w:type="dxa"/>
-          </w:tcPr>
-          <w:p>
-            <w:pPr>
-              <w:jc w:val="center"/>
-            </w:pPr>
+            <w:r>
+              <w:t>Oxxxx</w:t>
+            </w:r>
+          </w:p>
+        </w:tc>
+        <w:tc>
+          <w:tcPr>
+            <w:tcW w:w="2338" w:type="dxa"/>
+          </w:tcPr>
+          <w:p>
+            <w:pPr>
+              <w:jc w:val="center"/>
+            </w:pPr>
+            <w:r>
+              <w:t>Use Offset slider</w:t>
+            </w:r>
           </w:p>
         </w:tc>
       </w:tr>
@@ -9752,21 +9568,21 @@
           </w:tcPr>
           <w:p>
             <w:r>
-              <w:t xml:space="preserve">CV </w:t>
-            </w:r>
-            <w:r>
-              <w:t>Out (unscaled)</w:t>
-            </w:r>
-          </w:p>
-        </w:tc>
-        <w:tc>
-          <w:tcPr>
-            <w:tcW w:w="2337" w:type="dxa"/>
-          </w:tcPr>
-          <w:p>
-            <w:pPr>
-              <w:jc w:val="center"/>
-            </w:pPr>
+              <w:t>CV Scale</w:t>
+            </w:r>
+          </w:p>
+        </w:tc>
+        <w:tc>
+          <w:tcPr>
+            <w:tcW w:w="2337" w:type="dxa"/>
+          </w:tcPr>
+          <w:p>
+            <w:pPr>
+              <w:jc w:val="center"/>
+            </w:pPr>
+            <w:r>
+              <w:t>Use Adj</w:t>
+            </w:r>
           </w:p>
         </w:tc>
         <w:tc>
@@ -9778,26 +9594,21 @@
             <w:pPr>
               <w:jc w:val="center"/>
             </w:pPr>
-            <w:proofErr w:type="spellStart"/>
-            <w:r>
-              <w:t>c</w:t>
-            </w:r>
-            <w:r>
-              <w:t>xxxx</w:t>
-            </w:r>
-            <w:proofErr w:type="spellEnd"/>
-          </w:p>
-        </w:tc>
-        <w:tc>
-          <w:tcPr>
-            <w:tcW w:w="2338" w:type="dxa"/>
-          </w:tcPr>
-          <w:p>
-            <w:pPr>
-              <w:jc w:val="center"/>
-            </w:pPr>
-            <w:r>
-              <w:t>Use Value Slider</w:t>
+            <w:r>
+              <w:t>Sxxxx</w:t>
+            </w:r>
+          </w:p>
+        </w:tc>
+        <w:tc>
+          <w:tcPr>
+            <w:tcW w:w="2338" w:type="dxa"/>
+          </w:tcPr>
+          <w:p>
+            <w:pPr>
+              <w:jc w:val="center"/>
+            </w:pPr>
+            <w:r>
+              <w:t>Use Scale slider</w:t>
             </w:r>
           </w:p>
         </w:tc>
@@ -9809,21 +9620,18 @@
           </w:tcPr>
           <w:p>
             <w:r>
-              <w:t>Select User Seq</w:t>
-            </w:r>
-          </w:p>
-        </w:tc>
-        <w:tc>
-          <w:tcPr>
-            <w:tcW w:w="2337" w:type="dxa"/>
-          </w:tcPr>
-          <w:p>
-            <w:pPr>
-              <w:jc w:val="center"/>
-            </w:pPr>
-            <w:r>
-              <w:t>Use Arrow Keys</w:t>
-            </w:r>
+              <w:t>CV Out (scaled)</w:t>
+            </w:r>
+          </w:p>
+        </w:tc>
+        <w:tc>
+          <w:tcPr>
+            <w:tcW w:w="2337" w:type="dxa"/>
+          </w:tcPr>
+          <w:p>
+            <w:pPr>
+              <w:jc w:val="center"/>
+            </w:pPr>
           </w:p>
         </w:tc>
         <w:tc>
@@ -9836,21 +9644,18 @@
               <w:jc w:val="center"/>
             </w:pPr>
             <w:r>
-              <w:t>s</w:t>
-            </w:r>
-          </w:p>
-        </w:tc>
-        <w:tc>
-          <w:tcPr>
-            <w:tcW w:w="2338" w:type="dxa"/>
-          </w:tcPr>
-          <w:p>
-            <w:pPr>
-              <w:jc w:val="center"/>
-            </w:pPr>
-            <w:r>
-              <w:t>Use Arrow Keys</w:t>
-            </w:r>
+              <w:t>Cxxxx</w:t>
+            </w:r>
+          </w:p>
+        </w:tc>
+        <w:tc>
+          <w:tcPr>
+            <w:tcW w:w="2338" w:type="dxa"/>
+          </w:tcPr>
+          <w:p>
+            <w:pPr>
+              <w:jc w:val="center"/>
+            </w:pPr>
           </w:p>
         </w:tc>
       </w:tr>
@@ -9861,7 +9666,10 @@
           </w:tcPr>
           <w:p>
             <w:r>
-              <w:t>Display Off</w:t>
+              <w:t xml:space="preserve">CV </w:t>
+            </w:r>
+            <w:r>
+              <w:t>Out (unscaled)</w:t>
             </w:r>
           </w:p>
         </w:tc>
@@ -9885,21 +9693,24 @@
               <w:jc w:val="center"/>
             </w:pPr>
             <w:r>
-              <w:t>J</w:t>
-            </w:r>
-            <w:r>
-              <w:t>0</w:t>
-            </w:r>
-          </w:p>
-        </w:tc>
-        <w:tc>
-          <w:tcPr>
-            <w:tcW w:w="2338" w:type="dxa"/>
-          </w:tcPr>
-          <w:p>
-            <w:pPr>
-              <w:jc w:val="center"/>
-            </w:pPr>
+              <w:t>c</w:t>
+            </w:r>
+            <w:r>
+              <w:t>xxxx</w:t>
+            </w:r>
+          </w:p>
+        </w:tc>
+        <w:tc>
+          <w:tcPr>
+            <w:tcW w:w="2338" w:type="dxa"/>
+          </w:tcPr>
+          <w:p>
+            <w:pPr>
+              <w:jc w:val="center"/>
+            </w:pPr>
+            <w:r>
+              <w:t>Use Value Slider</w:t>
+            </w:r>
           </w:p>
         </w:tc>
       </w:tr>
@@ -9910,18 +9721,21 @@
           </w:tcPr>
           <w:p>
             <w:r>
-              <w:t>Display On</w:t>
-            </w:r>
-          </w:p>
-        </w:tc>
-        <w:tc>
-          <w:tcPr>
-            <w:tcW w:w="2337" w:type="dxa"/>
-          </w:tcPr>
-          <w:p>
-            <w:pPr>
-              <w:jc w:val="center"/>
-            </w:pPr>
+              <w:t>Select User Seq</w:t>
+            </w:r>
+          </w:p>
+        </w:tc>
+        <w:tc>
+          <w:tcPr>
+            <w:tcW w:w="2337" w:type="dxa"/>
+          </w:tcPr>
+          <w:p>
+            <w:pPr>
+              <w:jc w:val="center"/>
+            </w:pPr>
+            <w:r>
+              <w:t>Use Arrow Keys</w:t>
+            </w:r>
           </w:p>
         </w:tc>
         <w:tc>
@@ -9934,21 +9748,21 @@
               <w:jc w:val="center"/>
             </w:pPr>
             <w:r>
-              <w:t>J</w:t>
-            </w:r>
-            <w:r>
-              <w:t>1</w:t>
-            </w:r>
-          </w:p>
-        </w:tc>
-        <w:tc>
-          <w:tcPr>
-            <w:tcW w:w="2338" w:type="dxa"/>
-          </w:tcPr>
-          <w:p>
-            <w:pPr>
-              <w:jc w:val="center"/>
-            </w:pPr>
+              <w:t>s</w:t>
+            </w:r>
+          </w:p>
+        </w:tc>
+        <w:tc>
+          <w:tcPr>
+            <w:tcW w:w="2338" w:type="dxa"/>
+          </w:tcPr>
+          <w:p>
+            <w:pPr>
+              <w:jc w:val="center"/>
+            </w:pPr>
+            <w:r>
+              <w:t>Use Arrow Keys</w:t>
+            </w:r>
           </w:p>
         </w:tc>
       </w:tr>
@@ -9959,7 +9773,7 @@
           </w:tcPr>
           <w:p>
             <w:r>
-              <w:t>Trigger Off</w:t>
+              <w:t>Display Off</w:t>
             </w:r>
           </w:p>
         </w:tc>
@@ -9983,7 +9797,10 @@
               <w:jc w:val="center"/>
             </w:pPr>
             <w:r>
-              <w:t>t0</w:t>
+              <w:t>J</w:t>
+            </w:r>
+            <w:r>
+              <w:t>0</w:t>
             </w:r>
           </w:p>
         </w:tc>
@@ -10005,7 +9822,7 @@
           </w:tcPr>
           <w:p>
             <w:r>
-              <w:t>Trigger On</w:t>
+              <w:t>Display On</w:t>
             </w:r>
           </w:p>
         </w:tc>
@@ -10029,7 +9846,10 @@
               <w:jc w:val="center"/>
             </w:pPr>
             <w:r>
-              <w:t>t1</w:t>
+              <w:t>J</w:t>
+            </w:r>
+            <w:r>
+              <w:t>1</w:t>
             </w:r>
           </w:p>
         </w:tc>
@@ -10051,10 +9871,7 @@
           </w:tcPr>
           <w:p>
             <w:r>
-              <w:t xml:space="preserve">Trigger </w:t>
-            </w:r>
-            <w:r>
-              <w:t>Toggle</w:t>
+              <w:t>Trigger Off</w:t>
             </w:r>
           </w:p>
         </w:tc>
@@ -10078,7 +9895,7 @@
               <w:jc w:val="center"/>
             </w:pPr>
             <w:r>
-              <w:t>t2</w:t>
+              <w:t>t0</w:t>
             </w:r>
           </w:p>
         </w:tc>
@@ -10100,7 +9917,7 @@
           </w:tcPr>
           <w:p>
             <w:r>
-              <w:t>Tog Out Off</w:t>
+              <w:t>Trigger On</w:t>
             </w:r>
           </w:p>
         </w:tc>
@@ -10124,7 +9941,7 @@
               <w:jc w:val="center"/>
             </w:pPr>
             <w:r>
-              <w:t>T0</w:t>
+              <w:t>t1</w:t>
             </w:r>
           </w:p>
         </w:tc>
@@ -10146,7 +9963,10 @@
           </w:tcPr>
           <w:p>
             <w:r>
-              <w:t>Tog Out On</w:t>
+              <w:t xml:space="preserve">Trigger </w:t>
+            </w:r>
+            <w:r>
+              <w:t>Toggle</w:t>
             </w:r>
           </w:p>
         </w:tc>
@@ -10170,7 +9990,7 @@
               <w:jc w:val="center"/>
             </w:pPr>
             <w:r>
-              <w:t>T1</w:t>
+              <w:t>t2</w:t>
             </w:r>
           </w:p>
         </w:tc>
@@ -10192,7 +10012,7 @@
           </w:tcPr>
           <w:p>
             <w:r>
-              <w:t>Tog Out Toggle</w:t>
+              <w:t>Tog Out Off</w:t>
             </w:r>
           </w:p>
         </w:tc>
@@ -10216,7 +10036,7 @@
               <w:jc w:val="center"/>
             </w:pPr>
             <w:r>
-              <w:t>T2</w:t>
+              <w:t>T0</w:t>
             </w:r>
           </w:p>
         </w:tc>
@@ -10238,10 +10058,7 @@
           </w:tcPr>
           <w:p>
             <w:r>
-              <w:t>Quantization</w:t>
-            </w:r>
-            <w:r>
-              <w:t xml:space="preserve"> Off</w:t>
+              <w:t>Tog Out On</w:t>
             </w:r>
           </w:p>
         </w:tc>
@@ -10265,10 +10082,7 @@
               <w:jc w:val="center"/>
             </w:pPr>
             <w:r>
-              <w:t>q</w:t>
-            </w:r>
-            <w:r>
-              <w:t>0</w:t>
+              <w:t>T1</w:t>
             </w:r>
           </w:p>
         </w:tc>
@@ -10290,10 +10104,7 @@
           </w:tcPr>
           <w:p>
             <w:r>
-              <w:t xml:space="preserve">Quantization </w:t>
-            </w:r>
-            <w:r>
-              <w:t>On</w:t>
+              <w:t>Tog Out Toggle</w:t>
             </w:r>
           </w:p>
         </w:tc>
@@ -10317,10 +10128,7 @@
               <w:jc w:val="center"/>
             </w:pPr>
             <w:r>
-              <w:t>q</w:t>
-            </w:r>
-            <w:r>
-              <w:t>1</w:t>
+              <w:t>T2</w:t>
             </w:r>
           </w:p>
         </w:tc>
@@ -10342,7 +10150,10 @@
           </w:tcPr>
           <w:p>
             <w:r>
-              <w:t>Digital Out Off</w:t>
+              <w:t>Quantization</w:t>
+            </w:r>
+            <w:r>
+              <w:t xml:space="preserve"> Off</w:t>
             </w:r>
           </w:p>
         </w:tc>
@@ -10366,7 +10177,10 @@
               <w:jc w:val="center"/>
             </w:pPr>
             <w:r>
-              <w:t>G0</w:t>
+              <w:t>q</w:t>
+            </w:r>
+            <w:r>
+              <w:t>0</w:t>
             </w:r>
           </w:p>
         </w:tc>
@@ -10388,7 +10202,10 @@
           </w:tcPr>
           <w:p>
             <w:r>
-              <w:t>Digital Out On</w:t>
+              <w:t xml:space="preserve">Quantization </w:t>
+            </w:r>
+            <w:r>
+              <w:t>On</w:t>
             </w:r>
           </w:p>
         </w:tc>
@@ -10412,7 +10229,10 @@
               <w:jc w:val="center"/>
             </w:pPr>
             <w:r>
-              <w:t>G1</w:t>
+              <w:t>q</w:t>
+            </w:r>
+            <w:r>
+              <w:t>1</w:t>
             </w:r>
           </w:p>
         </w:tc>
@@ -10434,10 +10254,7 @@
           </w:tcPr>
           <w:p>
             <w:r>
-              <w:t>Digital Out</w:t>
-            </w:r>
-            <w:r>
-              <w:t xml:space="preserve"> Toggle</w:t>
+              <w:t>Digital Out Off</w:t>
             </w:r>
           </w:p>
         </w:tc>
@@ -10461,10 +10278,7 @@
               <w:jc w:val="center"/>
             </w:pPr>
             <w:r>
-              <w:t>G</w:t>
-            </w:r>
-            <w:r>
-              <w:t>2</w:t>
+              <w:t>G0</w:t>
             </w:r>
           </w:p>
         </w:tc>
@@ -10486,7 +10300,7 @@
           </w:tcPr>
           <w:p>
             <w:r>
-              <w:t>Repeat Off</w:t>
+              <w:t>Digital Out On</w:t>
             </w:r>
           </w:p>
         </w:tc>
@@ -10510,7 +10324,7 @@
               <w:jc w:val="center"/>
             </w:pPr>
             <w:r>
-              <w:t>r0</w:t>
+              <w:t>G1</w:t>
             </w:r>
           </w:p>
         </w:tc>
@@ -10532,7 +10346,10 @@
           </w:tcPr>
           <w:p>
             <w:r>
-              <w:t>Repeat On</w:t>
+              <w:t>Digital Out</w:t>
+            </w:r>
+            <w:r>
+              <w:t xml:space="preserve"> Toggle</w:t>
             </w:r>
           </w:p>
         </w:tc>
@@ -10556,7 +10373,10 @@
               <w:jc w:val="center"/>
             </w:pPr>
             <w:r>
-              <w:t>r1</w:t>
+              <w:t>G</w:t>
+            </w:r>
+            <w:r>
+              <w:t>2</w:t>
             </w:r>
           </w:p>
         </w:tc>
@@ -10578,10 +10398,7 @@
           </w:tcPr>
           <w:p>
             <w:r>
-              <w:t xml:space="preserve">Repeat </w:t>
-            </w:r>
-            <w:r>
-              <w:t>Toggle</w:t>
+              <w:t>Repeat Off</w:t>
             </w:r>
           </w:p>
         </w:tc>
@@ -10605,7 +10422,7 @@
               <w:jc w:val="center"/>
             </w:pPr>
             <w:r>
-              <w:t>r2</w:t>
+              <w:t>r0</w:t>
             </w:r>
           </w:p>
         </w:tc>
@@ -10627,7 +10444,7 @@
           </w:tcPr>
           <w:p>
             <w:r>
-              <w:t>Use Internal Clock</w:t>
+              <w:t>Repeat On</w:t>
             </w:r>
           </w:p>
         </w:tc>
@@ -10651,7 +10468,7 @@
               <w:jc w:val="center"/>
             </w:pPr>
             <w:r>
-              <w:t>K0</w:t>
+              <w:t>r1</w:t>
             </w:r>
           </w:p>
         </w:tc>
@@ -10673,7 +10490,10 @@
           </w:tcPr>
           <w:p>
             <w:r>
-              <w:t>Use External Clock</w:t>
+              <w:t xml:space="preserve">Repeat </w:t>
+            </w:r>
+            <w:r>
+              <w:t>Toggle</w:t>
             </w:r>
           </w:p>
         </w:tc>
@@ -10697,7 +10517,7 @@
               <w:jc w:val="center"/>
             </w:pPr>
             <w:r>
-              <w:t>K1</w:t>
+              <w:t>r2</w:t>
             </w:r>
           </w:p>
         </w:tc>
@@ -10719,7 +10539,7 @@
           </w:tcPr>
           <w:p>
             <w:r>
-              <w:t>Toggle Ext Clock</w:t>
+              <w:t>Use Internal Clock</w:t>
             </w:r>
           </w:p>
         </w:tc>
@@ -10743,10 +10563,7 @@
               <w:jc w:val="center"/>
             </w:pPr>
             <w:r>
-              <w:t>K</w:t>
-            </w:r>
-            <w:r>
-              <w:t>2</w:t>
+              <w:t>K0</w:t>
             </w:r>
           </w:p>
         </w:tc>
@@ -10769,10 +10586,7 @@
           <w:p>
             <w:r>
               <w:lastRenderedPageBreak/>
-              <w:t>Disable Trigger</w:t>
-            </w:r>
-            <w:r>
-              <w:t>s</w:t>
+              <w:t>Use External Clock</w:t>
             </w:r>
           </w:p>
         </w:tc>
@@ -10796,10 +10610,7 @@
               <w:jc w:val="center"/>
             </w:pPr>
             <w:r>
-              <w:t>D</w:t>
-            </w:r>
-            <w:r>
-              <w:t>0</w:t>
+              <w:t>K1</w:t>
             </w:r>
           </w:p>
         </w:tc>
@@ -10821,10 +10632,7 @@
           </w:tcPr>
           <w:p>
             <w:r>
-              <w:t>Enable Trigger</w:t>
-            </w:r>
-            <w:r>
-              <w:t>s</w:t>
+              <w:t>Toggle Ext Clock</w:t>
             </w:r>
           </w:p>
         </w:tc>
@@ -10848,10 +10656,10 @@
               <w:jc w:val="center"/>
             </w:pPr>
             <w:r>
-              <w:t>D</w:t>
-            </w:r>
-            <w:r>
-              <w:t>1</w:t>
+              <w:t>K</w:t>
+            </w:r>
+            <w:r>
+              <w:t>2</w:t>
             </w:r>
           </w:p>
         </w:tc>
@@ -10873,13 +10681,10 @@
           </w:tcPr>
           <w:p>
             <w:r>
-              <w:t>Toggle Trig</w:t>
-            </w:r>
-            <w:r>
-              <w:t xml:space="preserve"> En</w:t>
-            </w:r>
-            <w:r>
-              <w:t>able</w:t>
+              <w:t>Disable Trigger</w:t>
+            </w:r>
+            <w:r>
+              <w:t>s</w:t>
             </w:r>
           </w:p>
         </w:tc>
@@ -10906,7 +10711,7 @@
               <w:t>D</w:t>
             </w:r>
             <w:r>
-              <w:t>2</w:t>
+              <w:t>0</w:t>
             </w:r>
           </w:p>
         </w:tc>
@@ -10928,7 +10733,7 @@
           </w:tcPr>
           <w:p>
             <w:r>
-              <w:t>Reset Trigger</w:t>
+              <w:t>Enable Trigger</w:t>
             </w:r>
             <w:r>
               <w:t>s</w:t>
@@ -10958,7 +10763,7 @@
               <w:t>D</w:t>
             </w:r>
             <w:r>
-              <w:t>3</w:t>
+              <w:t>1</w:t>
             </w:r>
           </w:p>
         </w:tc>
@@ -10980,10 +10785,13 @@
           </w:tcPr>
           <w:p>
             <w:r>
-              <w:t>Enable</w:t>
-            </w:r>
-            <w:r>
-              <w:t xml:space="preserve"> Ext Trigger</w:t>
+              <w:t>Toggle Trig</w:t>
+            </w:r>
+            <w:r>
+              <w:t xml:space="preserve"> En</w:t>
+            </w:r>
+            <w:r>
+              <w:t>able</w:t>
             </w:r>
           </w:p>
         </w:tc>
@@ -11007,10 +10815,10 @@
               <w:jc w:val="center"/>
             </w:pPr>
             <w:r>
-              <w:t>E</w:t>
-            </w:r>
-            <w:r>
-              <w:t>0</w:t>
+              <w:t>D</w:t>
+            </w:r>
+            <w:r>
+              <w:t>2</w:t>
             </w:r>
           </w:p>
         </w:tc>
@@ -11032,7 +10840,10 @@
           </w:tcPr>
           <w:p>
             <w:r>
-              <w:t>Disable Ext Trigger</w:t>
+              <w:t>Reset Trigger</w:t>
+            </w:r>
+            <w:r>
+              <w:t>s</w:t>
             </w:r>
           </w:p>
         </w:tc>
@@ -11056,10 +10867,10 @@
               <w:jc w:val="center"/>
             </w:pPr>
             <w:r>
-              <w:t>E</w:t>
-            </w:r>
-            <w:r>
-              <w:t>1</w:t>
+              <w:t>D</w:t>
+            </w:r>
+            <w:r>
+              <w:t>3</w:t>
             </w:r>
           </w:p>
         </w:tc>
@@ -11081,7 +10892,7 @@
           </w:tcPr>
           <w:p>
             <w:r>
-              <w:t>Toggle</w:t>
+              <w:t>Enable</w:t>
             </w:r>
             <w:r>
               <w:t xml:space="preserve"> Ext Trigger</w:t>
@@ -11111,7 +10922,7 @@
               <w:t>E</w:t>
             </w:r>
             <w:r>
-              <w:t>2</w:t>
+              <w:t>0</w:t>
             </w:r>
           </w:p>
         </w:tc>
@@ -11133,21 +10944,7 @@
           </w:tcPr>
           <w:p>
             <w:r>
-              <w:t>CV</w:t>
-            </w:r>
-            <w:r>
-              <w:t xml:space="preserve"> </w:t>
-            </w:r>
-            <w:proofErr w:type="gramStart"/>
-            <w:r>
-              <w:t>Pot</w:t>
-            </w:r>
-            <w:r>
-              <w:t xml:space="preserve"> :</w:t>
-            </w:r>
-            <w:proofErr w:type="gramEnd"/>
-            <w:r>
-              <w:t xml:space="preserve"> Off</w:t>
+              <w:t>Disable Ext Trigger</w:t>
             </w:r>
           </w:p>
         </w:tc>
@@ -11171,7 +10968,10 @@
               <w:jc w:val="center"/>
             </w:pPr>
             <w:r>
-              <w:t>P0</w:t>
+              <w:t>E</w:t>
+            </w:r>
+            <w:r>
+              <w:t>1</w:t>
             </w:r>
           </w:p>
         </w:tc>
@@ -11193,15 +10993,10 @@
           </w:tcPr>
           <w:p>
             <w:r>
-              <w:t xml:space="preserve">CV </w:t>
-            </w:r>
-            <w:proofErr w:type="gramStart"/>
-            <w:r>
-              <w:t>Pot :</w:t>
-            </w:r>
-            <w:proofErr w:type="gramEnd"/>
-            <w:r>
-              <w:t xml:space="preserve"> Scale</w:t>
+              <w:t>Toggle</w:t>
+            </w:r>
+            <w:r>
+              <w:t xml:space="preserve"> Ext Trigger</w:t>
             </w:r>
           </w:p>
         </w:tc>
@@ -11225,7 +11020,10 @@
               <w:jc w:val="center"/>
             </w:pPr>
             <w:r>
-              <w:t>P1</w:t>
+              <w:t>E</w:t>
+            </w:r>
+            <w:r>
+              <w:t>2</w:t>
             </w:r>
           </w:p>
         </w:tc>
@@ -11247,18 +11045,19 @@
           </w:tcPr>
           <w:p>
             <w:r>
-              <w:t xml:space="preserve">CV </w:t>
-            </w:r>
-            <w:proofErr w:type="gramStart"/>
-            <w:r>
-              <w:t>Pot :</w:t>
-            </w:r>
-            <w:proofErr w:type="gramEnd"/>
+              <w:t>CV</w:t>
+            </w:r>
             <w:r>
               <w:t xml:space="preserve"> </w:t>
             </w:r>
             <w:r>
-              <w:t>Offset</w:t>
+              <w:t>Pot</w:t>
+            </w:r>
+            <w:r>
+              <w:t xml:space="preserve"> :</w:t>
+            </w:r>
+            <w:r>
+              <w:t xml:space="preserve"> Off</w:t>
             </w:r>
           </w:p>
         </w:tc>
@@ -11282,10 +11081,7 @@
               <w:jc w:val="center"/>
             </w:pPr>
             <w:r>
-              <w:t>P</w:t>
-            </w:r>
-            <w:r>
-              <w:t>2</w:t>
+              <w:t>P0</w:t>
             </w:r>
           </w:p>
         </w:tc>
@@ -11307,18 +11103,7 @@
           </w:tcPr>
           <w:p>
             <w:r>
-              <w:t xml:space="preserve">CV </w:t>
-            </w:r>
-            <w:proofErr w:type="gramStart"/>
-            <w:r>
-              <w:t>Pot :</w:t>
-            </w:r>
-            <w:proofErr w:type="gramEnd"/>
-            <w:r>
-              <w:t xml:space="preserve"> </w:t>
-            </w:r>
-            <w:r>
-              <w:t>Value</w:t>
+              <w:t>CV Pot : Scale</w:t>
             </w:r>
           </w:p>
         </w:tc>
@@ -11342,10 +11127,7 @@
               <w:jc w:val="center"/>
             </w:pPr>
             <w:r>
-              <w:t>P</w:t>
-            </w:r>
-            <w:r>
-              <w:t>3</w:t>
+              <w:t>P1</w:t>
             </w:r>
           </w:p>
         </w:tc>
@@ -11367,18 +11149,7 @@
           </w:tcPr>
           <w:p>
             <w:r>
-              <w:t xml:space="preserve">Sig </w:t>
-            </w:r>
-            <w:proofErr w:type="gramStart"/>
-            <w:r>
-              <w:t>In</w:t>
-            </w:r>
-            <w:r>
-              <w:t xml:space="preserve"> :</w:t>
-            </w:r>
-            <w:proofErr w:type="gramEnd"/>
-            <w:r>
-              <w:t xml:space="preserve"> Off</w:t>
+              <w:t>CV Pot : Offset</w:t>
             </w:r>
           </w:p>
         </w:tc>
@@ -11402,10 +11173,7 @@
               <w:jc w:val="center"/>
             </w:pPr>
             <w:r>
-              <w:t>V</w:t>
-            </w:r>
-            <w:r>
-              <w:t>0</w:t>
+              <w:t>P2</w:t>
             </w:r>
           </w:p>
         </w:tc>
@@ -11427,18 +11195,7 @@
           </w:tcPr>
           <w:p>
             <w:r>
-              <w:t xml:space="preserve">Sig </w:t>
-            </w:r>
-            <w:proofErr w:type="gramStart"/>
-            <w:r>
-              <w:t>In :</w:t>
-            </w:r>
-            <w:proofErr w:type="gramEnd"/>
-            <w:r>
-              <w:t xml:space="preserve"> </w:t>
-            </w:r>
-            <w:r>
-              <w:t>Scale</w:t>
+              <w:t>CV Pot : Value</w:t>
             </w:r>
           </w:p>
         </w:tc>
@@ -11462,10 +11219,7 @@
               <w:jc w:val="center"/>
             </w:pPr>
             <w:r>
-              <w:t>V</w:t>
-            </w:r>
-            <w:r>
-              <w:t>1</w:t>
+              <w:t>P3</w:t>
             </w:r>
           </w:p>
         </w:tc>
@@ -11487,18 +11241,7 @@
           </w:tcPr>
           <w:p>
             <w:r>
-              <w:t xml:space="preserve">Sig </w:t>
-            </w:r>
-            <w:proofErr w:type="gramStart"/>
-            <w:r>
-              <w:t>In :</w:t>
-            </w:r>
-            <w:proofErr w:type="gramEnd"/>
-            <w:r>
-              <w:t xml:space="preserve"> Off</w:t>
-            </w:r>
-            <w:r>
-              <w:t>set</w:t>
+              <w:t>Sig In : Off</w:t>
             </w:r>
           </w:p>
         </w:tc>
@@ -11522,10 +11265,7 @@
               <w:jc w:val="center"/>
             </w:pPr>
             <w:r>
-              <w:t>V</w:t>
-            </w:r>
-            <w:r>
-              <w:t>2</w:t>
+              <w:t>V0</w:t>
             </w:r>
           </w:p>
         </w:tc>
@@ -11547,18 +11287,7 @@
           </w:tcPr>
           <w:p>
             <w:r>
-              <w:t xml:space="preserve">Sig </w:t>
-            </w:r>
-            <w:proofErr w:type="gramStart"/>
-            <w:r>
-              <w:t>In :</w:t>
-            </w:r>
-            <w:proofErr w:type="gramEnd"/>
-            <w:r>
-              <w:t xml:space="preserve"> </w:t>
-            </w:r>
-            <w:r>
-              <w:t>Value</w:t>
+              <w:t>Sig In : Scale</w:t>
             </w:r>
           </w:p>
         </w:tc>
@@ -11582,10 +11311,99 @@
               <w:jc w:val="center"/>
             </w:pPr>
             <w:r>
-              <w:t>V</w:t>
-            </w:r>
-            <w:r>
-              <w:t>3</w:t>
+              <w:t>V1</w:t>
+            </w:r>
+          </w:p>
+        </w:tc>
+        <w:tc>
+          <w:tcPr>
+            <w:tcW w:w="2338" w:type="dxa"/>
+          </w:tcPr>
+          <w:p>
+            <w:pPr>
+              <w:jc w:val="center"/>
+            </w:pPr>
+          </w:p>
+        </w:tc>
+      </w:tr>
+      <w:tr>
+        <w:tc>
+          <w:tcPr>
+            <w:tcW w:w="2337" w:type="dxa"/>
+          </w:tcPr>
+          <w:p>
+            <w:r>
+              <w:t>Sig In : Offset</w:t>
+            </w:r>
+          </w:p>
+        </w:tc>
+        <w:tc>
+          <w:tcPr>
+            <w:tcW w:w="2337" w:type="dxa"/>
+          </w:tcPr>
+          <w:p>
+            <w:pPr>
+              <w:jc w:val="center"/>
+            </w:pPr>
+          </w:p>
+        </w:tc>
+        <w:tc>
+          <w:tcPr>
+            <w:tcW w:w="2338" w:type="dxa"/>
+            <w:shd w:val="clear" w:color="auto" w:fill="FCEF58" w:themeFill="background2" w:themeFillShade="BF"/>
+          </w:tcPr>
+          <w:p>
+            <w:pPr>
+              <w:jc w:val="center"/>
+            </w:pPr>
+            <w:r>
+              <w:t>V2</w:t>
+            </w:r>
+          </w:p>
+        </w:tc>
+        <w:tc>
+          <w:tcPr>
+            <w:tcW w:w="2338" w:type="dxa"/>
+          </w:tcPr>
+          <w:p>
+            <w:pPr>
+              <w:jc w:val="center"/>
+            </w:pPr>
+          </w:p>
+        </w:tc>
+      </w:tr>
+      <w:tr>
+        <w:tc>
+          <w:tcPr>
+            <w:tcW w:w="2337" w:type="dxa"/>
+          </w:tcPr>
+          <w:p>
+            <w:r>
+              <w:t>Sig In : Value</w:t>
+            </w:r>
+          </w:p>
+        </w:tc>
+        <w:tc>
+          <w:tcPr>
+            <w:tcW w:w="2337" w:type="dxa"/>
+          </w:tcPr>
+          <w:p>
+            <w:pPr>
+              <w:jc w:val="center"/>
+            </w:pPr>
+          </w:p>
+        </w:tc>
+        <w:tc>
+          <w:tcPr>
+            <w:tcW w:w="2338" w:type="dxa"/>
+            <w:shd w:val="clear" w:color="auto" w:fill="FCEF58" w:themeFill="background2" w:themeFillShade="BF"/>
+          </w:tcPr>
+          <w:p>
+            <w:pPr>
+              <w:jc w:val="center"/>
+            </w:pPr>
+            <w:r>
+              <w:t>V3</w:t>
             </w:r>
           </w:p>
         </w:tc>
@@ -11674,28 +11492,7 @@
         </w:numPr>
       </w:pPr>
       <w:r>
-        <w:t>CV Scale–</w:t>
-      </w:r>
-      <w:r>
-        <w:t xml:space="preserve"> R</w:t>
-      </w:r>
-      <w:r>
-        <w:t>ange</w:t>
-      </w:r>
-      <w:r>
-        <w:t>:</w:t>
-      </w:r>
-      <w:r>
-        <w:t xml:space="preserve"> 0-</w:t>
-      </w:r>
-      <w:r>
-        <w:t>4095</w:t>
-      </w:r>
-      <w:r>
-        <w:t xml:space="preserve"> </w:t>
-      </w:r>
-      <w:r>
-        <w:t>=&gt; 0 – 100%</w:t>
+        <w:t>CV Scale– Range: 0-4095 =&gt; 0 – 100%</w:t>
       </w:r>
     </w:p>
     <w:p>
@@ -11707,19 +11504,7 @@
         </w:numPr>
       </w:pPr>
       <w:r>
-        <w:t xml:space="preserve">CV </w:t>
-      </w:r>
-      <w:r>
-        <w:t>Value</w:t>
-      </w:r>
-      <w:r>
-        <w:t xml:space="preserve"> – Range: 0-</w:t>
-      </w:r>
-      <w:r>
-        <w:t>1023</w:t>
-      </w:r>
-      <w:r>
-        <w:t xml:space="preserve"> =&gt; -5.33V - +5.33V</w:t>
+        <w:t>CV Value – Range: 0-1023 =&gt; -5.33V - +5.33V</w:t>
       </w:r>
     </w:p>
     <w:p>
@@ -11767,15 +11552,7 @@
         </w:numPr>
       </w:pPr>
       <w:r>
-        <w:t xml:space="preserve">Enter Parameter – </w:t>
-      </w:r>
-      <w:proofErr w:type="spellStart"/>
-      <w:r>
-        <w:t>xxxx</w:t>
-      </w:r>
-      <w:proofErr w:type="spellEnd"/>
-      <w:r>
-        <w:t xml:space="preserve"> means up to 4 digits depending on the parameter. The range also depends on the parameter.</w:t>
+        <w:t>Enter Parameter – xxxx means up to 4 digits depending on the parameter. The range also depends on the parameter.</w:t>
       </w:r>
     </w:p>
     <w:p>
@@ -11864,6 +11641,27 @@
       <w:r>
         <w:t xml:space="preserve"> noticeably speeds up response when using the terminal interface.</w:t>
       </w:r>
+    </w:p>
+    <w:p>
+      <w:pPr>
+        <w:pStyle w:val="ListParagraph"/>
+        <w:numPr>
+          <w:ilvl w:val="0"/>
+          <w:numId w:val="15"/>
+        </w:numPr>
+      </w:pPr>
+      <w:r>
+        <w:t>Inserting and deleting chars only work when entering strings.</w:t>
+      </w:r>
+    </w:p>
+    <w:p>
+      <w:pPr>
+        <w:pStyle w:val="ListParagraph"/>
+        <w:numPr>
+          <w:ilvl w:val="0"/>
+          <w:numId w:val="15"/>
+        </w:numPr>
+      </w:pPr>
       <w:r>
         <w:br w:type="page"/>
       </w:r>
@@ -12828,11 +12626,9 @@
           <w:numId w:val="22"/>
         </w:numPr>
       </w:pPr>
-      <w:proofErr w:type="spellStart"/>
       <w:r>
         <w:t>Spankulator.ino.bin</w:t>
       </w:r>
-      <w:proofErr w:type="spellEnd"/>
     </w:p>
     <w:p>
       <w:pPr>
@@ -12848,15 +12644,7 @@
     </w:p>
     <w:p>
       <w:r>
-        <w:t xml:space="preserve">These files work for the Windows OS. Mac and Linux users must install the GUI version of </w:t>
-      </w:r>
-      <w:proofErr w:type="spellStart"/>
-      <w:r>
-        <w:t>bossac</w:t>
-      </w:r>
-      <w:proofErr w:type="spellEnd"/>
-      <w:r>
-        <w:t xml:space="preserve"> and use that instead.</w:t>
+        <w:t>These files work for the Windows OS. Mac and Linux users must install the GUI version of bossac and use that instead.</w:t>
       </w:r>
       <w:r>
         <w:t xml:space="preserve"> Bossa can be found at: </w:t>
@@ -12875,15 +12663,7 @@
         <w:t>Follow these steps to update the code</w:t>
       </w:r>
       <w:r>
-        <w:t xml:space="preserve">. This procedure ensures that your rack won’t be inadvertently powered by the USB </w:t>
-      </w:r>
-      <w:proofErr w:type="gramStart"/>
-      <w:r>
-        <w:t>+5 volt</w:t>
-      </w:r>
-      <w:proofErr w:type="gramEnd"/>
-      <w:r>
-        <w:t xml:space="preserve"> supply.</w:t>
+        <w:t>. This procedure ensures that your rack won’t be inadvertently powered by the USB +5 volt supply.</w:t>
       </w:r>
     </w:p>
     <w:p>
@@ -13004,15 +12784,7 @@
         <w:t>The update process should work at this time.</w:t>
       </w:r>
       <w:r>
-        <w:t xml:space="preserve"> Please contact </w:t>
-      </w:r>
-      <w:proofErr w:type="spellStart"/>
-      <w:r>
-        <w:t>Greenface</w:t>
-      </w:r>
-      <w:proofErr w:type="spellEnd"/>
-      <w:r>
-        <w:t xml:space="preserve"> Labs directly if this </w:t>
+        <w:t xml:space="preserve"> Please contact Greenface Labs directly if this </w:t>
       </w:r>
       <w:r>
         <w:t>doesn’t work</w:t>

</xml_diff>

<commit_message>
Adds note about & command
</commit_message>
<xml_diff>
--- a/Spankulator-Manual/Spankulator-Manual.docx
+++ b/Spankulator-Manual/Spankulator-Manual.docx
@@ -7272,7 +7272,7 @@
           <v:shape id="_x0000_i1025" type="#_x0000_t75" style="width:366.75pt;height:367.5pt" o:ole="">
             <v:imagedata r:id="rId14" o:title=""/>
           </v:shape>
-          <o:OLEObject Type="Embed" ProgID="Photoshop.Image.12" ShapeID="_x0000_i1025" DrawAspect="Content" ObjectID="_1736569696" r:id="rId15">
+          <o:OLEObject Type="Embed" ProgID="Photoshop.Image.12" ShapeID="_x0000_i1025" DrawAspect="Content" ObjectID="_1737183056" r:id="rId15">
             <o:FieldCodes>\s</o:FieldCodes>
           </o:OLEObject>
         </w:object>
@@ -8578,6 +8578,54 @@
           </w:tcPr>
           <w:p>
             <w:r>
+              <w:t>Go to Settings</w:t>
+            </w:r>
+          </w:p>
+        </w:tc>
+        <w:tc>
+          <w:tcPr>
+            <w:tcW w:w="2337" w:type="dxa"/>
+          </w:tcPr>
+          <w:p>
+            <w:pPr>
+              <w:jc w:val="center"/>
+            </w:pPr>
+          </w:p>
+        </w:tc>
+        <w:tc>
+          <w:tcPr>
+            <w:tcW w:w="2338" w:type="dxa"/>
+          </w:tcPr>
+          <w:p>
+            <w:pPr>
+              <w:jc w:val="center"/>
+            </w:pPr>
+            <w:r>
+              <w:t>&amp;</w:t>
+            </w:r>
+          </w:p>
+        </w:tc>
+        <w:tc>
+          <w:tcPr>
+            <w:tcW w:w="2338" w:type="dxa"/>
+          </w:tcPr>
+          <w:p>
+            <w:pPr>
+              <w:jc w:val="center"/>
+            </w:pPr>
+            <w:r>
+              <w:t>Click Settings</w:t>
+            </w:r>
+          </w:p>
+        </w:tc>
+      </w:tr>
+      <w:tr>
+        <w:tc>
+          <w:tcPr>
+            <w:tcW w:w="2337" w:type="dxa"/>
+          </w:tcPr>
+          <w:p>
+            <w:r>
               <w:t>Next Function</w:t>
             </w:r>
           </w:p>
@@ -10539,6 +10587,7 @@
           </w:tcPr>
           <w:p>
             <w:r>
+              <w:lastRenderedPageBreak/>
               <w:t>Use Internal Clock</w:t>
             </w:r>
           </w:p>
@@ -10585,7 +10634,6 @@
           </w:tcPr>
           <w:p>
             <w:r>
-              <w:lastRenderedPageBreak/>
               <w:t>Use External Clock</w:t>
             </w:r>
           </w:p>

</xml_diff>

<commit_message>
Adds note about CV mod
</commit_message>
<xml_diff>
--- a/Spankulator-Manual/Spankulator-Manual.docx
+++ b/Spankulator-Manual/Spankulator-Manual.docx
@@ -7272,7 +7272,7 @@
           <v:shape id="_x0000_i1025" type="#_x0000_t75" style="width:366.75pt;height:367.5pt" o:ole="">
             <v:imagedata r:id="rId14" o:title=""/>
           </v:shape>
-          <o:OLEObject Type="Embed" ProgID="Photoshop.Image.12" ShapeID="_x0000_i1025" DrawAspect="Content" ObjectID="_1737183056" r:id="rId15">
+          <o:OLEObject Type="Embed" ProgID="Photoshop.Image.12" ShapeID="_x0000_i1025" DrawAspect="Content" ObjectID="_1737352552" r:id="rId15">
             <o:FieldCodes>\s</o:FieldCodes>
           </o:OLEObject>
         </w:object>
@@ -12429,6 +12429,34 @@
       <w:pPr>
         <w:pStyle w:val="ListParagraph"/>
         <w:numPr>
+          <w:ilvl w:val="1"/>
+          <w:numId w:val="20"/>
+        </w:numPr>
+      </w:pPr>
+      <w:r>
+        <w:rPr>
+          <w:b/>
+          <w:bCs/>
+        </w:rPr>
+        <w:t>Note</w:t>
+      </w:r>
+      <w:r>
+        <w:t>:</w:t>
+      </w:r>
+      <w:r>
+        <w:t xml:space="preserve"> Parameters </w:t>
+      </w:r>
+      <w:r>
+        <w:t>altered</w:t>
+      </w:r>
+      <w:r>
+        <w:t xml:space="preserve"> by CV Pot and Sig In will remain altered after the setting has been changed until they are altered by another action.</w:t>
+      </w:r>
+    </w:p>
+    <w:p>
+      <w:pPr>
+        <w:pStyle w:val="ListParagraph"/>
+        <w:numPr>
           <w:ilvl w:val="0"/>
           <w:numId w:val="20"/>
         </w:numPr>
@@ -12586,6 +12614,7 @@
           <w:b/>
           <w:bCs/>
         </w:rPr>
+        <w:lastRenderedPageBreak/>
         <w:t>Screen Saver</w:t>
       </w:r>
       <w:r>
@@ -12605,7 +12634,6 @@
           <w:b/>
           <w:bCs/>
         </w:rPr>
-        <w:lastRenderedPageBreak/>
         <w:t xml:space="preserve">Reset </w:t>
       </w:r>
       <w:r>
@@ -12802,6 +12830,7 @@
     </w:p>
     <w:p>
       <w:r>
+        <w:lastRenderedPageBreak/>
         <w:t>When things go wrong, as they sometimes do, the Spankulator might become unresponsive. When this happens, the program must be reset. Usually recycling the power</w:t>
       </w:r>
       <w:r>
@@ -12819,7 +12848,6 @@
     </w:p>
     <w:p>
       <w:r>
-        <w:lastRenderedPageBreak/>
         <w:t xml:space="preserve">Usually, following the above update process will work. But occasionally things might have gone so bad that a hardware reset must be performed. There is a reset button on the Arduino 33 IoT. Pressing this twice quickly will force the Arduino into bootloader mode. </w:t>
       </w:r>
       <w:r>

</xml_diff>

<commit_message>
Fixes to External Clock mode
</commit_message>
<xml_diff>
--- a/Spankulator-Manual/Spankulator-Manual.docx
+++ b/Spankulator-Manual/Spankulator-Manual.docx
@@ -1,6 +1,6 @@
 
 <file path=word/document.xml><?xml version="1.0" encoding="utf-8"?>
-<w:document xmlns:wpc="http://schemas.microsoft.com/office/word/2010/wordprocessingCanvas" xmlns:cx="http://schemas.microsoft.com/office/drawing/2014/chartex" xmlns:cx1="http://schemas.microsoft.com/office/drawing/2015/9/8/chartex" xmlns:cx2="http://schemas.microsoft.com/office/drawing/2015/10/21/chartex" xmlns:cx3="http://schemas.microsoft.com/office/drawing/2016/5/9/chartex" xmlns:cx4="http://schemas.microsoft.com/office/drawing/2016/5/10/chartex" xmlns:cx5="http://schemas.microsoft.com/office/drawing/2016/5/11/chartex" xmlns:cx6="http://schemas.microsoft.com/office/drawing/2016/5/12/chartex" xmlns:cx7="http://schemas.microsoft.com/office/drawing/2016/5/13/chartex" xmlns:cx8="http://schemas.microsoft.com/office/drawing/2016/5/14/chartex" xmlns:mc="http://schemas.openxmlformats.org/markup-compatibility/2006" xmlns:aink="http://schemas.microsoft.com/office/drawing/2016/ink" xmlns:am3d="http://schemas.microsoft.com/office/drawing/2017/model3d" xmlns:o="urn:schemas-microsoft-com:office:office" xmlns:oel="http://schemas.microsoft.com/office/2019/extlst" xmlns:r="http://schemas.openxmlformats.org/officeDocument/2006/relationships" xmlns:m="http://schemas.openxmlformats.org/officeDocument/2006/math" xmlns:v="urn:schemas-microsoft-com:vml" xmlns:wp14="http://schemas.microsoft.com/office/word/2010/wordprocessingDrawing" xmlns:wp="http://schemas.openxmlformats.org/drawingml/2006/wordprocessingDrawing" xmlns:w10="urn:schemas-microsoft-com:office:word" xmlns:w="http://schemas.openxmlformats.org/wordprocessingml/2006/main" xmlns:w14="http://schemas.microsoft.com/office/word/2010/wordml" xmlns:w15="http://schemas.microsoft.com/office/word/2012/wordml" xmlns:w16cex="http://schemas.microsoft.com/office/word/2018/wordml/cex" xmlns:w16cid="http://schemas.microsoft.com/office/word/2016/wordml/cid" xmlns:w16="http://schemas.microsoft.com/office/word/2018/wordml" xmlns:w16sdtdh="http://schemas.microsoft.com/office/word/2020/wordml/sdtdatahash" xmlns:w16se="http://schemas.microsoft.com/office/word/2015/wordml/symex" xmlns:wpg="http://schemas.microsoft.com/office/word/2010/wordprocessingGroup" xmlns:wpi="http://schemas.microsoft.com/office/word/2010/wordprocessingInk" xmlns:wne="http://schemas.microsoft.com/office/word/2006/wordml" xmlns:wps="http://schemas.microsoft.com/office/word/2010/wordprocessingShape" mc:Ignorable="w14 w15 w16se w16cid w16 w16cex w16sdtdh wp14">
+<w:document xmlns:wpc="http://schemas.microsoft.com/office/word/2010/wordprocessingCanvas" xmlns:cx="http://schemas.microsoft.com/office/drawing/2014/chartex" xmlns:cx1="http://schemas.microsoft.com/office/drawing/2015/9/8/chartex" xmlns:cx2="http://schemas.microsoft.com/office/drawing/2015/10/21/chartex" xmlns:cx3="http://schemas.microsoft.com/office/drawing/2016/5/9/chartex" xmlns:cx4="http://schemas.microsoft.com/office/drawing/2016/5/10/chartex" xmlns:cx5="http://schemas.microsoft.com/office/drawing/2016/5/11/chartex" xmlns:cx6="http://schemas.microsoft.com/office/drawing/2016/5/12/chartex" xmlns:cx7="http://schemas.microsoft.com/office/drawing/2016/5/13/chartex" xmlns:cx8="http://schemas.microsoft.com/office/drawing/2016/5/14/chartex" xmlns:mc="http://schemas.openxmlformats.org/markup-compatibility/2006" xmlns:aink="http://schemas.microsoft.com/office/drawing/2016/ink" xmlns:am3d="http://schemas.microsoft.com/office/drawing/2017/model3d" xmlns:o="urn:schemas-microsoft-com:office:office" xmlns:oel="http://schemas.microsoft.com/office/2019/extlst" xmlns:r="http://schemas.openxmlformats.org/officeDocument/2006/relationships" xmlns:m="http://schemas.openxmlformats.org/officeDocument/2006/math" xmlns:v="urn:schemas-microsoft-com:vml" xmlns:wp14="http://schemas.microsoft.com/office/word/2010/wordprocessingDrawing" xmlns:wp="http://schemas.openxmlformats.org/drawingml/2006/wordprocessingDrawing" xmlns:w10="urn:schemas-microsoft-com:office:word" xmlns:w="http://schemas.openxmlformats.org/wordprocessingml/2006/main" xmlns:w14="http://schemas.microsoft.com/office/word/2010/wordml" xmlns:w15="http://schemas.microsoft.com/office/word/2012/wordml" xmlns:w16cex="http://schemas.microsoft.com/office/word/2018/wordml/cex" xmlns:w16cid="http://schemas.microsoft.com/office/word/2016/wordml/cid" xmlns:w16="http://schemas.microsoft.com/office/word/2018/wordml" xmlns:w16du="http://schemas.microsoft.com/office/word/2023/wordml/word16du" xmlns:w16sdtdh="http://schemas.microsoft.com/office/word/2020/wordml/sdtdatahash" xmlns:w16se="http://schemas.microsoft.com/office/word/2015/wordml/symex" xmlns:wpg="http://schemas.microsoft.com/office/word/2010/wordprocessingGroup" xmlns:wpi="http://schemas.microsoft.com/office/word/2010/wordprocessingInk" xmlns:wne="http://schemas.microsoft.com/office/word/2006/wordml" xmlns:wps="http://schemas.microsoft.com/office/word/2010/wordprocessingShape" mc:Ignorable="w14 w15 w16se w16cid w16 w16cex w16sdtdh wp14">
   <w:body>
     <w:p>
       <w:pPr>
@@ -65,13 +65,8 @@
       <w:pPr>
         <w:jc w:val="center"/>
       </w:pPr>
-      <w:proofErr w:type="spellStart"/>
-      <w:r>
-        <w:t>Greenface</w:t>
-      </w:r>
-      <w:proofErr w:type="spellEnd"/>
-      <w:r>
-        <w:t xml:space="preserve"> Labs -- 202</w:t>
+      <w:r>
+        <w:t>Greenface Labs -- 202</w:t>
       </w:r>
       <w:r>
         <w:t>3</w:t>
@@ -1390,14 +1385,7 @@
                 <w:rStyle w:val="Hyperlink"/>
                 <w:noProof/>
               </w:rPr>
-              <w:t>LF</w:t>
-            </w:r>
-            <w:r>
-              <w:rPr>
-                <w:rStyle w:val="Hyperlink"/>
-                <w:noProof/>
-              </w:rPr>
-              <w:t>O</w:t>
+              <w:t>LFO</w:t>
             </w:r>
             <w:r>
               <w:rPr>
@@ -6206,23 +6194,7 @@
     </w:p>
     <w:p>
       <w:r>
-        <w:t xml:space="preserve">The voltage level at CV Out is set by the user. Hi Level sets the voltage when the output goes </w:t>
-      </w:r>
-      <w:proofErr w:type="gramStart"/>
-      <w:r>
-        <w:t>HIGH</w:t>
-      </w:r>
-      <w:proofErr w:type="gramEnd"/>
-      <w:r>
-        <w:t xml:space="preserve"> and </w:t>
-      </w:r>
-      <w:proofErr w:type="spellStart"/>
-      <w:r>
-        <w:t>Lo</w:t>
-      </w:r>
-      <w:proofErr w:type="spellEnd"/>
-      <w:r>
-        <w:t xml:space="preserve"> Level sets the voltage when low.</w:t>
+        <w:t>The voltage level at CV Out is set by the user. Hi Level sets the voltage when the output goes HIGH and Lo Level sets the voltage when low.</w:t>
       </w:r>
     </w:p>
     <w:tbl>
@@ -7404,7 +7376,7 @@
           <v:shape id="_x0000_i1025" type="#_x0000_t75" style="width:366.75pt;height:367.5pt" o:ole="">
             <v:imagedata r:id="rId14" o:title=""/>
           </v:shape>
-          <o:OLEObject Type="Embed" ProgID="Photoshop.Image.12" ShapeID="_x0000_i1025" DrawAspect="Content" ObjectID="_1737674315" r:id="rId15">
+          <o:OLEObject Type="Embed" ProgID="Photoshop.Image.12" ShapeID="_x0000_i1025" DrawAspect="Content" ObjectID="_1749775388" r:id="rId15">
             <o:FieldCodes>\s</o:FieldCodes>
           </o:OLEObject>
         </w:object>
@@ -9439,10 +9411,7 @@
               <w:jc w:val="center"/>
             </w:pPr>
             <w:r>
-              <w:t xml:space="preserve">Hold </w:t>
-            </w:r>
-            <w:r>
-              <w:t>&gt;</w:t>
+              <w:t>Hold &gt;</w:t>
             </w:r>
           </w:p>
         </w:tc>
@@ -9502,10 +9471,7 @@
               <w:jc w:val="center"/>
             </w:pPr>
             <w:r>
-              <w:t xml:space="preserve">Hold </w:t>
-            </w:r>
-            <w:r>
-              <w:t>&lt;</w:t>
+              <w:t>Hold &lt;</w:t>
             </w:r>
           </w:p>
         </w:tc>
@@ -13141,15 +13107,7 @@
         <w:t>The update process should work at this time.</w:t>
       </w:r>
       <w:r>
-        <w:t xml:space="preserve"> Please contact </w:t>
-      </w:r>
-      <w:proofErr w:type="spellStart"/>
-      <w:r>
-        <w:t>Greenface</w:t>
-      </w:r>
-      <w:proofErr w:type="spellEnd"/>
-      <w:r>
-        <w:t xml:space="preserve"> Labs directly if this </w:t>
+        <w:t xml:space="preserve"> Please contact Greenface Labs directly if this </w:t>
       </w:r>
       <w:r>
         <w:t>doesn’t work</w:t>
@@ -13186,7 +13144,7 @@
 </file>
 
 <file path=word/numbering.xml><?xml version="1.0" encoding="utf-8"?>
-<w:numbering xmlns:wpc="http://schemas.microsoft.com/office/word/2010/wordprocessingCanvas" xmlns:cx="http://schemas.microsoft.com/office/drawing/2014/chartex" xmlns:cx1="http://schemas.microsoft.com/office/drawing/2015/9/8/chartex" xmlns:cx2="http://schemas.microsoft.com/office/drawing/2015/10/21/chartex" xmlns:cx3="http://schemas.microsoft.com/office/drawing/2016/5/9/chartex" xmlns:cx4="http://schemas.microsoft.com/office/drawing/2016/5/10/chartex" xmlns:cx5="http://schemas.microsoft.com/office/drawing/2016/5/11/chartex" xmlns:cx6="http://schemas.microsoft.com/office/drawing/2016/5/12/chartex" xmlns:cx7="http://schemas.microsoft.com/office/drawing/2016/5/13/chartex" xmlns:cx8="http://schemas.microsoft.com/office/drawing/2016/5/14/chartex" xmlns:mc="http://schemas.openxmlformats.org/markup-compatibility/2006" xmlns:aink="http://schemas.microsoft.com/office/drawing/2016/ink" xmlns:am3d="http://schemas.microsoft.com/office/drawing/2017/model3d" xmlns:o="urn:schemas-microsoft-com:office:office" xmlns:oel="http://schemas.microsoft.com/office/2019/extlst" xmlns:r="http://schemas.openxmlformats.org/officeDocument/2006/relationships" xmlns:m="http://schemas.openxmlformats.org/officeDocument/2006/math" xmlns:v="urn:schemas-microsoft-com:vml" xmlns:wp14="http://schemas.microsoft.com/office/word/2010/wordprocessingDrawing" xmlns:wp="http://schemas.openxmlformats.org/drawingml/2006/wordprocessingDrawing" xmlns:w10="urn:schemas-microsoft-com:office:word" xmlns:w="http://schemas.openxmlformats.org/wordprocessingml/2006/main" xmlns:w14="http://schemas.microsoft.com/office/word/2010/wordml" xmlns:w15="http://schemas.microsoft.com/office/word/2012/wordml" xmlns:w16cex="http://schemas.microsoft.com/office/word/2018/wordml/cex" xmlns:w16cid="http://schemas.microsoft.com/office/word/2016/wordml/cid" xmlns:w16="http://schemas.microsoft.com/office/word/2018/wordml" xmlns:w16sdtdh="http://schemas.microsoft.com/office/word/2020/wordml/sdtdatahash" xmlns:w16se="http://schemas.microsoft.com/office/word/2015/wordml/symex" xmlns:wpg="http://schemas.microsoft.com/office/word/2010/wordprocessingGroup" xmlns:wpi="http://schemas.microsoft.com/office/word/2010/wordprocessingInk" xmlns:wne="http://schemas.microsoft.com/office/word/2006/wordml" xmlns:wps="http://schemas.microsoft.com/office/word/2010/wordprocessingShape" mc:Ignorable="w14 w15 w16se w16cid w16 w16cex w16sdtdh wp14">
+<w:numbering xmlns:wpc="http://schemas.microsoft.com/office/word/2010/wordprocessingCanvas" xmlns:cx="http://schemas.microsoft.com/office/drawing/2014/chartex" xmlns:cx1="http://schemas.microsoft.com/office/drawing/2015/9/8/chartex" xmlns:cx2="http://schemas.microsoft.com/office/drawing/2015/10/21/chartex" xmlns:cx3="http://schemas.microsoft.com/office/drawing/2016/5/9/chartex" xmlns:cx4="http://schemas.microsoft.com/office/drawing/2016/5/10/chartex" xmlns:cx5="http://schemas.microsoft.com/office/drawing/2016/5/11/chartex" xmlns:cx6="http://schemas.microsoft.com/office/drawing/2016/5/12/chartex" xmlns:cx7="http://schemas.microsoft.com/office/drawing/2016/5/13/chartex" xmlns:cx8="http://schemas.microsoft.com/office/drawing/2016/5/14/chartex" xmlns:mc="http://schemas.openxmlformats.org/markup-compatibility/2006" xmlns:aink="http://schemas.microsoft.com/office/drawing/2016/ink" xmlns:am3d="http://schemas.microsoft.com/office/drawing/2017/model3d" xmlns:o="urn:schemas-microsoft-com:office:office" xmlns:oel="http://schemas.microsoft.com/office/2019/extlst" xmlns:r="http://schemas.openxmlformats.org/officeDocument/2006/relationships" xmlns:m="http://schemas.openxmlformats.org/officeDocument/2006/math" xmlns:v="urn:schemas-microsoft-com:vml" xmlns:wp14="http://schemas.microsoft.com/office/word/2010/wordprocessingDrawing" xmlns:wp="http://schemas.openxmlformats.org/drawingml/2006/wordprocessingDrawing" xmlns:w10="urn:schemas-microsoft-com:office:word" xmlns:w="http://schemas.openxmlformats.org/wordprocessingml/2006/main" xmlns:w14="http://schemas.microsoft.com/office/word/2010/wordml" xmlns:w15="http://schemas.microsoft.com/office/word/2012/wordml" xmlns:w16cex="http://schemas.microsoft.com/office/word/2018/wordml/cex" xmlns:w16cid="http://schemas.microsoft.com/office/word/2016/wordml/cid" xmlns:w16="http://schemas.microsoft.com/office/word/2018/wordml" xmlns:w16du="http://schemas.microsoft.com/office/word/2023/wordml/word16du" xmlns:w16sdtdh="http://schemas.microsoft.com/office/word/2020/wordml/sdtdatahash" xmlns:w16se="http://schemas.microsoft.com/office/word/2015/wordml/symex" xmlns:wpg="http://schemas.microsoft.com/office/word/2010/wordprocessingGroup" xmlns:wpi="http://schemas.microsoft.com/office/word/2010/wordprocessingInk" xmlns:wne="http://schemas.microsoft.com/office/word/2006/wordml" xmlns:wps="http://schemas.microsoft.com/office/word/2010/wordprocessingShape" mc:Ignorable="w14 w15 w16se w16cid w16 w16cex w16sdtdh wp14">
   <w:abstractNum w:abstractNumId="0" w15:restartNumberingAfterBreak="0">
     <w:nsid w:val="09262EEF"/>
     <w:multiLevelType w:val="hybridMultilevel"/>

</xml_diff>

<commit_message>
Swaps * and & remote commands
</commit_message>
<xml_diff>
--- a/Spankulator-Manual/Spankulator-Manual.docx
+++ b/Spankulator-Manual/Spankulator-Manual.docx
@@ -1,6 +1,6 @@
 
 <file path=word/document.xml><?xml version="1.0" encoding="utf-8"?>
-<w:document xmlns:wpc="http://schemas.microsoft.com/office/word/2010/wordprocessingCanvas" xmlns:cx="http://schemas.microsoft.com/office/drawing/2014/chartex" xmlns:cx1="http://schemas.microsoft.com/office/drawing/2015/9/8/chartex" xmlns:cx2="http://schemas.microsoft.com/office/drawing/2015/10/21/chartex" xmlns:cx3="http://schemas.microsoft.com/office/drawing/2016/5/9/chartex" xmlns:cx4="http://schemas.microsoft.com/office/drawing/2016/5/10/chartex" xmlns:cx5="http://schemas.microsoft.com/office/drawing/2016/5/11/chartex" xmlns:cx6="http://schemas.microsoft.com/office/drawing/2016/5/12/chartex" xmlns:cx7="http://schemas.microsoft.com/office/drawing/2016/5/13/chartex" xmlns:cx8="http://schemas.microsoft.com/office/drawing/2016/5/14/chartex" xmlns:mc="http://schemas.openxmlformats.org/markup-compatibility/2006" xmlns:aink="http://schemas.microsoft.com/office/drawing/2016/ink" xmlns:am3d="http://schemas.microsoft.com/office/drawing/2017/model3d" xmlns:o="urn:schemas-microsoft-com:office:office" xmlns:oel="http://schemas.microsoft.com/office/2019/extlst" xmlns:r="http://schemas.openxmlformats.org/officeDocument/2006/relationships" xmlns:m="http://schemas.openxmlformats.org/officeDocument/2006/math" xmlns:v="urn:schemas-microsoft-com:vml" xmlns:wp14="http://schemas.microsoft.com/office/word/2010/wordprocessingDrawing" xmlns:wp="http://schemas.openxmlformats.org/drawingml/2006/wordprocessingDrawing" xmlns:w10="urn:schemas-microsoft-com:office:word" xmlns:w="http://schemas.openxmlformats.org/wordprocessingml/2006/main" xmlns:w14="http://schemas.microsoft.com/office/word/2010/wordml" xmlns:w15="http://schemas.microsoft.com/office/word/2012/wordml" xmlns:w16cex="http://schemas.microsoft.com/office/word/2018/wordml/cex" xmlns:w16cid="http://schemas.microsoft.com/office/word/2016/wordml/cid" xmlns:w16="http://schemas.microsoft.com/office/word/2018/wordml" xmlns:w16du="http://schemas.microsoft.com/office/word/2023/wordml/word16du" xmlns:w16sdtdh="http://schemas.microsoft.com/office/word/2020/wordml/sdtdatahash" xmlns:w16se="http://schemas.microsoft.com/office/word/2015/wordml/symex" xmlns:wpg="http://schemas.microsoft.com/office/word/2010/wordprocessingGroup" xmlns:wpi="http://schemas.microsoft.com/office/word/2010/wordprocessingInk" xmlns:wne="http://schemas.microsoft.com/office/word/2006/wordml" xmlns:wps="http://schemas.microsoft.com/office/word/2010/wordprocessingShape" mc:Ignorable="w14 w15 w16se w16cid w16 w16cex w16sdtdh wp14">
+<w:document xmlns:wpc="http://schemas.microsoft.com/office/word/2010/wordprocessingCanvas" xmlns:cx="http://schemas.microsoft.com/office/drawing/2014/chartex" xmlns:cx1="http://schemas.microsoft.com/office/drawing/2015/9/8/chartex" xmlns:cx2="http://schemas.microsoft.com/office/drawing/2015/10/21/chartex" xmlns:cx3="http://schemas.microsoft.com/office/drawing/2016/5/9/chartex" xmlns:cx4="http://schemas.microsoft.com/office/drawing/2016/5/10/chartex" xmlns:cx5="http://schemas.microsoft.com/office/drawing/2016/5/11/chartex" xmlns:cx6="http://schemas.microsoft.com/office/drawing/2016/5/12/chartex" xmlns:cx7="http://schemas.microsoft.com/office/drawing/2016/5/13/chartex" xmlns:cx8="http://schemas.microsoft.com/office/drawing/2016/5/14/chartex" xmlns:mc="http://schemas.openxmlformats.org/markup-compatibility/2006" xmlns:aink="http://schemas.microsoft.com/office/drawing/2016/ink" xmlns:am3d="http://schemas.microsoft.com/office/drawing/2017/model3d" xmlns:o="urn:schemas-microsoft-com:office:office" xmlns:oel="http://schemas.microsoft.com/office/2019/extlst" xmlns:r="http://schemas.openxmlformats.org/officeDocument/2006/relationships" xmlns:m="http://schemas.openxmlformats.org/officeDocument/2006/math" xmlns:v="urn:schemas-microsoft-com:vml" xmlns:wp14="http://schemas.microsoft.com/office/word/2010/wordprocessingDrawing" xmlns:wp="http://schemas.openxmlformats.org/drawingml/2006/wordprocessingDrawing" xmlns:w10="urn:schemas-microsoft-com:office:word" xmlns:w="http://schemas.openxmlformats.org/wordprocessingml/2006/main" xmlns:w14="http://schemas.microsoft.com/office/word/2010/wordml" xmlns:w15="http://schemas.microsoft.com/office/word/2012/wordml" xmlns:w16cex="http://schemas.microsoft.com/office/word/2018/wordml/cex" xmlns:w16cid="http://schemas.microsoft.com/office/word/2016/wordml/cid" xmlns:w16="http://schemas.microsoft.com/office/word/2018/wordml" xmlns:w16sdtdh="http://schemas.microsoft.com/office/word/2020/wordml/sdtdatahash" xmlns:w16se="http://schemas.microsoft.com/office/word/2015/wordml/symex" xmlns:wpg="http://schemas.microsoft.com/office/word/2010/wordprocessingGroup" xmlns:wpi="http://schemas.microsoft.com/office/word/2010/wordprocessingInk" xmlns:wne="http://schemas.microsoft.com/office/word/2006/wordml" xmlns:wps="http://schemas.microsoft.com/office/word/2010/wordprocessingShape" mc:Ignorable="w14 w15 w16se w16cid w16 w16cex w16sdtdh wp14">
   <w:body>
     <w:p>
       <w:pPr>
@@ -2181,19 +2181,11 @@
           <w:rFonts w:eastAsia="Times New Roman"/>
         </w:rPr>
       </w:pPr>
-      <w:proofErr w:type="spellStart"/>
       <w:r>
         <w:rPr>
           <w:rFonts w:eastAsia="Times New Roman"/>
         </w:rPr>
-        <w:t>Fxn</w:t>
-      </w:r>
-      <w:proofErr w:type="spellEnd"/>
-      <w:r>
-        <w:rPr>
-          <w:rFonts w:eastAsia="Times New Roman"/>
-        </w:rPr>
-        <w:t xml:space="preserve"> – Down (use default parameters as shown in images below)</w:t>
+        <w:t>Fxn – Down (use default parameters as shown in images below)</w:t>
       </w:r>
     </w:p>
     <w:p>
@@ -2733,43 +2725,7 @@
           <w:color w:val="333333"/>
           <w:szCs w:val="24"/>
         </w:rPr>
-        <w:t xml:space="preserve">igital input. Operation is triggered with a </w:t>
-      </w:r>
-      <w:proofErr w:type="gramStart"/>
-      <w:r>
-        <w:rPr>
-          <w:rFonts w:eastAsia="Times New Roman" w:cs="Helvetica"/>
-          <w:color w:val="333333"/>
-          <w:szCs w:val="24"/>
-        </w:rPr>
-        <w:t>0 to 5 volt</w:t>
-      </w:r>
-      <w:proofErr w:type="gramEnd"/>
-      <w:r>
-        <w:rPr>
-          <w:rFonts w:eastAsia="Times New Roman" w:cs="Helvetica"/>
-          <w:color w:val="333333"/>
-          <w:szCs w:val="24"/>
-        </w:rPr>
-        <w:t xml:space="preserve"> transition on this input. This also serves as the External Clock when Ext </w:t>
-      </w:r>
-      <w:proofErr w:type="spellStart"/>
-      <w:r>
-        <w:rPr>
-          <w:rFonts w:eastAsia="Times New Roman" w:cs="Helvetica"/>
-          <w:color w:val="333333"/>
-          <w:szCs w:val="24"/>
-        </w:rPr>
-        <w:t>Clk</w:t>
-      </w:r>
-      <w:proofErr w:type="spellEnd"/>
-      <w:r>
-        <w:rPr>
-          <w:rFonts w:eastAsia="Times New Roman" w:cs="Helvetica"/>
-          <w:color w:val="333333"/>
-          <w:szCs w:val="24"/>
-        </w:rPr>
-        <w:t xml:space="preserve"> mode is enabled.</w:t>
+        <w:t>igital input. Operation is triggered with a 0 to 5 volt transition on this input. This also serves as the External Clock when Ext Clk mode is enabled.</w:t>
       </w:r>
     </w:p>
     <w:p>
@@ -3792,11 +3748,7 @@
         </w:numPr>
       </w:pPr>
       <w:r>
-        <w:t xml:space="preserve">Terminal uses </w:t>
-      </w:r>
-      <w:proofErr w:type="gramStart"/>
-      <w:r>
-        <w:t xml:space="preserve">the </w:t>
+        <w:t xml:space="preserve">Terminal uses the </w:t>
       </w:r>
       <w:r>
         <w:rPr>
@@ -3807,7 +3759,6 @@
         </w:rPr>
         <w:t>!</w:t>
       </w:r>
-      <w:proofErr w:type="gramEnd"/>
       <w:r>
         <w:t xml:space="preserve"> key to trigger.</w:t>
       </w:r>
@@ -4022,7 +3973,6 @@
       <w:r>
         <w:t xml:space="preserve">, </w:t>
       </w:r>
-      <w:proofErr w:type="gramStart"/>
       <w:r>
         <w:rPr>
           <w:b/>
@@ -4032,7 +3982,6 @@
         </w:rPr>
         <w:t>O</w:t>
       </w:r>
-      <w:proofErr w:type="gramEnd"/>
       <w:r>
         <w:t xml:space="preserve"> </w:t>
       </w:r>
@@ -4525,13 +4474,8 @@
       <w:r>
         <w:t xml:space="preserve">S, </w:t>
       </w:r>
-      <w:proofErr w:type="gramStart"/>
-      <w:r>
-        <w:t>O</w:t>
-      </w:r>
-      <w:proofErr w:type="gramEnd"/>
-      <w:r>
-        <w:t xml:space="preserve"> </w:t>
+      <w:r>
+        <w:t xml:space="preserve">O </w:t>
       </w:r>
       <w:r>
         <w:t xml:space="preserve">and c </w:t>
@@ -4595,13 +4539,8 @@
       <w:bookmarkEnd w:id="11"/>
     </w:p>
     <w:p>
-      <w:proofErr w:type="gramStart"/>
-      <w:r>
-        <w:t>In order to</w:t>
-      </w:r>
-      <w:proofErr w:type="gramEnd"/>
-      <w:r>
-        <w:t xml:space="preserve"> maximize display life, the display will turn off after a set time. The default time is 15 minutes. The time can be </w:t>
+      <w:r>
+        <w:t xml:space="preserve">In order to maximize display life, the display will turn off after a set time. The default time is 15 minutes. The time can be </w:t>
       </w:r>
       <w:r>
         <w:t>set in the Settings function with a range of 1 to 9999 minutes.</w:t>
@@ -5170,15 +5109,7 @@
         <w:t xml:space="preserve">Up </w:t>
       </w:r>
       <w:r>
-        <w:t xml:space="preserve">Spank with the default settings. The yellow trace is Trig </w:t>
-      </w:r>
-      <w:proofErr w:type="gramStart"/>
-      <w:r>
-        <w:t>Out</w:t>
-      </w:r>
-      <w:proofErr w:type="gramEnd"/>
-      <w:r>
-        <w:t xml:space="preserve"> and the purple trace is CV Out.</w:t>
+        <w:t>Spank with the default settings. The yellow trace is Trig Out and the purple trace is CV Out.</w:t>
       </w:r>
     </w:p>
     <w:p>
@@ -5603,15 +5534,7 @@
     <w:p/>
     <w:p>
       <w:r>
-        <w:t xml:space="preserve">The figure below illustrates a Down Spank with the default settings. The yellow trace is Trig </w:t>
-      </w:r>
-      <w:proofErr w:type="gramStart"/>
-      <w:r>
-        <w:t>Out</w:t>
-      </w:r>
-      <w:proofErr w:type="gramEnd"/>
-      <w:r>
-        <w:t xml:space="preserve"> and the purple trace is CV Out.</w:t>
+        <w:t>The figure below illustrates a Down Spank with the default settings. The yellow trace is Trig Out and the purple trace is CV Out.</w:t>
       </w:r>
     </w:p>
     <w:p>
@@ -6059,15 +5982,7 @@
         <w:t>Stretch</w:t>
       </w:r>
       <w:r>
-        <w:t xml:space="preserve"> Spank with the default settings. The yellow trace is Trig </w:t>
-      </w:r>
-      <w:proofErr w:type="gramStart"/>
-      <w:r>
-        <w:t>Out</w:t>
-      </w:r>
-      <w:proofErr w:type="gramEnd"/>
-      <w:r>
-        <w:t xml:space="preserve"> and the purple trace is CV Out.</w:t>
+        <w:t xml:space="preserve"> Spank with the default settings. The yellow trace is Trig Out and the purple trace is CV Out.</w:t>
       </w:r>
     </w:p>
     <w:p>
@@ -6346,11 +6261,9 @@
             <w:tcW w:w="2337" w:type="dxa"/>
           </w:tcPr>
           <w:p>
-            <w:proofErr w:type="gramStart"/>
             <w:r>
               <w:t>Hi Level</w:t>
             </w:r>
-            <w:proofErr w:type="gramEnd"/>
           </w:p>
         </w:tc>
         <w:tc>
@@ -6478,15 +6391,7 @@
         <w:t>Toggle</w:t>
       </w:r>
       <w:r>
-        <w:t xml:space="preserve"> Spank with the default settings. The yellow trace is Trig </w:t>
-      </w:r>
-      <w:proofErr w:type="gramStart"/>
-      <w:r>
-        <w:t>Out</w:t>
-      </w:r>
-      <w:proofErr w:type="gramEnd"/>
-      <w:r>
-        <w:t xml:space="preserve"> and the purple trace is CV Out.</w:t>
+        <w:t xml:space="preserve"> Spank with the default settings. The yellow trace is Trig Out and the purple trace is CV Out.</w:t>
       </w:r>
     </w:p>
     <w:p>
@@ -6864,15 +6769,7 @@
         <w:t>Maytag</w:t>
       </w:r>
       <w:r>
-        <w:t xml:space="preserve"> Spank with the default settings. The yellow trace is Trig </w:t>
-      </w:r>
-      <w:proofErr w:type="gramStart"/>
-      <w:r>
-        <w:t>Out</w:t>
-      </w:r>
-      <w:proofErr w:type="gramEnd"/>
-      <w:r>
-        <w:t xml:space="preserve"> and the purple trace is CV Out.</w:t>
+        <w:t xml:space="preserve"> Spank with the default settings. The yellow trace is Trig Out and the purple trace is CV Out.</w:t>
       </w:r>
     </w:p>
     <w:p>
@@ -7251,15 +7148,7 @@
         <w:t>LFO</w:t>
       </w:r>
       <w:r>
-        <w:t xml:space="preserve"> Spank with the default settings. The yellow trace is Trig </w:t>
-      </w:r>
-      <w:proofErr w:type="gramStart"/>
-      <w:r>
-        <w:t>Out</w:t>
-      </w:r>
-      <w:proofErr w:type="gramEnd"/>
-      <w:r>
-        <w:t xml:space="preserve"> and the purple trace is CV Out.</w:t>
+        <w:t xml:space="preserve"> Spank with the default settings. The yellow trace is Trig Out and the purple trace is CV Out.</w:t>
       </w:r>
     </w:p>
     <w:p>
@@ -7376,7 +7265,7 @@
           <v:shape id="_x0000_i1025" type="#_x0000_t75" style="width:366.75pt;height:367.5pt" o:ole="">
             <v:imagedata r:id="rId14" o:title=""/>
           </v:shape>
-          <o:OLEObject Type="Embed" ProgID="Photoshop.Image.12" ShapeID="_x0000_i1025" DrawAspect="Content" ObjectID="_1749775388" r:id="rId15">
+          <o:OLEObject Type="Embed" ProgID="Photoshop.Image.12" ShapeID="_x0000_i1025" DrawAspect="Content" ObjectID="_1751182515" r:id="rId15">
             <o:FieldCodes>\s</o:FieldCodes>
           </o:OLEObject>
         </w:object>
@@ -7543,15 +7432,7 @@
     </w:p>
     <w:p>
       <w:r>
-        <w:t xml:space="preserve">The figure below illustrates a User sequence of DUSTM using default settings for all Spanks in the sequence. The yellow trace is Trig </w:t>
-      </w:r>
-      <w:proofErr w:type="gramStart"/>
-      <w:r>
-        <w:t>Out</w:t>
-      </w:r>
-      <w:proofErr w:type="gramEnd"/>
-      <w:r>
-        <w:t xml:space="preserve"> and the purple trace is CV Out.</w:t>
+        <w:t>The figure below illustrates a User sequence of DUSTM using default settings for all Spanks in the sequence. The yellow trace is Trig Out and the purple trace is CV Out.</w:t>
       </w:r>
     </w:p>
     <w:p>
@@ -8320,21 +8201,8 @@
       <w:r>
         <w:t xml:space="preserve">Instead of </w:t>
       </w:r>
-      <w:proofErr w:type="spellStart"/>
-      <w:r>
-        <w:t>Fxn</w:t>
-      </w:r>
-      <w:proofErr w:type="spellEnd"/>
-      <w:r>
-        <w:t xml:space="preserve">+ and </w:t>
-      </w:r>
-      <w:proofErr w:type="spellStart"/>
-      <w:r>
-        <w:t>Fxn</w:t>
-      </w:r>
-      <w:proofErr w:type="spellEnd"/>
-      <w:r>
-        <w:t xml:space="preserve">- buttons, there is a dedicated button for each function. </w:t>
+      <w:r>
+        <w:t xml:space="preserve">Fxn+ and Fxn- buttons, there is a dedicated button for each function. </w:t>
       </w:r>
     </w:p>
     <w:p>
@@ -8451,15 +8319,7 @@
     </w:p>
     <w:p>
       <w:r>
-        <w:t xml:space="preserve">Terminal mode is accessed via the </w:t>
-      </w:r>
-      <w:proofErr w:type="spellStart"/>
-      <w:r>
-        <w:t>MicroUSB</w:t>
-      </w:r>
-      <w:proofErr w:type="spellEnd"/>
-      <w:r>
-        <w:t xml:space="preserve"> connector on the Arduino that is on the bottom of the Spankulator.</w:t>
+        <w:t>Terminal mode is accessed via the MicroUSB connector on the Arduino that is on the bottom of the Spankulator.</w:t>
       </w:r>
       <w:r>
         <w:t xml:space="preserve"> It is always available and cannot be turned on or off.</w:t>
@@ -8577,15 +8437,7 @@
         <w:t>Important!</w:t>
       </w:r>
       <w:r>
-        <w:t xml:space="preserve"> Only connect USB to a powered-up system. Otherwise, the 5V power from the USB will try to power the entire rack. And that’s not </w:t>
-      </w:r>
-      <w:proofErr w:type="gramStart"/>
-      <w:r>
-        <w:t>really good</w:t>
-      </w:r>
-      <w:proofErr w:type="gramEnd"/>
-      <w:r>
-        <w:t>. So, please disconnect the USB cable before you turn off the power</w:t>
+        <w:t xml:space="preserve"> Only connect USB to a powered-up system. Otherwise, the 5V power from the USB will try to power the entire rack. And that’s not really good. So, please disconnect the USB cable before you turn off the power</w:t>
       </w:r>
       <w:r>
         <w:t xml:space="preserve"> or use the Du Dad</w:t>
@@ -8742,7 +8594,7 @@
               <w:jc w:val="center"/>
             </w:pPr>
             <w:r>
-              <w:t>&amp;</w:t>
+              <w:t>*</w:t>
             </w:r>
           </w:p>
         </w:tc>
@@ -8856,11 +8708,9 @@
             <w:pPr>
               <w:jc w:val="center"/>
             </w:pPr>
-            <w:proofErr w:type="spellStart"/>
             <w:r>
               <w:t>Prev</w:t>
             </w:r>
-            <w:proofErr w:type="spellEnd"/>
           </w:p>
         </w:tc>
       </w:tr>
@@ -9220,7 +9070,7 @@
               <w:jc w:val="center"/>
             </w:pPr>
             <w:r>
-              <w:t>*</w:t>
+              <w:t>&amp;</w:t>
             </w:r>
           </w:p>
         </w:tc>
@@ -9429,12 +9279,8 @@
             </w:pPr>
             <w:r>
               <w:tab/>
-            </w:r>
-            <w:proofErr w:type="spellStart"/>
-            <w:r>
               <w:t>i</w:t>
             </w:r>
-            <w:proofErr w:type="spellEnd"/>
             <w:r>
               <w:tab/>
             </w:r>
@@ -9530,31 +9376,21 @@
             <w:pPr>
               <w:jc w:val="center"/>
             </w:pPr>
-            <w:proofErr w:type="spellStart"/>
             <w:r>
               <w:t>fx</w:t>
             </w:r>
-            <w:proofErr w:type="spellEnd"/>
-          </w:p>
-        </w:tc>
-        <w:tc>
-          <w:tcPr>
-            <w:tcW w:w="2338" w:type="dxa"/>
-          </w:tcPr>
-          <w:p>
-            <w:pPr>
-              <w:jc w:val="center"/>
-            </w:pPr>
-            <w:r>
-              <w:t xml:space="preserve">Click </w:t>
-            </w:r>
-            <w:proofErr w:type="spellStart"/>
-            <w:r>
-              <w:t>Fxn</w:t>
-            </w:r>
-            <w:proofErr w:type="spellEnd"/>
-            <w:r>
-              <w:t xml:space="preserve"> Name</w:t>
+          </w:p>
+        </w:tc>
+        <w:tc>
+          <w:tcPr>
+            <w:tcW w:w="2338" w:type="dxa"/>
+          </w:tcPr>
+          <w:p>
+            <w:pPr>
+              <w:jc w:val="center"/>
+            </w:pPr>
+            <w:r>
+              <w:t>Click Fxn Name</w:t>
             </w:r>
           </w:p>
         </w:tc>
@@ -9589,11 +9425,9 @@
             <w:pPr>
               <w:jc w:val="center"/>
             </w:pPr>
-            <w:proofErr w:type="spellStart"/>
             <w:r>
               <w:t>px</w:t>
             </w:r>
-            <w:proofErr w:type="spellEnd"/>
           </w:p>
         </w:tc>
         <w:tc>
@@ -9629,6 +9463,9 @@
             <w:pPr>
               <w:jc w:val="center"/>
             </w:pPr>
+            <w:r>
+              <w:t>Use Arrow Keys</w:t>
+            </w:r>
           </w:p>
         </w:tc>
         <w:tc>
@@ -9640,24 +9477,25 @@
             <w:pPr>
               <w:jc w:val="center"/>
             </w:pPr>
-            <w:proofErr w:type="gramStart"/>
             <w:r>
               <w:t>:</w:t>
             </w:r>
             <w:r>
               <w:t>xx</w:t>
             </w:r>
-            <w:proofErr w:type="gramEnd"/>
-          </w:p>
-        </w:tc>
-        <w:tc>
-          <w:tcPr>
-            <w:tcW w:w="2338" w:type="dxa"/>
-          </w:tcPr>
-          <w:p>
-            <w:pPr>
-              <w:jc w:val="center"/>
-            </w:pPr>
+          </w:p>
+        </w:tc>
+        <w:tc>
+          <w:tcPr>
+            <w:tcW w:w="2338" w:type="dxa"/>
+          </w:tcPr>
+          <w:p>
+            <w:pPr>
+              <w:jc w:val="center"/>
+            </w:pPr>
+            <w:r>
+              <w:t>Use Arrow Keys</w:t>
+            </w:r>
           </w:p>
         </w:tc>
       </w:tr>
@@ -9691,11 +9529,9 @@
             <w:pPr>
               <w:jc w:val="center"/>
             </w:pPr>
-            <w:proofErr w:type="spellStart"/>
             <w:r>
               <w:t>xxxx</w:t>
             </w:r>
-            <w:proofErr w:type="spellEnd"/>
           </w:p>
         </w:tc>
         <w:tc>
@@ -9745,11 +9581,9 @@
             <w:pPr>
               <w:jc w:val="center"/>
             </w:pPr>
-            <w:proofErr w:type="spellStart"/>
             <w:r>
               <w:t>Oxxxx</w:t>
             </w:r>
-            <w:proofErr w:type="spellEnd"/>
           </w:p>
         </w:tc>
         <w:tc>
@@ -9799,11 +9633,9 @@
             <w:pPr>
               <w:jc w:val="center"/>
             </w:pPr>
-            <w:proofErr w:type="spellStart"/>
             <w:r>
               <w:t>Sxxxx</w:t>
             </w:r>
-            <w:proofErr w:type="spellEnd"/>
           </w:p>
         </w:tc>
         <w:tc>
@@ -9850,11 +9682,9 @@
             <w:pPr>
               <w:jc w:val="center"/>
             </w:pPr>
-            <w:proofErr w:type="spellStart"/>
             <w:r>
               <w:t>Cxxxx</w:t>
             </w:r>
-            <w:proofErr w:type="spellEnd"/>
           </w:p>
         </w:tc>
         <w:tc>
@@ -9901,14 +9731,12 @@
             <w:pPr>
               <w:jc w:val="center"/>
             </w:pPr>
-            <w:proofErr w:type="spellStart"/>
             <w:r>
               <w:t>c</w:t>
             </w:r>
             <w:r>
               <w:t>xxxx</w:t>
             </w:r>
-            <w:proofErr w:type="spellEnd"/>
           </w:p>
         </w:tc>
         <w:tc>
@@ -10465,7 +10293,10 @@
           </w:tcPr>
           <w:p>
             <w:r>
-              <w:t>Digital Out Off</w:t>
+              <w:t>Trig</w:t>
+            </w:r>
+            <w:r>
+              <w:t xml:space="preserve"> Out Off</w:t>
             </w:r>
           </w:p>
         </w:tc>
@@ -10511,7 +10342,10 @@
           </w:tcPr>
           <w:p>
             <w:r>
-              <w:t>Digital Out On</w:t>
+              <w:t xml:space="preserve">Trig </w:t>
+            </w:r>
+            <w:r>
+              <w:t>Out On</w:t>
             </w:r>
           </w:p>
         </w:tc>
@@ -10557,7 +10391,10 @@
           </w:tcPr>
           <w:p>
             <w:r>
-              <w:t>Digital Out</w:t>
+              <w:t xml:space="preserve">Trig </w:t>
+            </w:r>
+            <w:r>
+              <w:t>Out</w:t>
             </w:r>
             <w:r>
               <w:t xml:space="preserve"> Toggle</w:t>
@@ -10751,7 +10588,7 @@
           <w:p>
             <w:r>
               <w:lastRenderedPageBreak/>
-              <w:t>Use Internal Clock</w:t>
+              <w:t>Turn Off Display</w:t>
             </w:r>
           </w:p>
         </w:tc>
@@ -10775,7 +10612,7 @@
               <w:jc w:val="center"/>
             </w:pPr>
             <w:r>
-              <w:t>K0</w:t>
+              <w:t>J0</w:t>
             </w:r>
           </w:p>
         </w:tc>
@@ -10797,7 +10634,7 @@
           </w:tcPr>
           <w:p>
             <w:r>
-              <w:t>Use External Clock</w:t>
+              <w:t>Turn On Display</w:t>
             </w:r>
           </w:p>
         </w:tc>
@@ -10821,7 +10658,7 @@
               <w:jc w:val="center"/>
             </w:pPr>
             <w:r>
-              <w:t>K1</w:t>
+              <w:t>J1</w:t>
             </w:r>
           </w:p>
         </w:tc>
@@ -10843,7 +10680,7 @@
           </w:tcPr>
           <w:p>
             <w:r>
-              <w:t>Toggle Ext Clock</w:t>
+              <w:t>Use Internal Clock</w:t>
             </w:r>
           </w:p>
         </w:tc>
@@ -10867,10 +10704,7 @@
               <w:jc w:val="center"/>
             </w:pPr>
             <w:r>
-              <w:t>K</w:t>
-            </w:r>
-            <w:r>
-              <w:t>2</w:t>
+              <w:t>K0</w:t>
             </w:r>
           </w:p>
         </w:tc>
@@ -10892,10 +10726,7 @@
           </w:tcPr>
           <w:p>
             <w:r>
-              <w:t>Disable Trigger</w:t>
-            </w:r>
-            <w:r>
-              <w:t>s</w:t>
+              <w:t>Use External Clock</w:t>
             </w:r>
           </w:p>
         </w:tc>
@@ -10919,10 +10750,7 @@
               <w:jc w:val="center"/>
             </w:pPr>
             <w:r>
-              <w:t>D</w:t>
-            </w:r>
-            <w:r>
-              <w:t>0</w:t>
+              <w:t>K1</w:t>
             </w:r>
           </w:p>
         </w:tc>
@@ -10944,10 +10772,7 @@
           </w:tcPr>
           <w:p>
             <w:r>
-              <w:t>Enable Trigger</w:t>
-            </w:r>
-            <w:r>
-              <w:t>s</w:t>
+              <w:t>Toggle Ext Clock</w:t>
             </w:r>
           </w:p>
         </w:tc>
@@ -10971,10 +10796,10 @@
               <w:jc w:val="center"/>
             </w:pPr>
             <w:r>
-              <w:t>D</w:t>
-            </w:r>
-            <w:r>
-              <w:t>1</w:t>
+              <w:t>K</w:t>
+            </w:r>
+            <w:r>
+              <w:t>2</w:t>
             </w:r>
           </w:p>
         </w:tc>
@@ -10996,13 +10821,10 @@
           </w:tcPr>
           <w:p>
             <w:r>
-              <w:t>Toggle Trig</w:t>
-            </w:r>
-            <w:r>
-              <w:t xml:space="preserve"> En</w:t>
-            </w:r>
-            <w:r>
-              <w:t>able</w:t>
+              <w:t>Disable Trigger</w:t>
+            </w:r>
+            <w:r>
+              <w:t>s</w:t>
             </w:r>
           </w:p>
         </w:tc>
@@ -11029,7 +10851,7 @@
               <w:t>D</w:t>
             </w:r>
             <w:r>
-              <w:t>2</w:t>
+              <w:t>0</w:t>
             </w:r>
           </w:p>
         </w:tc>
@@ -11051,7 +10873,7 @@
           </w:tcPr>
           <w:p>
             <w:r>
-              <w:t>Reset Trigger</w:t>
+              <w:t>Enable Trigger</w:t>
             </w:r>
             <w:r>
               <w:t>s</w:t>
@@ -11081,7 +10903,7 @@
               <w:t>D</w:t>
             </w:r>
             <w:r>
-              <w:t>3</w:t>
+              <w:t>1</w:t>
             </w:r>
           </w:p>
         </w:tc>
@@ -11103,10 +10925,13 @@
           </w:tcPr>
           <w:p>
             <w:r>
-              <w:t>Enable</w:t>
-            </w:r>
-            <w:r>
-              <w:t xml:space="preserve"> Ext Trigger</w:t>
+              <w:t>Toggle Trig</w:t>
+            </w:r>
+            <w:r>
+              <w:t xml:space="preserve"> En</w:t>
+            </w:r>
+            <w:r>
+              <w:t>able</w:t>
             </w:r>
           </w:p>
         </w:tc>
@@ -11130,10 +10955,10 @@
               <w:jc w:val="center"/>
             </w:pPr>
             <w:r>
-              <w:t>E</w:t>
-            </w:r>
-            <w:r>
-              <w:t>0</w:t>
+              <w:t>D</w:t>
+            </w:r>
+            <w:r>
+              <w:t>2</w:t>
             </w:r>
           </w:p>
         </w:tc>
@@ -11155,7 +10980,10 @@
           </w:tcPr>
           <w:p>
             <w:r>
-              <w:t>Disable Ext Trigger</w:t>
+              <w:t>Reset Trigger</w:t>
+            </w:r>
+            <w:r>
+              <w:t>s</w:t>
             </w:r>
           </w:p>
         </w:tc>
@@ -11179,10 +11007,10 @@
               <w:jc w:val="center"/>
             </w:pPr>
             <w:r>
-              <w:t>E</w:t>
-            </w:r>
-            <w:r>
-              <w:t>1</w:t>
+              <w:t>D</w:t>
+            </w:r>
+            <w:r>
+              <w:t>3</w:t>
             </w:r>
           </w:p>
         </w:tc>
@@ -11204,7 +11032,7 @@
           </w:tcPr>
           <w:p>
             <w:r>
-              <w:t>Toggle</w:t>
+              <w:t>Enable</w:t>
             </w:r>
             <w:r>
               <w:t xml:space="preserve"> Ext Trigger</w:t>
@@ -11234,7 +11062,7 @@
               <w:t>E</w:t>
             </w:r>
             <w:r>
-              <w:t>2</w:t>
+              <w:t>0</w:t>
             </w:r>
           </w:p>
         </w:tc>
@@ -11256,21 +11084,7 @@
           </w:tcPr>
           <w:p>
             <w:r>
-              <w:t>CV</w:t>
-            </w:r>
-            <w:r>
-              <w:t xml:space="preserve"> </w:t>
-            </w:r>
-            <w:proofErr w:type="gramStart"/>
-            <w:r>
-              <w:t>Pot</w:t>
-            </w:r>
-            <w:r>
-              <w:t xml:space="preserve"> :</w:t>
-            </w:r>
-            <w:proofErr w:type="gramEnd"/>
-            <w:r>
-              <w:t xml:space="preserve"> Off</w:t>
+              <w:t>Disable Ext Trigger</w:t>
             </w:r>
           </w:p>
         </w:tc>
@@ -11294,7 +11108,10 @@
               <w:jc w:val="center"/>
             </w:pPr>
             <w:r>
-              <w:t>P0</w:t>
+              <w:t>E</w:t>
+            </w:r>
+            <w:r>
+              <w:t>1</w:t>
             </w:r>
           </w:p>
         </w:tc>
@@ -11316,15 +11133,10 @@
           </w:tcPr>
           <w:p>
             <w:r>
-              <w:t xml:space="preserve">CV </w:t>
-            </w:r>
-            <w:proofErr w:type="gramStart"/>
-            <w:r>
-              <w:t>Pot :</w:t>
-            </w:r>
-            <w:proofErr w:type="gramEnd"/>
-            <w:r>
-              <w:t xml:space="preserve"> Scale</w:t>
+              <w:t>Toggle</w:t>
+            </w:r>
+            <w:r>
+              <w:t xml:space="preserve"> Ext Trigger</w:t>
             </w:r>
           </w:p>
         </w:tc>
@@ -11348,7 +11160,10 @@
               <w:jc w:val="center"/>
             </w:pPr>
             <w:r>
-              <w:t>P1</w:t>
+              <w:t>E</w:t>
+            </w:r>
+            <w:r>
+              <w:t>2</w:t>
             </w:r>
           </w:p>
         </w:tc>
@@ -11370,15 +11185,19 @@
           </w:tcPr>
           <w:p>
             <w:r>
-              <w:t xml:space="preserve">CV </w:t>
-            </w:r>
-            <w:proofErr w:type="gramStart"/>
-            <w:r>
-              <w:t>Pot :</w:t>
-            </w:r>
-            <w:proofErr w:type="gramEnd"/>
-            <w:r>
-              <w:t xml:space="preserve"> Offset</w:t>
+              <w:t>CV</w:t>
+            </w:r>
+            <w:r>
+              <w:t xml:space="preserve"> </w:t>
+            </w:r>
+            <w:r>
+              <w:t>Pot</w:t>
+            </w:r>
+            <w:r>
+              <w:t xml:space="preserve"> :</w:t>
+            </w:r>
+            <w:r>
+              <w:t xml:space="preserve"> Off</w:t>
             </w:r>
           </w:p>
         </w:tc>
@@ -11402,7 +11221,7 @@
               <w:jc w:val="center"/>
             </w:pPr>
             <w:r>
-              <w:t>P2</w:t>
+              <w:t>P0</w:t>
             </w:r>
           </w:p>
         </w:tc>
@@ -11424,15 +11243,7 @@
           </w:tcPr>
           <w:p>
             <w:r>
-              <w:t xml:space="preserve">CV </w:t>
-            </w:r>
-            <w:proofErr w:type="gramStart"/>
-            <w:r>
-              <w:t>Pot :</w:t>
-            </w:r>
-            <w:proofErr w:type="gramEnd"/>
-            <w:r>
-              <w:t xml:space="preserve"> Value</w:t>
+              <w:t>CV Pot : Scale</w:t>
             </w:r>
           </w:p>
         </w:tc>
@@ -11456,7 +11267,7 @@
               <w:jc w:val="center"/>
             </w:pPr>
             <w:r>
-              <w:t>P3</w:t>
+              <w:t>P1</w:t>
             </w:r>
           </w:p>
         </w:tc>
@@ -11478,15 +11289,7 @@
           </w:tcPr>
           <w:p>
             <w:r>
-              <w:t xml:space="preserve">Sig </w:t>
-            </w:r>
-            <w:proofErr w:type="gramStart"/>
-            <w:r>
-              <w:t>In :</w:t>
-            </w:r>
-            <w:proofErr w:type="gramEnd"/>
-            <w:r>
-              <w:t xml:space="preserve"> Off</w:t>
+              <w:t>CV Pot : Offset</w:t>
             </w:r>
           </w:p>
         </w:tc>
@@ -11510,7 +11313,7 @@
               <w:jc w:val="center"/>
             </w:pPr>
             <w:r>
-              <w:t>V0</w:t>
+              <w:t>P2</w:t>
             </w:r>
           </w:p>
         </w:tc>
@@ -11532,15 +11335,7 @@
           </w:tcPr>
           <w:p>
             <w:r>
-              <w:t xml:space="preserve">Sig </w:t>
-            </w:r>
-            <w:proofErr w:type="gramStart"/>
-            <w:r>
-              <w:t>In :</w:t>
-            </w:r>
-            <w:proofErr w:type="gramEnd"/>
-            <w:r>
-              <w:t xml:space="preserve"> Scale</w:t>
+              <w:t>CV Pot : Value</w:t>
             </w:r>
           </w:p>
         </w:tc>
@@ -11564,7 +11359,7 @@
               <w:jc w:val="center"/>
             </w:pPr>
             <w:r>
-              <w:t>V1</w:t>
+              <w:t>P3</w:t>
             </w:r>
           </w:p>
         </w:tc>
@@ -11586,15 +11381,7 @@
           </w:tcPr>
           <w:p>
             <w:r>
-              <w:t xml:space="preserve">Sig </w:t>
-            </w:r>
-            <w:proofErr w:type="gramStart"/>
-            <w:r>
-              <w:t>In :</w:t>
-            </w:r>
-            <w:proofErr w:type="gramEnd"/>
-            <w:r>
-              <w:t xml:space="preserve"> Offset</w:t>
+              <w:t>Sig In : Off</w:t>
             </w:r>
           </w:p>
         </w:tc>
@@ -11618,7 +11405,7 @@
               <w:jc w:val="center"/>
             </w:pPr>
             <w:r>
-              <w:t>V2</w:t>
+              <w:t>V0</w:t>
             </w:r>
           </w:p>
         </w:tc>
@@ -11640,15 +11427,7 @@
           </w:tcPr>
           <w:p>
             <w:r>
-              <w:t xml:space="preserve">Sig </w:t>
-            </w:r>
-            <w:proofErr w:type="gramStart"/>
-            <w:r>
-              <w:t>In :</w:t>
-            </w:r>
-            <w:proofErr w:type="gramEnd"/>
-            <w:r>
-              <w:t xml:space="preserve"> Value</w:t>
+              <w:t>Sig In : Scale</w:t>
             </w:r>
           </w:p>
         </w:tc>
@@ -11672,7 +11451,145 @@
               <w:jc w:val="center"/>
             </w:pPr>
             <w:r>
+              <w:t>V1</w:t>
+            </w:r>
+          </w:p>
+        </w:tc>
+        <w:tc>
+          <w:tcPr>
+            <w:tcW w:w="2338" w:type="dxa"/>
+          </w:tcPr>
+          <w:p>
+            <w:pPr>
+              <w:jc w:val="center"/>
+            </w:pPr>
+          </w:p>
+        </w:tc>
+      </w:tr>
+      <w:tr>
+        <w:tc>
+          <w:tcPr>
+            <w:tcW w:w="2337" w:type="dxa"/>
+          </w:tcPr>
+          <w:p>
+            <w:r>
+              <w:t>Sig In : Offset</w:t>
+            </w:r>
+          </w:p>
+        </w:tc>
+        <w:tc>
+          <w:tcPr>
+            <w:tcW w:w="2337" w:type="dxa"/>
+          </w:tcPr>
+          <w:p>
+            <w:pPr>
+              <w:jc w:val="center"/>
+            </w:pPr>
+          </w:p>
+        </w:tc>
+        <w:tc>
+          <w:tcPr>
+            <w:tcW w:w="2338" w:type="dxa"/>
+            <w:shd w:val="clear" w:color="auto" w:fill="FCEF58" w:themeFill="background2" w:themeFillShade="BF"/>
+          </w:tcPr>
+          <w:p>
+            <w:pPr>
+              <w:jc w:val="center"/>
+            </w:pPr>
+            <w:r>
+              <w:t>V2</w:t>
+            </w:r>
+          </w:p>
+        </w:tc>
+        <w:tc>
+          <w:tcPr>
+            <w:tcW w:w="2338" w:type="dxa"/>
+          </w:tcPr>
+          <w:p>
+            <w:pPr>
+              <w:jc w:val="center"/>
+            </w:pPr>
+          </w:p>
+        </w:tc>
+      </w:tr>
+      <w:tr>
+        <w:tc>
+          <w:tcPr>
+            <w:tcW w:w="2337" w:type="dxa"/>
+          </w:tcPr>
+          <w:p>
+            <w:r>
+              <w:t>Sig In : Value</w:t>
+            </w:r>
+          </w:p>
+        </w:tc>
+        <w:tc>
+          <w:tcPr>
+            <w:tcW w:w="2337" w:type="dxa"/>
+          </w:tcPr>
+          <w:p>
+            <w:pPr>
+              <w:jc w:val="center"/>
+            </w:pPr>
+          </w:p>
+        </w:tc>
+        <w:tc>
+          <w:tcPr>
+            <w:tcW w:w="2338" w:type="dxa"/>
+            <w:shd w:val="clear" w:color="auto" w:fill="FCEF58" w:themeFill="background2" w:themeFillShade="BF"/>
+          </w:tcPr>
+          <w:p>
+            <w:pPr>
+              <w:jc w:val="center"/>
+            </w:pPr>
+            <w:r>
               <w:t>V3</w:t>
+            </w:r>
+          </w:p>
+        </w:tc>
+        <w:tc>
+          <w:tcPr>
+            <w:tcW w:w="2338" w:type="dxa"/>
+          </w:tcPr>
+          <w:p>
+            <w:pPr>
+              <w:jc w:val="center"/>
+            </w:pPr>
+          </w:p>
+        </w:tc>
+      </w:tr>
+      <w:tr>
+        <w:tc>
+          <w:tcPr>
+            <w:tcW w:w="2337" w:type="dxa"/>
+          </w:tcPr>
+          <w:p>
+            <w:r>
+              <w:t>For String Entry</w:t>
+            </w:r>
+          </w:p>
+        </w:tc>
+        <w:tc>
+          <w:tcPr>
+            <w:tcW w:w="2337" w:type="dxa"/>
+          </w:tcPr>
+          <w:p>
+            <w:pPr>
+              <w:jc w:val="center"/>
+            </w:pPr>
+          </w:p>
+        </w:tc>
+        <w:tc>
+          <w:tcPr>
+            <w:tcW w:w="2338" w:type="dxa"/>
+            <w:shd w:val="clear" w:color="auto" w:fill="FCEF58" w:themeFill="background2" w:themeFillShade="BF"/>
+          </w:tcPr>
+          <w:p>
+            <w:pPr>
+              <w:jc w:val="center"/>
+            </w:pPr>
+            <w:r>
+              <w:t>$xxxxxxx</w:t>
             </w:r>
           </w:p>
         </w:tc>
@@ -11797,7 +11714,7 @@
         </w:numPr>
       </w:pPr>
       <w:r>
-        <w:t>Go To Function – x means to enter a single digit in the range of 0-9</w:t>
+        <w:t>Select User Sequence – Only active in user mode. Returns to User Sequence mode from parameter entry mode.</w:t>
       </w:r>
     </w:p>
     <w:p>
@@ -11821,15 +11738,19 @@
         </w:numPr>
       </w:pPr>
       <w:r>
-        <w:t xml:space="preserve">Enter Parameter – </w:t>
-      </w:r>
-      <w:proofErr w:type="spellStart"/>
-      <w:r>
-        <w:t>xxxx</w:t>
-      </w:r>
-      <w:proofErr w:type="spellEnd"/>
-      <w:r>
-        <w:t xml:space="preserve"> means up to 4 digits depending on the parameter. The range also depends on the parameter.</w:t>
+        <w:t>Enter Parameter – xxxx means up to 4 digits depending on the parameter. The range also depends on the parameter.</w:t>
+      </w:r>
+      <w:r>
+        <w:t xml:space="preserve"> List items may be chosen, with 0 selecting 1</w:t>
+      </w:r>
+      <w:r>
+        <w:rPr>
+          <w:vertAlign w:val="superscript"/>
+        </w:rPr>
+        <w:t>st</w:t>
+      </w:r>
+      <w:r>
+        <w:t xml:space="preserve"> item.</w:t>
       </w:r>
     </w:p>
     <w:p>
@@ -11841,13 +11762,40 @@
         </w:numPr>
       </w:pPr>
       <w:r>
-        <w:t xml:space="preserve">Under the hood, the </w:t>
-      </w:r>
-      <w:r>
-        <w:t>Web</w:t>
-      </w:r>
-      <w:r>
-        <w:t xml:space="preserve"> interface uses the same command characters as the Terminal</w:t>
+        <w:t>Disable Display</w:t>
+      </w:r>
+      <w:r>
+        <w:t>s</w:t>
+      </w:r>
+      <w:r>
+        <w:t xml:space="preserve"> </w:t>
+      </w:r>
+      <w:r>
+        <w:t xml:space="preserve">(Z) </w:t>
+      </w:r>
+      <w:r>
+        <w:t xml:space="preserve">is used to speed up </w:t>
+      </w:r>
+      <w:r>
+        <w:t>web-based</w:t>
+      </w:r>
+      <w:r>
+        <w:t xml:space="preserve"> scripting. </w:t>
+      </w:r>
+      <w:r>
+        <w:t>Restore</w:t>
+      </w:r>
+      <w:r>
+        <w:t xml:space="preserve"> Display</w:t>
+      </w:r>
+      <w:r>
+        <w:t>s by using the</w:t>
+      </w:r>
+      <w:r>
+        <w:t xml:space="preserve"> command ‘z’</w:t>
+      </w:r>
+      <w:r>
+        <w:t>. These commands affect both the OLED display and the remote terminal.</w:t>
       </w:r>
     </w:p>
     <w:p>
@@ -11859,34 +11807,25 @@
         </w:numPr>
       </w:pPr>
       <w:r>
-        <w:t>Disable Display</w:t>
-      </w:r>
-      <w:r>
-        <w:t>s</w:t>
-      </w:r>
-      <w:r>
-        <w:t xml:space="preserve"> </w:t>
-      </w:r>
-      <w:r>
-        <w:t xml:space="preserve">(Z) </w:t>
-      </w:r>
-      <w:r>
-        <w:t xml:space="preserve">is used to speed up remote scripting. </w:t>
-      </w:r>
-      <w:r>
-        <w:t>Restore</w:t>
-      </w:r>
-      <w:r>
-        <w:t xml:space="preserve"> Display</w:t>
-      </w:r>
-      <w:r>
-        <w:t>s by using the</w:t>
-      </w:r>
-      <w:r>
-        <w:t xml:space="preserve"> command ‘z’</w:t>
-      </w:r>
-      <w:r>
-        <w:t>. These commands affect both the OLED display and the remote terminal.</w:t>
+        <w:t xml:space="preserve">Display On </w:t>
+      </w:r>
+      <w:r>
+        <w:t xml:space="preserve">(J1) </w:t>
+      </w:r>
+      <w:r>
+        <w:t xml:space="preserve">and Display Off </w:t>
+      </w:r>
+      <w:r>
+        <w:t xml:space="preserve">(J0) </w:t>
+      </w:r>
+      <w:r>
+        <w:t xml:space="preserve">just affect the OLED display. </w:t>
+      </w:r>
+      <w:r>
+        <w:t>Turning off the OLED display</w:t>
+      </w:r>
+      <w:r>
+        <w:t xml:space="preserve"> noticeably speeds up response when using the terminal interface.</w:t>
       </w:r>
     </w:p>
     <w:p>
@@ -11898,47 +11837,8 @@
         </w:numPr>
       </w:pPr>
       <w:r>
-        <w:t xml:space="preserve">Display On </w:t>
-      </w:r>
-      <w:r>
-        <w:t xml:space="preserve">(J1) </w:t>
-      </w:r>
-      <w:r>
-        <w:t xml:space="preserve">and Display Off </w:t>
-      </w:r>
-      <w:r>
-        <w:t xml:space="preserve">(J0) </w:t>
-      </w:r>
-      <w:r>
-        <w:t xml:space="preserve">just affect the OLED display. </w:t>
-      </w:r>
-      <w:r>
-        <w:t>Turning off the OLED display</w:t>
-      </w:r>
-      <w:r>
-        <w:t xml:space="preserve"> noticeably speeds up response when using the terminal interface.</w:t>
-      </w:r>
-    </w:p>
-    <w:p>
-      <w:pPr>
-        <w:pStyle w:val="ListParagraph"/>
-        <w:numPr>
-          <w:ilvl w:val="0"/>
-          <w:numId w:val="15"/>
-        </w:numPr>
-      </w:pPr>
-      <w:r>
         <w:t>Inserting and deleting chars only work when entering strings.</w:t>
       </w:r>
-    </w:p>
-    <w:p>
-      <w:pPr>
-        <w:pStyle w:val="ListParagraph"/>
-        <w:numPr>
-          <w:ilvl w:val="0"/>
-          <w:numId w:val="15"/>
-        </w:numPr>
-      </w:pPr>
       <w:r>
         <w:br w:type="page"/>
       </w:r>
@@ -12931,11 +12831,9 @@
           <w:numId w:val="22"/>
         </w:numPr>
       </w:pPr>
-      <w:proofErr w:type="spellStart"/>
       <w:r>
         <w:t>Spankulator.ino.bin</w:t>
       </w:r>
-      <w:proofErr w:type="spellEnd"/>
     </w:p>
     <w:p>
       <w:pPr>
@@ -12951,15 +12849,7 @@
     </w:p>
     <w:p>
       <w:r>
-        <w:t xml:space="preserve">These files work for the Windows OS. Mac and Linux users must install the GUI version of </w:t>
-      </w:r>
-      <w:proofErr w:type="spellStart"/>
-      <w:r>
-        <w:t>bossac</w:t>
-      </w:r>
-      <w:proofErr w:type="spellEnd"/>
-      <w:r>
-        <w:t xml:space="preserve"> and use that instead.</w:t>
+        <w:t>These files work for the Windows OS. Mac and Linux users must install the GUI version of bossac and use that instead.</w:t>
       </w:r>
       <w:r>
         <w:t xml:space="preserve"> Bossa can be found at: </w:t>
@@ -12978,15 +12868,7 @@
         <w:t>Follow these steps to update the code</w:t>
       </w:r>
       <w:r>
-        <w:t xml:space="preserve">. This procedure ensures that your rack won’t be inadvertently powered by the USB </w:t>
-      </w:r>
-      <w:proofErr w:type="gramStart"/>
-      <w:r>
-        <w:t>+5 volt</w:t>
-      </w:r>
-      <w:proofErr w:type="gramEnd"/>
-      <w:r>
-        <w:t xml:space="preserve"> supply.</w:t>
+        <w:t>. This procedure ensures that your rack won’t be inadvertently powered by the USB +5 volt supply.</w:t>
       </w:r>
     </w:p>
     <w:p>
@@ -13144,7 +13026,7 @@
 </file>
 
 <file path=word/numbering.xml><?xml version="1.0" encoding="utf-8"?>
-<w:numbering xmlns:wpc="http://schemas.microsoft.com/office/word/2010/wordprocessingCanvas" xmlns:cx="http://schemas.microsoft.com/office/drawing/2014/chartex" xmlns:cx1="http://schemas.microsoft.com/office/drawing/2015/9/8/chartex" xmlns:cx2="http://schemas.microsoft.com/office/drawing/2015/10/21/chartex" xmlns:cx3="http://schemas.microsoft.com/office/drawing/2016/5/9/chartex" xmlns:cx4="http://schemas.microsoft.com/office/drawing/2016/5/10/chartex" xmlns:cx5="http://schemas.microsoft.com/office/drawing/2016/5/11/chartex" xmlns:cx6="http://schemas.microsoft.com/office/drawing/2016/5/12/chartex" xmlns:cx7="http://schemas.microsoft.com/office/drawing/2016/5/13/chartex" xmlns:cx8="http://schemas.microsoft.com/office/drawing/2016/5/14/chartex" xmlns:mc="http://schemas.openxmlformats.org/markup-compatibility/2006" xmlns:aink="http://schemas.microsoft.com/office/drawing/2016/ink" xmlns:am3d="http://schemas.microsoft.com/office/drawing/2017/model3d" xmlns:o="urn:schemas-microsoft-com:office:office" xmlns:oel="http://schemas.microsoft.com/office/2019/extlst" xmlns:r="http://schemas.openxmlformats.org/officeDocument/2006/relationships" xmlns:m="http://schemas.openxmlformats.org/officeDocument/2006/math" xmlns:v="urn:schemas-microsoft-com:vml" xmlns:wp14="http://schemas.microsoft.com/office/word/2010/wordprocessingDrawing" xmlns:wp="http://schemas.openxmlformats.org/drawingml/2006/wordprocessingDrawing" xmlns:w10="urn:schemas-microsoft-com:office:word" xmlns:w="http://schemas.openxmlformats.org/wordprocessingml/2006/main" xmlns:w14="http://schemas.microsoft.com/office/word/2010/wordml" xmlns:w15="http://schemas.microsoft.com/office/word/2012/wordml" xmlns:w16cex="http://schemas.microsoft.com/office/word/2018/wordml/cex" xmlns:w16cid="http://schemas.microsoft.com/office/word/2016/wordml/cid" xmlns:w16="http://schemas.microsoft.com/office/word/2018/wordml" xmlns:w16du="http://schemas.microsoft.com/office/word/2023/wordml/word16du" xmlns:w16sdtdh="http://schemas.microsoft.com/office/word/2020/wordml/sdtdatahash" xmlns:w16se="http://schemas.microsoft.com/office/word/2015/wordml/symex" xmlns:wpg="http://schemas.microsoft.com/office/word/2010/wordprocessingGroup" xmlns:wpi="http://schemas.microsoft.com/office/word/2010/wordprocessingInk" xmlns:wne="http://schemas.microsoft.com/office/word/2006/wordml" xmlns:wps="http://schemas.microsoft.com/office/word/2010/wordprocessingShape" mc:Ignorable="w14 w15 w16se w16cid w16 w16cex w16sdtdh wp14">
+<w:numbering xmlns:wpc="http://schemas.microsoft.com/office/word/2010/wordprocessingCanvas" xmlns:cx="http://schemas.microsoft.com/office/drawing/2014/chartex" xmlns:cx1="http://schemas.microsoft.com/office/drawing/2015/9/8/chartex" xmlns:cx2="http://schemas.microsoft.com/office/drawing/2015/10/21/chartex" xmlns:cx3="http://schemas.microsoft.com/office/drawing/2016/5/9/chartex" xmlns:cx4="http://schemas.microsoft.com/office/drawing/2016/5/10/chartex" xmlns:cx5="http://schemas.microsoft.com/office/drawing/2016/5/11/chartex" xmlns:cx6="http://schemas.microsoft.com/office/drawing/2016/5/12/chartex" xmlns:cx7="http://schemas.microsoft.com/office/drawing/2016/5/13/chartex" xmlns:cx8="http://schemas.microsoft.com/office/drawing/2016/5/14/chartex" xmlns:mc="http://schemas.openxmlformats.org/markup-compatibility/2006" xmlns:aink="http://schemas.microsoft.com/office/drawing/2016/ink" xmlns:am3d="http://schemas.microsoft.com/office/drawing/2017/model3d" xmlns:o="urn:schemas-microsoft-com:office:office" xmlns:oel="http://schemas.microsoft.com/office/2019/extlst" xmlns:r="http://schemas.openxmlformats.org/officeDocument/2006/relationships" xmlns:m="http://schemas.openxmlformats.org/officeDocument/2006/math" xmlns:v="urn:schemas-microsoft-com:vml" xmlns:wp14="http://schemas.microsoft.com/office/word/2010/wordprocessingDrawing" xmlns:wp="http://schemas.openxmlformats.org/drawingml/2006/wordprocessingDrawing" xmlns:w10="urn:schemas-microsoft-com:office:word" xmlns:w="http://schemas.openxmlformats.org/wordprocessingml/2006/main" xmlns:w14="http://schemas.microsoft.com/office/word/2010/wordml" xmlns:w15="http://schemas.microsoft.com/office/word/2012/wordml" xmlns:w16cex="http://schemas.microsoft.com/office/word/2018/wordml/cex" xmlns:w16cid="http://schemas.microsoft.com/office/word/2016/wordml/cid" xmlns:w16="http://schemas.microsoft.com/office/word/2018/wordml" xmlns:w16sdtdh="http://schemas.microsoft.com/office/word/2020/wordml/sdtdatahash" xmlns:w16se="http://schemas.microsoft.com/office/word/2015/wordml/symex" xmlns:wpg="http://schemas.microsoft.com/office/word/2010/wordprocessingGroup" xmlns:wpi="http://schemas.microsoft.com/office/word/2010/wordprocessingInk" xmlns:wne="http://schemas.microsoft.com/office/word/2006/wordml" xmlns:wps="http://schemas.microsoft.com/office/word/2010/wordprocessingShape" mc:Ignorable="w14 w15 w16se w16cid w16 w16cex w16sdtdh wp14">
   <w:abstractNum w:abstractNumId="0" w15:restartNumberingAfterBreak="0">
     <w:nsid w:val="09262EEF"/>
     <w:multiLevelType w:val="hybridMultilevel"/>

</xml_diff>

<commit_message>
Updates to USB Direct section
</commit_message>
<xml_diff>
--- a/Spankulator-Manual/Spankulator-Manual.docx
+++ b/Spankulator-Manual/Spankulator-Manual.docx
@@ -1702,7 +1702,7 @@
                 <w:noProof/>
                 <w:webHidden/>
               </w:rPr>
-              <w:t>23</w:t>
+              <w:t>25</w:t>
             </w:r>
             <w:r>
               <w:rPr>
@@ -1771,7 +1771,7 @@
                 <w:noProof/>
                 <w:webHidden/>
               </w:rPr>
-              <w:t>26</w:t>
+              <w:t>28</w:t>
             </w:r>
             <w:r>
               <w:rPr>
@@ -1846,6 +1846,24 @@
           <w:rFonts w:eastAsia="Times New Roman"/>
         </w:rPr>
         <w:t>The Spankulator can be used in an endless variety of ways, but here is a great way to start exploring. These instructions are for use with a Moog Mother-32 but can be easily adapted to most modular synthesizers.</w:t>
+      </w:r>
+      <w:r>
+        <w:rPr>
+          <w:rFonts w:eastAsia="Times New Roman"/>
+        </w:rPr>
+        <w:t xml:space="preserve"> Note - you may need to</w:t>
+      </w:r>
+      <w:r>
+        <w:rPr>
+          <w:rFonts w:eastAsia="Times New Roman"/>
+        </w:rPr>
+        <w:t xml:space="preserve"> set the</w:t>
+      </w:r>
+      <w:r>
+        <w:rPr>
+          <w:rFonts w:eastAsia="Times New Roman"/>
+        </w:rPr>
+        <w:t xml:space="preserve"> encoder type in Settings first.</w:t>
       </w:r>
     </w:p>
     <w:p>
@@ -7265,7 +7283,7 @@
           <v:shape id="_x0000_i1025" type="#_x0000_t75" style="width:366.75pt;height:367.5pt" o:ole="">
             <v:imagedata r:id="rId14" o:title=""/>
           </v:shape>
-          <o:OLEObject Type="Embed" ProgID="Photoshop.Image.12" ShapeID="_x0000_i1025" DrawAspect="Content" ObjectID="_1751182515" r:id="rId15">
+          <o:OLEObject Type="Embed" ProgID="Photoshop.Image.12" ShapeID="_x0000_i1025" DrawAspect="Content" ObjectID="_1757057875" r:id="rId15">
             <o:FieldCodes>\s</o:FieldCodes>
           </o:OLEObject>
         </w:object>
@@ -8237,8 +8255,8 @@
           <w:noProof/>
         </w:rPr>
         <w:drawing>
-          <wp:inline distT="0" distB="0" distL="0" distR="0" wp14:anchorId="337B382B" wp14:editId="3FD70838">
-            <wp:extent cx="3458933" cy="6862473"/>
+          <wp:inline distT="0" distB="0" distL="0" distR="0" wp14:anchorId="337B382B" wp14:editId="7800B6ED">
+            <wp:extent cx="6347238" cy="5641990"/>
             <wp:effectExtent l="0" t="0" r="0" b="0"/>
             <wp:docPr id="11" name="Picture 11"/>
             <wp:cNvGraphicFramePr>
@@ -8266,7 +8284,7 @@
                   <pic:spPr>
                     <a:xfrm>
                       <a:off x="0" y="0"/>
-                      <a:ext cx="3458933" cy="6862473"/>
+                      <a:ext cx="6347238" cy="5641990"/>
                     </a:xfrm>
                     <a:prstGeom prst="rect">
                       <a:avLst/>
@@ -8283,10 +8301,6 @@
       <w:pPr>
         <w:pStyle w:val="Caption"/>
         <w:jc w:val="center"/>
-        <w:rPr>
-          <w:b w:val="0"/>
-          <w:bCs w:val="0"/>
-        </w:rPr>
       </w:pPr>
       <w:r>
         <w:t xml:space="preserve">Figure </w:t>
@@ -8300,8 +8314,362 @@
         </w:r>
       </w:fldSimple>
       <w:r>
-        <w:t xml:space="preserve"> - Web Interface Example</w:t>
-      </w:r>
+        <w:t xml:space="preserve"> </w:t>
+      </w:r>
+      <w:r>
+        <w:t>–</w:t>
+      </w:r>
+      <w:r>
+        <w:t xml:space="preserve"> Web</w:t>
+      </w:r>
+      <w:r>
+        <w:t xml:space="preserve"> </w:t>
+      </w:r>
+      <w:r>
+        <w:t>Interface Example</w:t>
+      </w:r>
+    </w:p>
+    <w:p>
+      <w:pPr>
+        <w:rPr>
+          <w:rFonts w:ascii="Bierstadt Display" w:hAnsi="Bierstadt Display"/>
+          <w:caps/>
+          <w:spacing w:val="15"/>
+        </w:rPr>
+      </w:pPr>
+      <w:r>
+        <w:rPr>
+          <w:rFonts w:ascii="Bierstadt Display" w:hAnsi="Bierstadt Display"/>
+        </w:rPr>
+        <w:br w:type="page"/>
+      </w:r>
+    </w:p>
+    <w:p>
+      <w:pPr>
+        <w:pStyle w:val="Heading2"/>
+        <w:rPr>
+          <w:rFonts w:ascii="Bierstadt Display" w:hAnsi="Bierstadt Display"/>
+        </w:rPr>
+      </w:pPr>
+      <w:r>
+        <w:rPr>
+          <w:rFonts w:ascii="Bierstadt Display" w:hAnsi="Bierstadt Display"/>
+        </w:rPr>
+        <w:lastRenderedPageBreak/>
+        <w:t>USB Direct Mode</w:t>
+      </w:r>
+    </w:p>
+    <w:p>
+      <w:pPr>
+        <w:rPr>
+          <w:rFonts w:ascii="Bierstadt Display" w:hAnsi="Bierstadt Display"/>
+        </w:rPr>
+      </w:pPr>
+      <w:r>
+        <w:rPr>
+          <w:rFonts w:ascii="Bierstadt Display" w:hAnsi="Bierstadt Display"/>
+        </w:rPr>
+        <w:t>USB D</w:t>
+      </w:r>
+      <w:r>
+        <w:rPr>
+          <w:rFonts w:ascii="Bierstadt Display" w:hAnsi="Bierstadt Display"/>
+        </w:rPr>
+        <w:t>irect Mode allows you to control the Spankulator via USB using a desktop app that emulates the Web Interface</w:t>
+      </w:r>
+      <w:r>
+        <w:rPr>
+          <w:rFonts w:ascii="Bierstadt Display" w:hAnsi="Bierstadt Display"/>
+        </w:rPr>
+        <w:t xml:space="preserve">. It also has the added benefit of being able to display trigger events as they occur rather than having to request them as in the web app.  </w:t>
+      </w:r>
+      <w:r>
+        <w:rPr>
+          <w:rFonts w:ascii="Bierstadt Display" w:hAnsi="Bierstadt Display"/>
+        </w:rPr>
+        <w:t>USB D</w:t>
+      </w:r>
+      <w:r>
+        <w:rPr>
+          <w:rFonts w:ascii="Bierstadt Display" w:hAnsi="Bierstadt Display"/>
+        </w:rPr>
+        <w:t>irect Mode is enabled on the Spankulator in two ways:</w:t>
+      </w:r>
+    </w:p>
+    <w:p>
+      <w:pPr>
+        <w:pStyle w:val="ListParagraph"/>
+        <w:numPr>
+          <w:ilvl w:val="0"/>
+          <w:numId w:val="24"/>
+        </w:numPr>
+        <w:rPr>
+          <w:caps/>
+          <w:spacing w:val="15"/>
+        </w:rPr>
+      </w:pPr>
+      <w:r>
+        <w:t>In Settings</w:t>
+      </w:r>
+    </w:p>
+    <w:p>
+      <w:pPr>
+        <w:pStyle w:val="ListParagraph"/>
+        <w:numPr>
+          <w:ilvl w:val="1"/>
+          <w:numId w:val="24"/>
+        </w:numPr>
+        <w:rPr>
+          <w:caps/>
+          <w:spacing w:val="15"/>
+        </w:rPr>
+      </w:pPr>
+      <w:r>
+        <w:t>USB Direct Disabled</w:t>
+      </w:r>
+    </w:p>
+    <w:p>
+      <w:pPr>
+        <w:pStyle w:val="ListParagraph"/>
+        <w:numPr>
+          <w:ilvl w:val="1"/>
+          <w:numId w:val="24"/>
+        </w:numPr>
+        <w:rPr>
+          <w:caps/>
+          <w:spacing w:val="15"/>
+        </w:rPr>
+      </w:pPr>
+      <w:r>
+        <w:t>USB Direct Enabled</w:t>
+      </w:r>
+    </w:p>
+    <w:p>
+      <w:pPr>
+        <w:pStyle w:val="ListParagraph"/>
+        <w:numPr>
+          <w:ilvl w:val="0"/>
+          <w:numId w:val="24"/>
+        </w:numPr>
+        <w:rPr>
+          <w:caps/>
+          <w:spacing w:val="15"/>
+        </w:rPr>
+      </w:pPr>
+      <w:r>
+        <w:t>Terminal Command</w:t>
+      </w:r>
+    </w:p>
+    <w:p>
+      <w:pPr>
+        <w:pStyle w:val="ListParagraph"/>
+        <w:numPr>
+          <w:ilvl w:val="1"/>
+          <w:numId w:val="24"/>
+        </w:numPr>
+        <w:rPr>
+          <w:caps/>
+          <w:spacing w:val="15"/>
+        </w:rPr>
+      </w:pPr>
+      <w:r>
+        <w:t>U0 - USB Direct Off</w:t>
+      </w:r>
+    </w:p>
+    <w:p>
+      <w:pPr>
+        <w:pStyle w:val="ListParagraph"/>
+        <w:numPr>
+          <w:ilvl w:val="1"/>
+          <w:numId w:val="24"/>
+        </w:numPr>
+        <w:rPr>
+          <w:caps/>
+          <w:spacing w:val="15"/>
+        </w:rPr>
+      </w:pPr>
+      <w:r>
+        <w:t>U1 - USB Direct On</w:t>
+      </w:r>
+    </w:p>
+    <w:p>
+      <w:r>
+        <w:t xml:space="preserve">Get the desktop app from the </w:t>
+      </w:r>
+      <w:hyperlink r:id="rId19" w:anchor="download_the_code" w:history="1">
+        <w:r>
+          <w:rPr>
+            <w:rStyle w:val="Hyperlink"/>
+          </w:rPr>
+          <w:t>website</w:t>
+        </w:r>
+      </w:hyperlink>
+      <w:r>
+        <w:t>. Unzip the x64 folder into a convenient location and run the exe file contained in that folder. You should see a screen like the following:</w:t>
+      </w:r>
+    </w:p>
+    <w:p>
+      <w:r>
+        <w:rPr>
+          <w:noProof/>
+        </w:rPr>
+        <w:drawing>
+          <wp:inline distT="0" distB="0" distL="0" distR="0" wp14:anchorId="779BC7D1" wp14:editId="1C82D47C">
+            <wp:extent cx="5800725" cy="4496372"/>
+            <wp:effectExtent l="0" t="0" r="0" b="0"/>
+            <wp:docPr id="223748946" name="Picture 1"/>
+            <wp:cNvGraphicFramePr>
+              <a:graphicFrameLocks xmlns:a="http://schemas.openxmlformats.org/drawingml/2006/main" noChangeAspect="1"/>
+            </wp:cNvGraphicFramePr>
+            <a:graphic xmlns:a="http://schemas.openxmlformats.org/drawingml/2006/main">
+              <a:graphicData uri="http://schemas.openxmlformats.org/drawingml/2006/picture">
+                <pic:pic xmlns:pic="http://schemas.openxmlformats.org/drawingml/2006/picture">
+                  <pic:nvPicPr>
+                    <pic:cNvPr id="223748946" name="Picture 1"/>
+                    <pic:cNvPicPr/>
+                  </pic:nvPicPr>
+                  <pic:blipFill>
+                    <a:blip r:embed="rId20">
+                      <a:extLst>
+                        <a:ext uri="{28A0092B-C50C-407E-A947-70E740481C1C}">
+                          <a14:useLocalDpi xmlns:a14="http://schemas.microsoft.com/office/drawing/2010/main" val="0"/>
+                        </a:ext>
+                      </a:extLst>
+                    </a:blip>
+                    <a:stretch>
+                      <a:fillRect/>
+                    </a:stretch>
+                  </pic:blipFill>
+                  <pic:spPr>
+                    <a:xfrm>
+                      <a:off x="0" y="0"/>
+                      <a:ext cx="5809506" cy="4503179"/>
+                    </a:xfrm>
+                    <a:prstGeom prst="rect">
+                      <a:avLst/>
+                    </a:prstGeom>
+                  </pic:spPr>
+                </pic:pic>
+              </a:graphicData>
+            </a:graphic>
+          </wp:inline>
+        </w:drawing>
+      </w:r>
+    </w:p>
+    <w:p>
+      <w:r>
+        <w:lastRenderedPageBreak/>
+        <w:t xml:space="preserve">The devices that show as </w:t>
+      </w:r>
+      <w:r>
+        <w:rPr>
+          <w:i/>
+          <w:iCs/>
+        </w:rPr>
+        <w:t>Spankulator</w:t>
+      </w:r>
+      <w:r>
+        <w:t xml:space="preserve"> with a vendor id of 2341 should be your Spankulators. Choose a Spankulator by clicking on the path entry of the table.</w:t>
+      </w:r>
+    </w:p>
+    <w:p>
+      <w:r>
+        <w:t xml:space="preserve">It will bring up </w:t>
+      </w:r>
+      <w:r>
+        <w:t xml:space="preserve">something like </w:t>
+      </w:r>
+      <w:r>
+        <w:t>the following screen. Use it like you’d use the web app.</w:t>
+      </w:r>
+    </w:p>
+    <w:p>
+      <w:pPr>
+        <w:keepNext/>
+      </w:pPr>
+      <w:r>
+        <w:rPr>
+          <w:noProof/>
+        </w:rPr>
+        <w:drawing>
+          <wp:inline distT="0" distB="0" distL="0" distR="0" wp14:anchorId="3385D7A5" wp14:editId="37913DAA">
+            <wp:extent cx="5943600" cy="5224780"/>
+            <wp:effectExtent l="0" t="0" r="0" b="0"/>
+            <wp:docPr id="891584034" name="Picture 1" descr="A screenshot of a computer&#10;&#10;Description automatically generated"/>
+            <wp:cNvGraphicFramePr>
+              <a:graphicFrameLocks xmlns:a="http://schemas.openxmlformats.org/drawingml/2006/main" noChangeAspect="1"/>
+            </wp:cNvGraphicFramePr>
+            <a:graphic xmlns:a="http://schemas.openxmlformats.org/drawingml/2006/main">
+              <a:graphicData uri="http://schemas.openxmlformats.org/drawingml/2006/picture">
+                <pic:pic xmlns:pic="http://schemas.openxmlformats.org/drawingml/2006/picture">
+                  <pic:nvPicPr>
+                    <pic:cNvPr id="891584034" name="Picture 1" descr="A screenshot of a computer&#10;&#10;Description automatically generated"/>
+                    <pic:cNvPicPr/>
+                  </pic:nvPicPr>
+                  <pic:blipFill>
+                    <a:blip r:embed="rId21">
+                      <a:extLst>
+                        <a:ext uri="{28A0092B-C50C-407E-A947-70E740481C1C}">
+                          <a14:useLocalDpi xmlns:a14="http://schemas.microsoft.com/office/drawing/2010/main" val="0"/>
+                        </a:ext>
+                      </a:extLst>
+                    </a:blip>
+                    <a:stretch>
+                      <a:fillRect/>
+                    </a:stretch>
+                  </pic:blipFill>
+                  <pic:spPr>
+                    <a:xfrm>
+                      <a:off x="0" y="0"/>
+                      <a:ext cx="5943600" cy="5224780"/>
+                    </a:xfrm>
+                    <a:prstGeom prst="rect">
+                      <a:avLst/>
+                    </a:prstGeom>
+                  </pic:spPr>
+                </pic:pic>
+              </a:graphicData>
+            </a:graphic>
+          </wp:inline>
+        </w:drawing>
+      </w:r>
+    </w:p>
+    <w:p>
+      <w:pPr>
+        <w:pStyle w:val="Caption"/>
+        <w:jc w:val="center"/>
+      </w:pPr>
+      <w:r>
+        <w:t xml:space="preserve">Figure </w:t>
+      </w:r>
+      <w:fldSimple w:instr=" SEQ Figure \* ARABIC ">
+        <w:r>
+          <w:rPr>
+            <w:noProof/>
+          </w:rPr>
+          <w:t>11</w:t>
+        </w:r>
+      </w:fldSimple>
+      <w:r>
+        <w:t xml:space="preserve"> –</w:t>
+      </w:r>
+      <w:r>
+        <w:t xml:space="preserve"> </w:t>
+      </w:r>
+      <w:r>
+        <w:t xml:space="preserve">Desktop </w:t>
+      </w:r>
+      <w:r>
+        <w:t>App Example</w:t>
+      </w:r>
+    </w:p>
+    <w:p>
+      <w:pPr>
+        <w:rPr>
+          <w:b/>
+          <w:bCs/>
+        </w:rPr>
+      </w:pPr>
       <w:r>
         <w:br w:type="page"/>
       </w:r>
@@ -8383,7 +8751,7 @@
                     <pic:cNvPicPr/>
                   </pic:nvPicPr>
                   <pic:blipFill>
-                    <a:blip r:embed="rId19">
+                    <a:blip r:embed="rId22">
                       <a:extLst>
                         <a:ext uri="{28A0092B-C50C-407E-A947-70E740481C1C}">
                           <a14:useLocalDpi xmlns:a14="http://schemas.microsoft.com/office/drawing/2010/main" val="0"/>
@@ -8422,7 +8790,7 @@
           <w:rPr>
             <w:noProof/>
           </w:rPr>
-          <w:t>11</w:t>
+          <w:t>12</w:t>
         </w:r>
       </w:fldSimple>
       <w:r>
@@ -12854,7 +13222,7 @@
       <w:r>
         <w:t xml:space="preserve"> Bossa can be found at: </w:t>
       </w:r>
-      <w:hyperlink r:id="rId20" w:history="1">
+      <w:hyperlink r:id="rId23" w:history="1">
         <w:r>
           <w:rPr>
             <w:rStyle w:val="Hyperlink"/>
@@ -13903,6 +14271,119 @@
     </w:lvl>
   </w:abstractNum>
   <w:abstractNum w:abstractNumId="8" w15:restartNumberingAfterBreak="0">
+    <w:nsid w:val="32825B10"/>
+    <w:multiLevelType w:val="hybridMultilevel"/>
+    <w:tmpl w:val="8814E958"/>
+    <w:lvl w:ilvl="0" w:tplc="04090001">
+      <w:start w:val="1"/>
+      <w:numFmt w:val="bullet"/>
+      <w:lvlText w:val=""/>
+      <w:lvlJc w:val="left"/>
+      <w:pPr>
+        <w:ind w:left="720" w:hanging="360"/>
+      </w:pPr>
+      <w:rPr>
+        <w:rFonts w:ascii="Symbol" w:hAnsi="Symbol" w:hint="default"/>
+      </w:rPr>
+    </w:lvl>
+    <w:lvl w:ilvl="1" w:tplc="04090003">
+      <w:start w:val="1"/>
+      <w:numFmt w:val="bullet"/>
+      <w:lvlText w:val="o"/>
+      <w:lvlJc w:val="left"/>
+      <w:pPr>
+        <w:ind w:left="1440" w:hanging="360"/>
+      </w:pPr>
+      <w:rPr>
+        <w:rFonts w:ascii="Courier New" w:hAnsi="Courier New" w:cs="Courier New" w:hint="default"/>
+      </w:rPr>
+    </w:lvl>
+    <w:lvl w:ilvl="2" w:tplc="04090005" w:tentative="1">
+      <w:start w:val="1"/>
+      <w:numFmt w:val="bullet"/>
+      <w:lvlText w:val=""/>
+      <w:lvlJc w:val="left"/>
+      <w:pPr>
+        <w:ind w:left="2160" w:hanging="360"/>
+      </w:pPr>
+      <w:rPr>
+        <w:rFonts w:ascii="Wingdings" w:hAnsi="Wingdings" w:hint="default"/>
+      </w:rPr>
+    </w:lvl>
+    <w:lvl w:ilvl="3" w:tplc="04090001" w:tentative="1">
+      <w:start w:val="1"/>
+      <w:numFmt w:val="bullet"/>
+      <w:lvlText w:val=""/>
+      <w:lvlJc w:val="left"/>
+      <w:pPr>
+        <w:ind w:left="2880" w:hanging="360"/>
+      </w:pPr>
+      <w:rPr>
+        <w:rFonts w:ascii="Symbol" w:hAnsi="Symbol" w:hint="default"/>
+      </w:rPr>
+    </w:lvl>
+    <w:lvl w:ilvl="4" w:tplc="04090003" w:tentative="1">
+      <w:start w:val="1"/>
+      <w:numFmt w:val="bullet"/>
+      <w:lvlText w:val="o"/>
+      <w:lvlJc w:val="left"/>
+      <w:pPr>
+        <w:ind w:left="3600" w:hanging="360"/>
+      </w:pPr>
+      <w:rPr>
+        <w:rFonts w:ascii="Courier New" w:hAnsi="Courier New" w:cs="Courier New" w:hint="default"/>
+      </w:rPr>
+    </w:lvl>
+    <w:lvl w:ilvl="5" w:tplc="04090005" w:tentative="1">
+      <w:start w:val="1"/>
+      <w:numFmt w:val="bullet"/>
+      <w:lvlText w:val=""/>
+      <w:lvlJc w:val="left"/>
+      <w:pPr>
+        <w:ind w:left="4320" w:hanging="360"/>
+      </w:pPr>
+      <w:rPr>
+        <w:rFonts w:ascii="Wingdings" w:hAnsi="Wingdings" w:hint="default"/>
+      </w:rPr>
+    </w:lvl>
+    <w:lvl w:ilvl="6" w:tplc="04090001" w:tentative="1">
+      <w:start w:val="1"/>
+      <w:numFmt w:val="bullet"/>
+      <w:lvlText w:val=""/>
+      <w:lvlJc w:val="left"/>
+      <w:pPr>
+        <w:ind w:left="5040" w:hanging="360"/>
+      </w:pPr>
+      <w:rPr>
+        <w:rFonts w:ascii="Symbol" w:hAnsi="Symbol" w:hint="default"/>
+      </w:rPr>
+    </w:lvl>
+    <w:lvl w:ilvl="7" w:tplc="04090003" w:tentative="1">
+      <w:start w:val="1"/>
+      <w:numFmt w:val="bullet"/>
+      <w:lvlText w:val="o"/>
+      <w:lvlJc w:val="left"/>
+      <w:pPr>
+        <w:ind w:left="5760" w:hanging="360"/>
+      </w:pPr>
+      <w:rPr>
+        <w:rFonts w:ascii="Courier New" w:hAnsi="Courier New" w:cs="Courier New" w:hint="default"/>
+      </w:rPr>
+    </w:lvl>
+    <w:lvl w:ilvl="8" w:tplc="04090005" w:tentative="1">
+      <w:start w:val="1"/>
+      <w:numFmt w:val="bullet"/>
+      <w:lvlText w:val=""/>
+      <w:lvlJc w:val="left"/>
+      <w:pPr>
+        <w:ind w:left="6480" w:hanging="360"/>
+      </w:pPr>
+      <w:rPr>
+        <w:rFonts w:ascii="Wingdings" w:hAnsi="Wingdings" w:hint="default"/>
+      </w:rPr>
+    </w:lvl>
+  </w:abstractNum>
+  <w:abstractNum w:abstractNumId="9" w15:restartNumberingAfterBreak="0">
     <w:nsid w:val="33D81390"/>
     <w:multiLevelType w:val="hybridMultilevel"/>
     <w:tmpl w:val="5A82AE90"/>
@@ -14015,7 +14496,7 @@
       </w:rPr>
     </w:lvl>
   </w:abstractNum>
-  <w:abstractNum w:abstractNumId="9" w15:restartNumberingAfterBreak="0">
+  <w:abstractNum w:abstractNumId="10" w15:restartNumberingAfterBreak="0">
     <w:nsid w:val="3DDD7DA2"/>
     <w:multiLevelType w:val="multilevel"/>
     <w:tmpl w:val="2BCCB2A6"/>
@@ -14164,7 +14645,7 @@
       </w:rPr>
     </w:lvl>
   </w:abstractNum>
-  <w:abstractNum w:abstractNumId="10" w15:restartNumberingAfterBreak="0">
+  <w:abstractNum w:abstractNumId="11" w15:restartNumberingAfterBreak="0">
     <w:nsid w:val="436B1D76"/>
     <w:multiLevelType w:val="multilevel"/>
     <w:tmpl w:val="D076BA44"/>
@@ -14313,7 +14794,7 @@
       </w:rPr>
     </w:lvl>
   </w:abstractNum>
-  <w:abstractNum w:abstractNumId="11" w15:restartNumberingAfterBreak="0">
+  <w:abstractNum w:abstractNumId="12" w15:restartNumberingAfterBreak="0">
     <w:nsid w:val="46376827"/>
     <w:multiLevelType w:val="hybridMultilevel"/>
     <w:tmpl w:val="D4C0882A"/>
@@ -14426,7 +14907,7 @@
       </w:rPr>
     </w:lvl>
   </w:abstractNum>
-  <w:abstractNum w:abstractNumId="12" w15:restartNumberingAfterBreak="0">
+  <w:abstractNum w:abstractNumId="13" w15:restartNumberingAfterBreak="0">
     <w:nsid w:val="4CF10A89"/>
     <w:multiLevelType w:val="multilevel"/>
     <w:tmpl w:val="BBA2E28A"/>
@@ -14575,7 +15056,7 @@
       </w:rPr>
     </w:lvl>
   </w:abstractNum>
-  <w:abstractNum w:abstractNumId="13" w15:restartNumberingAfterBreak="0">
+  <w:abstractNum w:abstractNumId="14" w15:restartNumberingAfterBreak="0">
     <w:nsid w:val="52E97EDE"/>
     <w:multiLevelType w:val="multilevel"/>
     <w:tmpl w:val="D0388AC2"/>
@@ -14724,7 +15205,7 @@
       </w:rPr>
     </w:lvl>
   </w:abstractNum>
-  <w:abstractNum w:abstractNumId="14" w15:restartNumberingAfterBreak="0">
+  <w:abstractNum w:abstractNumId="15" w15:restartNumberingAfterBreak="0">
     <w:nsid w:val="5ABF2B67"/>
     <w:multiLevelType w:val="hybridMultilevel"/>
     <w:tmpl w:val="AFB67F04"/>
@@ -14837,7 +15318,7 @@
       </w:rPr>
     </w:lvl>
   </w:abstractNum>
-  <w:abstractNum w:abstractNumId="15" w15:restartNumberingAfterBreak="0">
+  <w:abstractNum w:abstractNumId="16" w15:restartNumberingAfterBreak="0">
     <w:nsid w:val="5CAD2CD6"/>
     <w:multiLevelType w:val="hybridMultilevel"/>
     <w:tmpl w:val="970ACF76"/>
@@ -14950,7 +15431,7 @@
       </w:rPr>
     </w:lvl>
   </w:abstractNum>
-  <w:abstractNum w:abstractNumId="16" w15:restartNumberingAfterBreak="0">
+  <w:abstractNum w:abstractNumId="17" w15:restartNumberingAfterBreak="0">
     <w:nsid w:val="69EE19B8"/>
     <w:multiLevelType w:val="multilevel"/>
     <w:tmpl w:val="B8A88CD8"/>
@@ -15099,7 +15580,7 @@
       </w:rPr>
     </w:lvl>
   </w:abstractNum>
-  <w:abstractNum w:abstractNumId="17" w15:restartNumberingAfterBreak="0">
+  <w:abstractNum w:abstractNumId="18" w15:restartNumberingAfterBreak="0">
     <w:nsid w:val="70B3554D"/>
     <w:multiLevelType w:val="hybridMultilevel"/>
     <w:tmpl w:val="61C6485E"/>
@@ -15185,7 +15666,7 @@
       </w:pPr>
     </w:lvl>
   </w:abstractNum>
-  <w:abstractNum w:abstractNumId="18" w15:restartNumberingAfterBreak="0">
+  <w:abstractNum w:abstractNumId="19" w15:restartNumberingAfterBreak="0">
     <w:nsid w:val="77FF54DC"/>
     <w:multiLevelType w:val="hybridMultilevel"/>
     <w:tmpl w:val="9A3EA75C"/>
@@ -15271,7 +15752,7 @@
       </w:pPr>
     </w:lvl>
   </w:abstractNum>
-  <w:abstractNum w:abstractNumId="19" w15:restartNumberingAfterBreak="0">
+  <w:abstractNum w:abstractNumId="20" w15:restartNumberingAfterBreak="0">
     <w:nsid w:val="79963B9C"/>
     <w:multiLevelType w:val="hybridMultilevel"/>
     <w:tmpl w:val="32E613C6"/>
@@ -15384,7 +15865,7 @@
       </w:rPr>
     </w:lvl>
   </w:abstractNum>
-  <w:abstractNum w:abstractNumId="20" w15:restartNumberingAfterBreak="0">
+  <w:abstractNum w:abstractNumId="21" w15:restartNumberingAfterBreak="0">
     <w:nsid w:val="7CE07EE4"/>
     <w:multiLevelType w:val="hybridMultilevel"/>
     <w:tmpl w:val="6448B706"/>
@@ -15473,7 +15954,7 @@
       </w:pPr>
     </w:lvl>
   </w:abstractNum>
-  <w:abstractNum w:abstractNumId="21" w15:restartNumberingAfterBreak="0">
+  <w:abstractNum w:abstractNumId="22" w15:restartNumberingAfterBreak="0">
     <w:nsid w:val="7D503AD3"/>
     <w:multiLevelType w:val="hybridMultilevel"/>
     <w:tmpl w:val="D6E24B70"/>
@@ -15559,7 +16040,7 @@
       </w:pPr>
     </w:lvl>
   </w:abstractNum>
-  <w:abstractNum w:abstractNumId="22" w15:restartNumberingAfterBreak="0">
+  <w:abstractNum w:abstractNumId="23" w15:restartNumberingAfterBreak="0">
     <w:nsid w:val="7DE3334C"/>
     <w:multiLevelType w:val="hybridMultilevel"/>
     <w:tmpl w:val="743460B2"/>
@@ -15673,52 +16154,52 @@
     </w:lvl>
   </w:abstractNum>
   <w:num w:numId="1" w16cid:durableId="1840122885">
-    <w:abstractNumId w:val="18"/>
+    <w:abstractNumId w:val="19"/>
   </w:num>
   <w:num w:numId="2" w16cid:durableId="786241307">
-    <w:abstractNumId w:val="16"/>
+    <w:abstractNumId w:val="17"/>
   </w:num>
   <w:num w:numId="3" w16cid:durableId="1314871496">
-    <w:abstractNumId w:val="13"/>
+    <w:abstractNumId w:val="14"/>
   </w:num>
   <w:num w:numId="4" w16cid:durableId="1130325335">
-    <w:abstractNumId w:val="9"/>
+    <w:abstractNumId w:val="10"/>
   </w:num>
   <w:num w:numId="5" w16cid:durableId="2097170598">
     <w:abstractNumId w:val="3"/>
   </w:num>
   <w:num w:numId="6" w16cid:durableId="503665335">
-    <w:abstractNumId w:val="10"/>
+    <w:abstractNumId w:val="11"/>
   </w:num>
   <w:num w:numId="7" w16cid:durableId="630132461">
     <w:abstractNumId w:val="6"/>
   </w:num>
   <w:num w:numId="8" w16cid:durableId="515459596">
+    <w:abstractNumId w:val="13"/>
+  </w:num>
+  <w:num w:numId="9" w16cid:durableId="168906601">
+    <w:abstractNumId w:val="9"/>
+  </w:num>
+  <w:num w:numId="10" w16cid:durableId="2084065397">
     <w:abstractNumId w:val="12"/>
   </w:num>
-  <w:num w:numId="9" w16cid:durableId="168906601">
-    <w:abstractNumId w:val="8"/>
-  </w:num>
-  <w:num w:numId="10" w16cid:durableId="2084065397">
-    <w:abstractNumId w:val="11"/>
-  </w:num>
   <w:num w:numId="11" w16cid:durableId="475070727">
-    <w:abstractNumId w:val="22"/>
+    <w:abstractNumId w:val="23"/>
   </w:num>
   <w:num w:numId="12" w16cid:durableId="1378309701">
-    <w:abstractNumId w:val="19"/>
+    <w:abstractNumId w:val="20"/>
   </w:num>
   <w:num w:numId="13" w16cid:durableId="1167862663">
     <w:abstractNumId w:val="7"/>
   </w:num>
   <w:num w:numId="14" w16cid:durableId="806976059">
-    <w:abstractNumId w:val="14"/>
+    <w:abstractNumId w:val="15"/>
   </w:num>
   <w:num w:numId="15" w16cid:durableId="696001307">
-    <w:abstractNumId w:val="15"/>
+    <w:abstractNumId w:val="16"/>
   </w:num>
   <w:num w:numId="16" w16cid:durableId="160195802">
-    <w:abstractNumId w:val="21"/>
+    <w:abstractNumId w:val="22"/>
   </w:num>
   <w:num w:numId="17" w16cid:durableId="1396583314">
     <w:abstractNumId w:val="5"/>
@@ -15730,7 +16211,7 @@
     <w:abstractNumId w:val="2"/>
   </w:num>
   <w:num w:numId="20" w16cid:durableId="324087834">
-    <w:abstractNumId w:val="20"/>
+    <w:abstractNumId w:val="21"/>
   </w:num>
   <w:num w:numId="21" w16cid:durableId="400369915">
     <w:abstractNumId w:val="4"/>
@@ -15739,7 +16220,10 @@
     <w:abstractNumId w:val="1"/>
   </w:num>
   <w:num w:numId="23" w16cid:durableId="1295915871">
-    <w:abstractNumId w:val="17"/>
+    <w:abstractNumId w:val="18"/>
+  </w:num>
+  <w:num w:numId="24" w16cid:durableId="874972954">
+    <w:abstractNumId w:val="8"/>
   </w:num>
 </w:numbering>
 </file>
@@ -16862,6 +17346,18 @@
       <w:color w:val="808080"/>
     </w:rPr>
   </w:style>
+  <w:style w:type="character" w:styleId="FollowedHyperlink">
+    <w:name w:val="FollowedHyperlink"/>
+    <w:basedOn w:val="DefaultParagraphFont"/>
+    <w:uiPriority w:val="99"/>
+    <w:semiHidden/>
+    <w:unhideWhenUsed/>
+    <w:rsid w:val="005A5EC9"/>
+    <w:rPr>
+      <w:color w:val="7F6F6F" w:themeColor="followedHyperlink"/>
+      <w:u w:val="single"/>
+    </w:rPr>
+  </w:style>
 </w:styles>
 </file>
 

</xml_diff>

<commit_message>
Updates USB Direct section
</commit_message>
<xml_diff>
--- a/Spankulator-Manual/Spankulator-Manual.docx
+++ b/Spankulator-Manual/Spankulator-Manual.docx
@@ -2199,11 +2199,19 @@
           <w:rFonts w:eastAsia="Times New Roman"/>
         </w:rPr>
       </w:pPr>
+      <w:proofErr w:type="spellStart"/>
       <w:r>
         <w:rPr>
           <w:rFonts w:eastAsia="Times New Roman"/>
         </w:rPr>
-        <w:t>Fxn – Down (use default parameters as shown in images below)</w:t>
+        <w:t>Fxn</w:t>
+      </w:r>
+      <w:proofErr w:type="spellEnd"/>
+      <w:r>
+        <w:rPr>
+          <w:rFonts w:eastAsia="Times New Roman"/>
+        </w:rPr>
+        <w:t xml:space="preserve"> – Down (use default parameters as shown in images below)</w:t>
       </w:r>
     </w:p>
     <w:p>
@@ -2743,7 +2751,43 @@
           <w:color w:val="333333"/>
           <w:szCs w:val="24"/>
         </w:rPr>
-        <w:t>igital input. Operation is triggered with a 0 to 5 volt transition on this input. This also serves as the External Clock when Ext Clk mode is enabled.</w:t>
+        <w:t xml:space="preserve">igital input. Operation is triggered with a </w:t>
+      </w:r>
+      <w:proofErr w:type="gramStart"/>
+      <w:r>
+        <w:rPr>
+          <w:rFonts w:eastAsia="Times New Roman" w:cs="Helvetica"/>
+          <w:color w:val="333333"/>
+          <w:szCs w:val="24"/>
+        </w:rPr>
+        <w:t>0 to 5 volt</w:t>
+      </w:r>
+      <w:proofErr w:type="gramEnd"/>
+      <w:r>
+        <w:rPr>
+          <w:rFonts w:eastAsia="Times New Roman" w:cs="Helvetica"/>
+          <w:color w:val="333333"/>
+          <w:szCs w:val="24"/>
+        </w:rPr>
+        <w:t xml:space="preserve"> transition on this input. This also serves as the External Clock when Ext </w:t>
+      </w:r>
+      <w:proofErr w:type="spellStart"/>
+      <w:r>
+        <w:rPr>
+          <w:rFonts w:eastAsia="Times New Roman" w:cs="Helvetica"/>
+          <w:color w:val="333333"/>
+          <w:szCs w:val="24"/>
+        </w:rPr>
+        <w:t>Clk</w:t>
+      </w:r>
+      <w:proofErr w:type="spellEnd"/>
+      <w:r>
+        <w:rPr>
+          <w:rFonts w:eastAsia="Times New Roman" w:cs="Helvetica"/>
+          <w:color w:val="333333"/>
+          <w:szCs w:val="24"/>
+        </w:rPr>
+        <w:t xml:space="preserve"> mode is enabled.</w:t>
       </w:r>
     </w:p>
     <w:p>
@@ -2760,13 +2804,23 @@
           <w:szCs w:val="24"/>
         </w:rPr>
       </w:pPr>
+      <w:proofErr w:type="gramStart"/>
       <w:r>
         <w:rPr>
           <w:rFonts w:eastAsia="Times New Roman" w:cs="Helvetica"/>
           <w:color w:val="333333"/>
           <w:szCs w:val="24"/>
         </w:rPr>
-        <w:t>Sig In –</w:t>
+        <w:t>Sig</w:t>
+      </w:r>
+      <w:proofErr w:type="gramEnd"/>
+      <w:r>
+        <w:rPr>
+          <w:rFonts w:eastAsia="Times New Roman" w:cs="Helvetica"/>
+          <w:color w:val="333333"/>
+          <w:szCs w:val="24"/>
+        </w:rPr>
+        <w:t xml:space="preserve"> In –</w:t>
       </w:r>
       <w:r>
         <w:rPr>
@@ -3016,8 +3070,18 @@
           <w:color w:val="333333"/>
           <w:szCs w:val="24"/>
         </w:rPr>
-        <w:t>User Mode – For sending sequences of Spanks and/or LFO bursts</w:t>
-      </w:r>
+        <w:t xml:space="preserve">User Mode – For sending sequences of Spanks and/or LFO </w:t>
+      </w:r>
+      <w:proofErr w:type="gramStart"/>
+      <w:r>
+        <w:rPr>
+          <w:rFonts w:eastAsia="Times New Roman" w:cs="Helvetica"/>
+          <w:color w:val="333333"/>
+          <w:szCs w:val="24"/>
+        </w:rPr>
+        <w:t>bursts</w:t>
+      </w:r>
+      <w:proofErr w:type="gramEnd"/>
     </w:p>
     <w:p>
       <w:pPr>
@@ -3047,8 +3111,18 @@
           <w:color w:val="333333"/>
           <w:szCs w:val="24"/>
         </w:rPr>
-        <w:t xml:space="preserve"> Mode – For configuring WiFi connection</w:t>
-      </w:r>
+        <w:t xml:space="preserve"> Mode – For configuring WiFi </w:t>
+      </w:r>
+      <w:proofErr w:type="gramStart"/>
+      <w:r>
+        <w:rPr>
+          <w:rFonts w:eastAsia="Times New Roman" w:cs="Helvetica"/>
+          <w:color w:val="333333"/>
+          <w:szCs w:val="24"/>
+        </w:rPr>
+        <w:t>connection</w:t>
+      </w:r>
+      <w:proofErr w:type="gramEnd"/>
     </w:p>
     <w:p>
       <w:pPr>
@@ -3114,8 +3188,13 @@
         </w:numPr>
       </w:pPr>
       <w:r>
-        <w:t>128x64 graphic display enhances usability</w:t>
-      </w:r>
+        <w:t xml:space="preserve">128x64 graphic display enhances </w:t>
+      </w:r>
+      <w:proofErr w:type="gramStart"/>
+      <w:r>
+        <w:t>usability</w:t>
+      </w:r>
+      <w:proofErr w:type="gramEnd"/>
     </w:p>
     <w:p>
       <w:pPr>
@@ -3138,7 +3217,15 @@
         <w:t xml:space="preserve"> mouse,</w:t>
       </w:r>
       <w:r>
-        <w:t xml:space="preserve"> display and scripting.</w:t>
+        <w:t xml:space="preserve"> </w:t>
+      </w:r>
+      <w:proofErr w:type="gramStart"/>
+      <w:r>
+        <w:t>display</w:t>
+      </w:r>
+      <w:proofErr w:type="gramEnd"/>
+      <w:r>
+        <w:t xml:space="preserve"> and scripting.</w:t>
       </w:r>
     </w:p>
     <w:p>
@@ -3150,8 +3237,13 @@
         </w:numPr>
       </w:pPr>
       <w:r>
-        <w:t>All settings are stored in Flash memory so that they are retained when power is off</w:t>
-      </w:r>
+        <w:t xml:space="preserve">All settings are stored in Flash memory so that they are retained when power is </w:t>
+      </w:r>
+      <w:proofErr w:type="gramStart"/>
+      <w:r>
+        <w:t>off</w:t>
+      </w:r>
+      <w:proofErr w:type="gramEnd"/>
     </w:p>
     <w:p>
       <w:pPr>
@@ -3162,8 +3254,13 @@
         </w:numPr>
       </w:pPr>
       <w:r>
-        <w:t>Selectable Single Shot or Repeat mode</w:t>
-      </w:r>
+        <w:t xml:space="preserve">Selectable Single Shot or Repeat </w:t>
+      </w:r>
+      <w:proofErr w:type="gramStart"/>
+      <w:r>
+        <w:t>mode</w:t>
+      </w:r>
+      <w:proofErr w:type="gramEnd"/>
     </w:p>
     <w:p>
       <w:pPr>
@@ -3195,8 +3292,13 @@
         </w:numPr>
       </w:pPr>
       <w:r>
-        <w:t>CV Out can be Quantized</w:t>
-      </w:r>
+        <w:t xml:space="preserve">CV Out can be </w:t>
+      </w:r>
+      <w:proofErr w:type="gramStart"/>
+      <w:r>
+        <w:t>Quantized</w:t>
+      </w:r>
+      <w:proofErr w:type="gramEnd"/>
     </w:p>
     <w:p>
       <w:pPr>
@@ -3243,8 +3345,13 @@
         </w:numPr>
       </w:pPr>
       <w:r>
-        <w:t>Inputs and Outputs are protected against damage during typical use</w:t>
-      </w:r>
+        <w:t xml:space="preserve">Inputs and Outputs are protected against damage during typical </w:t>
+      </w:r>
+      <w:proofErr w:type="gramStart"/>
+      <w:r>
+        <w:t>use</w:t>
+      </w:r>
+      <w:proofErr w:type="gramEnd"/>
     </w:p>
     <w:p>
       <w:pPr>
@@ -3349,7 +3456,15 @@
     </w:p>
     <w:p>
       <w:r>
-        <w:t>Because it is Open Source, in addition to being used by musicians and sound designers to create new and amazing sounds, the Spankulator can be used by students and entrepreneurs to create new, amazing modules. And, of course, the open-source community will generally improve the product as times goes along. Links to the design repositories can be found on the Spankulator web page.</w:t>
+        <w:t xml:space="preserve">Because it is Open Source, in addition to being used by musicians and sound designers to create new and amazing sounds, the Spankulator can be used by students and entrepreneurs to create new, amazing modules. And, of course, the open-source community will generally improve the product as </w:t>
+      </w:r>
+      <w:proofErr w:type="gramStart"/>
+      <w:r>
+        <w:t>times</w:t>
+      </w:r>
+      <w:proofErr w:type="gramEnd"/>
+      <w:r>
+        <w:t xml:space="preserve"> goes along. Links to the design repositories can be found on the Spankulator web page.</w:t>
       </w:r>
     </w:p>
     <w:p>
@@ -3694,7 +3809,15 @@
         <w:t>left</w:t>
       </w:r>
       <w:r>
-        <w:t xml:space="preserve"> arrow down for 2 seconds inserts (right) or deletes (left) a character.</w:t>
+        <w:t xml:space="preserve"> arrow down for 2 seconds </w:t>
+      </w:r>
+      <w:proofErr w:type="gramStart"/>
+      <w:r>
+        <w:t>inserts</w:t>
+      </w:r>
+      <w:proofErr w:type="gramEnd"/>
+      <w:r>
+        <w:t xml:space="preserve"> (right) or deletes (left) a character.</w:t>
       </w:r>
     </w:p>
     <w:p>
@@ -3706,7 +3829,15 @@
         </w:numPr>
       </w:pPr>
       <w:r>
-        <w:t>Use the Adjust knob to increment and decrement the selected digit.</w:t>
+        <w:t xml:space="preserve">Use the Adjust knob to increment and </w:t>
+      </w:r>
+      <w:proofErr w:type="gramStart"/>
+      <w:r>
+        <w:t>decrement</w:t>
+      </w:r>
+      <w:proofErr w:type="gramEnd"/>
+      <w:r>
+        <w:t xml:space="preserve"> the selected digit.</w:t>
       </w:r>
     </w:p>
     <w:p>
@@ -3729,8 +3860,13 @@
           <w:numId w:val="11"/>
         </w:numPr>
       </w:pPr>
-      <w:r>
-        <w:t>Operation of each function is triggered by a variety of methods.</w:t>
+      <w:proofErr w:type="gramStart"/>
+      <w:r>
+        <w:t>Operation</w:t>
+      </w:r>
+      <w:proofErr w:type="gramEnd"/>
+      <w:r>
+        <w:t xml:space="preserve"> of each function is triggered by a variety of methods.</w:t>
       </w:r>
     </w:p>
     <w:p>
@@ -3766,7 +3902,11 @@
         </w:numPr>
       </w:pPr>
       <w:r>
-        <w:t xml:space="preserve">Terminal uses the </w:t>
+        <w:t xml:space="preserve">Terminal uses </w:t>
+      </w:r>
+      <w:proofErr w:type="gramStart"/>
+      <w:r>
+        <w:t xml:space="preserve">the </w:t>
       </w:r>
       <w:r>
         <w:rPr>
@@ -3777,6 +3917,7 @@
         </w:rPr>
         <w:t>!</w:t>
       </w:r>
+      <w:proofErr w:type="gramEnd"/>
       <w:r>
         <w:t xml:space="preserve"> key to trigger.</w:t>
       </w:r>
@@ -3991,6 +4132,7 @@
       <w:r>
         <w:t xml:space="preserve">, </w:t>
       </w:r>
+      <w:proofErr w:type="gramStart"/>
       <w:r>
         <w:rPr>
           <w:b/>
@@ -4000,6 +4142,7 @@
         </w:rPr>
         <w:t>O</w:t>
       </w:r>
+      <w:proofErr w:type="gramEnd"/>
       <w:r>
         <w:t xml:space="preserve"> </w:t>
       </w:r>
@@ -4492,8 +4635,13 @@
       <w:r>
         <w:t xml:space="preserve">S, </w:t>
       </w:r>
-      <w:r>
-        <w:t xml:space="preserve">O </w:t>
+      <w:proofErr w:type="gramStart"/>
+      <w:r>
+        <w:t>O</w:t>
+      </w:r>
+      <w:proofErr w:type="gramEnd"/>
+      <w:r>
+        <w:t xml:space="preserve"> </w:t>
       </w:r>
       <w:r>
         <w:t xml:space="preserve">and c </w:t>
@@ -4557,8 +4705,13 @@
       <w:bookmarkEnd w:id="11"/>
     </w:p>
     <w:p>
-      <w:r>
-        <w:t xml:space="preserve">In order to maximize display life, the display will turn off after a set time. The default time is 15 minutes. The time can be </w:t>
+      <w:proofErr w:type="gramStart"/>
+      <w:r>
+        <w:t>In order to</w:t>
+      </w:r>
+      <w:proofErr w:type="gramEnd"/>
+      <w:r>
+        <w:t xml:space="preserve"> maximize display life, the display will turn off after a set time. The default time is 15 minutes. The time can be </w:t>
       </w:r>
       <w:r>
         <w:t>set in the Settings function with a range of 1 to 9999 minutes.</w:t>
@@ -5127,7 +5280,15 @@
         <w:t xml:space="preserve">Up </w:t>
       </w:r>
       <w:r>
-        <w:t>Spank with the default settings. The yellow trace is Trig Out and the purple trace is CV Out.</w:t>
+        <w:t xml:space="preserve">Spank with the default settings. The yellow trace is Trig </w:t>
+      </w:r>
+      <w:proofErr w:type="gramStart"/>
+      <w:r>
+        <w:t>Out</w:t>
+      </w:r>
+      <w:proofErr w:type="gramEnd"/>
+      <w:r>
+        <w:t xml:space="preserve"> and the purple trace is CV Out.</w:t>
       </w:r>
     </w:p>
     <w:p>
@@ -5552,7 +5713,15 @@
     <w:p/>
     <w:p>
       <w:r>
-        <w:t>The figure below illustrates a Down Spank with the default settings. The yellow trace is Trig Out and the purple trace is CV Out.</w:t>
+        <w:t xml:space="preserve">The figure below illustrates a Down Spank with the default settings. The yellow trace is Trig </w:t>
+      </w:r>
+      <w:proofErr w:type="gramStart"/>
+      <w:r>
+        <w:t>Out</w:t>
+      </w:r>
+      <w:proofErr w:type="gramEnd"/>
+      <w:r>
+        <w:t xml:space="preserve"> and the purple trace is CV Out.</w:t>
       </w:r>
     </w:p>
     <w:p>
@@ -6000,7 +6169,15 @@
         <w:t>Stretch</w:t>
       </w:r>
       <w:r>
-        <w:t xml:space="preserve"> Spank with the default settings. The yellow trace is Trig Out and the purple trace is CV Out.</w:t>
+        <w:t xml:space="preserve"> Spank with the default settings. The yellow trace is Trig </w:t>
+      </w:r>
+      <w:proofErr w:type="gramStart"/>
+      <w:r>
+        <w:t>Out</w:t>
+      </w:r>
+      <w:proofErr w:type="gramEnd"/>
+      <w:r>
+        <w:t xml:space="preserve"> and the purple trace is CV Out.</w:t>
       </w:r>
     </w:p>
     <w:p>
@@ -6091,7 +6268,15 @@
         <w:t>n = 102.3*V +512</w:t>
       </w:r>
       <w:r>
-        <w:t xml:space="preserve"> rounded down to the nearest integer. Where n is the value to enter in Level 1 or 2 and V is the desired output voltage.</w:t>
+        <w:t xml:space="preserve"> rounded down to the nearest integer. Where n is the value to </w:t>
+      </w:r>
+      <w:proofErr w:type="gramStart"/>
+      <w:r>
+        <w:t>enter in</w:t>
+      </w:r>
+      <w:proofErr w:type="gramEnd"/>
+      <w:r>
+        <w:t xml:space="preserve"> Level 1 or 2 and V is the desired output voltage.</w:t>
       </w:r>
       <w:r>
         <w:t xml:space="preserve"> V ranges from -5V to +5V.</w:t>
@@ -6279,9 +6464,11 @@
             <w:tcW w:w="2337" w:type="dxa"/>
           </w:tcPr>
           <w:p>
+            <w:proofErr w:type="gramStart"/>
             <w:r>
               <w:t>Hi Level</w:t>
             </w:r>
+            <w:proofErr w:type="gramEnd"/>
           </w:p>
         </w:tc>
         <w:tc>
@@ -6409,7 +6596,15 @@
         <w:t>Toggle</w:t>
       </w:r>
       <w:r>
-        <w:t xml:space="preserve"> Spank with the default settings. The yellow trace is Trig Out and the purple trace is CV Out.</w:t>
+        <w:t xml:space="preserve"> Spank with the default settings. The yellow trace is Trig </w:t>
+      </w:r>
+      <w:proofErr w:type="gramStart"/>
+      <w:r>
+        <w:t>Out</w:t>
+      </w:r>
+      <w:proofErr w:type="gramEnd"/>
+      <w:r>
+        <w:t xml:space="preserve"> and the purple trace is CV Out.</w:t>
       </w:r>
     </w:p>
     <w:p>
@@ -6787,7 +6982,15 @@
         <w:t>Maytag</w:t>
       </w:r>
       <w:r>
-        <w:t xml:space="preserve"> Spank with the default settings. The yellow trace is Trig Out and the purple trace is CV Out.</w:t>
+        <w:t xml:space="preserve"> Spank with the default settings. The yellow trace is Trig </w:t>
+      </w:r>
+      <w:proofErr w:type="gramStart"/>
+      <w:r>
+        <w:t>Out</w:t>
+      </w:r>
+      <w:proofErr w:type="gramEnd"/>
+      <w:r>
+        <w:t xml:space="preserve"> and the purple trace is CV Out.</w:t>
       </w:r>
     </w:p>
     <w:p>
@@ -7166,7 +7369,15 @@
         <w:t>LFO</w:t>
       </w:r>
       <w:r>
-        <w:t xml:space="preserve"> Spank with the default settings. The yellow trace is Trig Out and the purple trace is CV Out.</w:t>
+        <w:t xml:space="preserve"> Spank with the default settings. The yellow trace is Trig </w:t>
+      </w:r>
+      <w:proofErr w:type="gramStart"/>
+      <w:r>
+        <w:t>Out</w:t>
+      </w:r>
+      <w:proofErr w:type="gramEnd"/>
+      <w:r>
+        <w:t xml:space="preserve"> and the purple trace is CV Out.</w:t>
       </w:r>
     </w:p>
     <w:p>
@@ -7283,7 +7494,7 @@
           <v:shape id="_x0000_i1025" type="#_x0000_t75" style="width:366.75pt;height:367.5pt" o:ole="">
             <v:imagedata r:id="rId14" o:title=""/>
           </v:shape>
-          <o:OLEObject Type="Embed" ProgID="Photoshop.Image.12" ShapeID="_x0000_i1025" DrawAspect="Content" ObjectID="_1757057875" r:id="rId15">
+          <o:OLEObject Type="Embed" ProgID="Photoshop.Image.12" ShapeID="_x0000_i1025" DrawAspect="Content" ObjectID="_1758133455" r:id="rId15">
             <o:FieldCodes>\s</o:FieldCodes>
           </o:OLEObject>
         </w:object>
@@ -7445,12 +7656,28 @@
     </w:p>
     <w:p>
       <w:r>
-        <w:t>Use the down arrow to edit an element’s parameters. When in edit mode, the sequence highlight character will change from an underscore (_) to a caret (^). The underscore will be used to highlight the edited parameter. Use the arrow keys to edit the various parameters and to return to editing the sequence.</w:t>
-      </w:r>
-    </w:p>
-    <w:p>
-      <w:r>
-        <w:t>The figure below illustrates a User sequence of DUSTM using default settings for all Spanks in the sequence. The yellow trace is Trig Out and the purple trace is CV Out.</w:t>
+        <w:t xml:space="preserve">Use the down arrow to edit an element’s parameters. When in edit mode, the sequence highlight character will change from an underscore (_) to a </w:t>
+      </w:r>
+      <w:proofErr w:type="gramStart"/>
+      <w:r>
+        <w:t>caret</w:t>
+      </w:r>
+      <w:proofErr w:type="gramEnd"/>
+      <w:r>
+        <w:t xml:space="preserve"> (^). The underscore will be used to highlight the edited parameter. Use the arrow keys to edit the various parameters and to return to editing the sequence.</w:t>
+      </w:r>
+    </w:p>
+    <w:p>
+      <w:r>
+        <w:t xml:space="preserve">The figure below illustrates a User sequence of DUSTM using default settings for all Spanks in the sequence. The yellow trace is Trig </w:t>
+      </w:r>
+      <w:proofErr w:type="gramStart"/>
+      <w:r>
+        <w:t>Out</w:t>
+      </w:r>
+      <w:proofErr w:type="gramEnd"/>
+      <w:r>
+        <w:t xml:space="preserve"> and the purple trace is CV Out.</w:t>
       </w:r>
     </w:p>
     <w:p>
@@ -8219,8 +8446,21 @@
       <w:r>
         <w:t xml:space="preserve">Instead of </w:t>
       </w:r>
-      <w:r>
-        <w:t xml:space="preserve">Fxn+ and Fxn- buttons, there is a dedicated button for each function. </w:t>
+      <w:proofErr w:type="spellStart"/>
+      <w:r>
+        <w:t>Fxn</w:t>
+      </w:r>
+      <w:proofErr w:type="spellEnd"/>
+      <w:r>
+        <w:t xml:space="preserve">+ and </w:t>
+      </w:r>
+      <w:proofErr w:type="spellStart"/>
+      <w:r>
+        <w:t>Fxn</w:t>
+      </w:r>
+      <w:proofErr w:type="spellEnd"/>
+      <w:r>
+        <w:t xml:space="preserve">- buttons, there is a dedicated button for each function. </w:t>
       </w:r>
     </w:p>
     <w:p>
@@ -8569,7 +8809,15 @@
         <w:t>Spankulator</w:t>
       </w:r>
       <w:r>
-        <w:t xml:space="preserve"> with a vendor id of 2341 should be your Spankulators. Choose a Spankulator by clicking on the path entry of the table.</w:t>
+        <w:t xml:space="preserve"> with a vendor id of 2341 should be your </w:t>
+      </w:r>
+      <w:proofErr w:type="spellStart"/>
+      <w:r>
+        <w:t>Spankulators</w:t>
+      </w:r>
+      <w:proofErr w:type="spellEnd"/>
+      <w:r>
+        <w:t>. Choose a Spankulator by clicking on the path entry of the table.</w:t>
       </w:r>
     </w:p>
     <w:p>
@@ -8687,7 +8935,15 @@
     </w:p>
     <w:p>
       <w:r>
-        <w:t>Terminal mode is accessed via the MicroUSB connector on the Arduino that is on the bottom of the Spankulator.</w:t>
+        <w:t xml:space="preserve">Terminal mode is accessed via the </w:t>
+      </w:r>
+      <w:proofErr w:type="spellStart"/>
+      <w:r>
+        <w:t>MicroUSB</w:t>
+      </w:r>
+      <w:proofErr w:type="spellEnd"/>
+      <w:r>
+        <w:t xml:space="preserve"> connector on the Arduino that is on the bottom of the Spankulator.</w:t>
       </w:r>
       <w:r>
         <w:t xml:space="preserve"> It is always available and cannot be turned on or off.</w:t>
@@ -8805,7 +9061,15 @@
         <w:t>Important!</w:t>
       </w:r>
       <w:r>
-        <w:t xml:space="preserve"> Only connect USB to a powered-up system. Otherwise, the 5V power from the USB will try to power the entire rack. And that’s not really good. So, please disconnect the USB cable before you turn off the power</w:t>
+        <w:t xml:space="preserve"> Only connect USB to a powered-up system. Otherwise, the 5V power from the USB will try to power the entire rack. And that’s not </w:t>
+      </w:r>
+      <w:proofErr w:type="gramStart"/>
+      <w:r>
+        <w:t>really good</w:t>
+      </w:r>
+      <w:proofErr w:type="gramEnd"/>
+      <w:r>
+        <w:t>. So, please disconnect the USB cable before you turn off the power</w:t>
       </w:r>
       <w:r>
         <w:t xml:space="preserve"> or use the Du Dad</w:t>
@@ -9647,8 +9911,12 @@
             </w:pPr>
             <w:r>
               <w:tab/>
+            </w:r>
+            <w:proofErr w:type="spellStart"/>
+            <w:r>
               <w:t>i</w:t>
             </w:r>
+            <w:proofErr w:type="spellEnd"/>
             <w:r>
               <w:tab/>
             </w:r>
@@ -9744,21 +10012,31 @@
             <w:pPr>
               <w:jc w:val="center"/>
             </w:pPr>
+            <w:proofErr w:type="spellStart"/>
             <w:r>
               <w:t>fx</w:t>
             </w:r>
-          </w:p>
-        </w:tc>
-        <w:tc>
-          <w:tcPr>
-            <w:tcW w:w="2338" w:type="dxa"/>
-          </w:tcPr>
-          <w:p>
-            <w:pPr>
-              <w:jc w:val="center"/>
-            </w:pPr>
-            <w:r>
-              <w:t>Click Fxn Name</w:t>
+            <w:proofErr w:type="spellEnd"/>
+          </w:p>
+        </w:tc>
+        <w:tc>
+          <w:tcPr>
+            <w:tcW w:w="2338" w:type="dxa"/>
+          </w:tcPr>
+          <w:p>
+            <w:pPr>
+              <w:jc w:val="center"/>
+            </w:pPr>
+            <w:r>
+              <w:t xml:space="preserve">Click </w:t>
+            </w:r>
+            <w:proofErr w:type="spellStart"/>
+            <w:r>
+              <w:t>Fxn</w:t>
+            </w:r>
+            <w:proofErr w:type="spellEnd"/>
+            <w:r>
+              <w:t xml:space="preserve"> Name</w:t>
             </w:r>
           </w:p>
         </w:tc>
@@ -9793,9 +10071,11 @@
             <w:pPr>
               <w:jc w:val="center"/>
             </w:pPr>
+            <w:proofErr w:type="spellStart"/>
             <w:r>
               <w:t>px</w:t>
             </w:r>
+            <w:proofErr w:type="spellEnd"/>
           </w:p>
         </w:tc>
         <w:tc>
@@ -9845,12 +10125,14 @@
             <w:pPr>
               <w:jc w:val="center"/>
             </w:pPr>
+            <w:proofErr w:type="gramStart"/>
             <w:r>
               <w:t>:</w:t>
             </w:r>
             <w:r>
               <w:t>xx</w:t>
             </w:r>
+            <w:proofErr w:type="gramEnd"/>
           </w:p>
         </w:tc>
         <w:tc>
@@ -9897,9 +10179,11 @@
             <w:pPr>
               <w:jc w:val="center"/>
             </w:pPr>
+            <w:proofErr w:type="spellStart"/>
             <w:r>
               <w:t>xxxx</w:t>
             </w:r>
+            <w:proofErr w:type="spellEnd"/>
           </w:p>
         </w:tc>
         <w:tc>
@@ -9949,9 +10233,11 @@
             <w:pPr>
               <w:jc w:val="center"/>
             </w:pPr>
+            <w:proofErr w:type="spellStart"/>
             <w:r>
               <w:t>Oxxxx</w:t>
             </w:r>
+            <w:proofErr w:type="spellEnd"/>
           </w:p>
         </w:tc>
         <w:tc>
@@ -10001,9 +10287,11 @@
             <w:pPr>
               <w:jc w:val="center"/>
             </w:pPr>
+            <w:proofErr w:type="spellStart"/>
             <w:r>
               <w:t>Sxxxx</w:t>
             </w:r>
+            <w:proofErr w:type="spellEnd"/>
           </w:p>
         </w:tc>
         <w:tc>
@@ -10050,9 +10338,11 @@
             <w:pPr>
               <w:jc w:val="center"/>
             </w:pPr>
+            <w:proofErr w:type="spellStart"/>
             <w:r>
               <w:t>Cxxxx</w:t>
             </w:r>
+            <w:proofErr w:type="spellEnd"/>
           </w:p>
         </w:tc>
         <w:tc>
@@ -10099,12 +10389,14 @@
             <w:pPr>
               <w:jc w:val="center"/>
             </w:pPr>
+            <w:proofErr w:type="spellStart"/>
             <w:r>
               <w:t>c</w:t>
             </w:r>
             <w:r>
               <w:t>xxxx</w:t>
             </w:r>
+            <w:proofErr w:type="spellEnd"/>
           </w:p>
         </w:tc>
         <w:tc>
@@ -11558,12 +11850,14 @@
             <w:r>
               <w:t xml:space="preserve"> </w:t>
             </w:r>
+            <w:proofErr w:type="gramStart"/>
             <w:r>
               <w:t>Pot</w:t>
             </w:r>
             <w:r>
               <w:t xml:space="preserve"> :</w:t>
             </w:r>
+            <w:proofErr w:type="gramEnd"/>
             <w:r>
               <w:t xml:space="preserve"> Off</w:t>
             </w:r>
@@ -11611,7 +11905,15 @@
           </w:tcPr>
           <w:p>
             <w:r>
-              <w:t>CV Pot : Scale</w:t>
+              <w:t xml:space="preserve">CV </w:t>
+            </w:r>
+            <w:proofErr w:type="gramStart"/>
+            <w:r>
+              <w:t>Pot :</w:t>
+            </w:r>
+            <w:proofErr w:type="gramEnd"/>
+            <w:r>
+              <w:t xml:space="preserve"> Scale</w:t>
             </w:r>
           </w:p>
         </w:tc>
@@ -11657,7 +11959,15 @@
           </w:tcPr>
           <w:p>
             <w:r>
-              <w:t>CV Pot : Offset</w:t>
+              <w:t xml:space="preserve">CV </w:t>
+            </w:r>
+            <w:proofErr w:type="gramStart"/>
+            <w:r>
+              <w:t>Pot :</w:t>
+            </w:r>
+            <w:proofErr w:type="gramEnd"/>
+            <w:r>
+              <w:t xml:space="preserve"> Offset</w:t>
             </w:r>
           </w:p>
         </w:tc>
@@ -11703,7 +12013,15 @@
           </w:tcPr>
           <w:p>
             <w:r>
-              <w:t>CV Pot : Value</w:t>
+              <w:t xml:space="preserve">CV </w:t>
+            </w:r>
+            <w:proofErr w:type="gramStart"/>
+            <w:r>
+              <w:t>Pot :</w:t>
+            </w:r>
+            <w:proofErr w:type="gramEnd"/>
+            <w:r>
+              <w:t xml:space="preserve"> Value</w:t>
             </w:r>
           </w:p>
         </w:tc>
@@ -11749,7 +12067,15 @@
           </w:tcPr>
           <w:p>
             <w:r>
-              <w:t>Sig In : Off</w:t>
+              <w:t xml:space="preserve">Sig </w:t>
+            </w:r>
+            <w:proofErr w:type="gramStart"/>
+            <w:r>
+              <w:t>In :</w:t>
+            </w:r>
+            <w:proofErr w:type="gramEnd"/>
+            <w:r>
+              <w:t xml:space="preserve"> Off</w:t>
             </w:r>
           </w:p>
         </w:tc>
@@ -11795,7 +12121,15 @@
           </w:tcPr>
           <w:p>
             <w:r>
-              <w:t>Sig In : Scale</w:t>
+              <w:t xml:space="preserve">Sig </w:t>
+            </w:r>
+            <w:proofErr w:type="gramStart"/>
+            <w:r>
+              <w:t>In :</w:t>
+            </w:r>
+            <w:proofErr w:type="gramEnd"/>
+            <w:r>
+              <w:t xml:space="preserve"> Scale</w:t>
             </w:r>
           </w:p>
         </w:tc>
@@ -11841,7 +12175,15 @@
           </w:tcPr>
           <w:p>
             <w:r>
-              <w:t>Sig In : Offset</w:t>
+              <w:t xml:space="preserve">Sig </w:t>
+            </w:r>
+            <w:proofErr w:type="gramStart"/>
+            <w:r>
+              <w:t>In :</w:t>
+            </w:r>
+            <w:proofErr w:type="gramEnd"/>
+            <w:r>
+              <w:t xml:space="preserve"> Offset</w:t>
             </w:r>
           </w:p>
         </w:tc>
@@ -11887,7 +12229,15 @@
           </w:tcPr>
           <w:p>
             <w:r>
-              <w:t>Sig In : Value</w:t>
+              <w:t xml:space="preserve">Sig </w:t>
+            </w:r>
+            <w:proofErr w:type="gramStart"/>
+            <w:r>
+              <w:t>In :</w:t>
+            </w:r>
+            <w:proofErr w:type="gramEnd"/>
+            <w:r>
+              <w:t xml:space="preserve"> Value</w:t>
             </w:r>
           </w:p>
         </w:tc>
@@ -11957,8 +12307,13 @@
               <w:jc w:val="center"/>
             </w:pPr>
             <w:r>
-              <w:t>$xxxxxxx</w:t>
-            </w:r>
+              <w:t>$</w:t>
+            </w:r>
+            <w:proofErr w:type="spellStart"/>
+            <w:r>
+              <w:t>xxxxxxx</w:t>
+            </w:r>
+            <w:proofErr w:type="spellEnd"/>
           </w:p>
         </w:tc>
         <w:tc>
@@ -12106,7 +12461,15 @@
         </w:numPr>
       </w:pPr>
       <w:r>
-        <w:t>Enter Parameter – xxxx means up to 4 digits depending on the parameter. The range also depends on the parameter.</w:t>
+        <w:t xml:space="preserve">Enter Parameter – </w:t>
+      </w:r>
+      <w:proofErr w:type="spellStart"/>
+      <w:r>
+        <w:t>xxxx</w:t>
+      </w:r>
+      <w:proofErr w:type="spellEnd"/>
+      <w:r>
+        <w:t xml:space="preserve"> means up to 4 digits depending on the parameter. The range also depends on the parameter.</w:t>
       </w:r>
       <w:r>
         <w:t xml:space="preserve"> List items may be chosen, with 0 selecting 1</w:t>
@@ -13199,9 +13562,11 @@
           <w:numId w:val="22"/>
         </w:numPr>
       </w:pPr>
+      <w:proofErr w:type="spellStart"/>
       <w:r>
         <w:t>Spankulator.ino.bin</w:t>
       </w:r>
+      <w:proofErr w:type="spellEnd"/>
     </w:p>
     <w:p>
       <w:pPr>
@@ -13217,7 +13582,15 @@
     </w:p>
     <w:p>
       <w:r>
-        <w:t>These files work for the Windows OS. Mac and Linux users must install the GUI version of bossac and use that instead.</w:t>
+        <w:t xml:space="preserve">These files work for the Windows OS. Mac and Linux users must install the GUI version of </w:t>
+      </w:r>
+      <w:proofErr w:type="spellStart"/>
+      <w:r>
+        <w:t>bossac</w:t>
+      </w:r>
+      <w:proofErr w:type="spellEnd"/>
+      <w:r>
+        <w:t xml:space="preserve"> and use that instead.</w:t>
       </w:r>
       <w:r>
         <w:t xml:space="preserve"> Bossa can be found at: </w:t>
@@ -13236,7 +13609,15 @@
         <w:t>Follow these steps to update the code</w:t>
       </w:r>
       <w:r>
-        <w:t>. This procedure ensures that your rack won’t be inadvertently powered by the USB +5 volt supply.</w:t>
+        <w:t xml:space="preserve">. This procedure ensures that your rack won’t be inadvertently powered by the USB </w:t>
+      </w:r>
+      <w:proofErr w:type="gramStart"/>
+      <w:r>
+        <w:t>+5 volt</w:t>
+      </w:r>
+      <w:proofErr w:type="gramEnd"/>
+      <w:r>
+        <w:t xml:space="preserve"> supply.</w:t>
       </w:r>
     </w:p>
     <w:p>
@@ -13260,7 +13641,15 @@
         </w:numPr>
       </w:pPr>
       <w:r>
-        <w:t>Turn off power to the rack and remove the Spankulator.</w:t>
+        <w:t xml:space="preserve">Turn off </w:t>
+      </w:r>
+      <w:proofErr w:type="gramStart"/>
+      <w:r>
+        <w:t>power</w:t>
+      </w:r>
+      <w:proofErr w:type="gramEnd"/>
+      <w:r>
+        <w:t xml:space="preserve"> to the rack and remove the Spankulator.</w:t>
       </w:r>
     </w:p>
     <w:p>
@@ -13314,7 +13703,23 @@
         </w:numPr>
       </w:pPr>
       <w:r>
-        <w:t>If it connects properly, you will see a bunch of text being printed to the screen. This can generally be ignored. If the update succeeds, the Spankulator will reboot as normal with the new software installed. You should see the new version number in the greet screen.</w:t>
+        <w:t xml:space="preserve">If it connects properly, you will see a bunch of text being printed </w:t>
+      </w:r>
+      <w:proofErr w:type="gramStart"/>
+      <w:r>
+        <w:t>to</w:t>
+      </w:r>
+      <w:proofErr w:type="gramEnd"/>
+      <w:r>
+        <w:t xml:space="preserve"> the screen. This can generally be ignored. If the update succeeds, the Spankulator will reboot as normal with the new software installed. You should see the new version number </w:t>
+      </w:r>
+      <w:proofErr w:type="gramStart"/>
+      <w:r>
+        <w:t>in</w:t>
+      </w:r>
+      <w:proofErr w:type="gramEnd"/>
+      <w:r>
+        <w:t xml:space="preserve"> the greet screen.</w:t>
       </w:r>
     </w:p>
     <w:p>

</xml_diff>